<commit_message>
updated document v 2.0
</commit_message>
<xml_diff>
--- a/Project 2 Report.docx
+++ b/Project 2 Report.docx
@@ -3,9 +3,6 @@
 <w:document xmlns:wpc="http://schemas.microsoft.com/office/word/2010/wordprocessingCanvas" xmlns:mo="http://schemas.microsoft.com/office/mac/office/2008/main" xmlns:mc="http://schemas.openxmlformats.org/markup-compatibility/2006" xmlns:mv="urn:schemas-microsoft-com:mac:vml" xmlns:o="urn:schemas-microsoft-com:office:office" xmlns:r="http://schemas.openxmlformats.org/officeDocument/2006/relationships" xmlns:m="http://schemas.openxmlformats.org/officeDocument/2006/math" xmlns:v="urn:schemas-microsoft-com:vml" xmlns:wp14="http://schemas.microsoft.com/office/word/2010/wordprocessingDrawing" xmlns:wp="http://schemas.openxmlformats.org/drawingml/2006/wordprocessingDrawing" xmlns:w10="urn:schemas-microsoft-com:office:word" xmlns:w="http://schemas.openxmlformats.org/wordprocessingml/2006/main" xmlns:w14="http://schemas.microsoft.com/office/word/2010/wordml" xmlns:w15="http://schemas.microsoft.com/office/word/2012/wordml" xmlns:wpg="http://schemas.microsoft.com/office/word/2010/wordprocessingGroup" xmlns:wpi="http://schemas.microsoft.com/office/word/2010/wordprocessingInk" xmlns:wne="http://schemas.microsoft.com/office/word/2006/wordml" xmlns:wps="http://schemas.microsoft.com/office/word/2010/wordprocessingShape" mc:Ignorable="w14 w15 wp14">
   <w:body>
     <w:p>
-      <w:pPr>
-        <w:pStyle w:val="NoSpacing"/>
-      </w:pPr>
       <w:r>
         <w:t xml:space="preserve">In this project, we </w:t>
       </w:r>
@@ -16,14 +13,9 @@
         <w:t>d Implementation, and 2) Hadoop-based implementation.</w:t>
       </w:r>
     </w:p>
-    <w:p>
-      <w:pPr>
-        <w:pStyle w:val="NoSpacing"/>
-      </w:pPr>
-    </w:p>
-    <w:p>
-      <w:pPr>
-        <w:pStyle w:val="NoSpacing"/>
+    <w:p/>
+    <w:p>
+      <w:pPr>
         <w:rPr>
           <w:b/>
         </w:rPr>
@@ -36,9 +28,6 @@
       </w:r>
     </w:p>
     <w:p>
-      <w:pPr>
-        <w:pStyle w:val="NoSpacing"/>
-      </w:pPr>
       <w:r>
         <w:t>This is a server-client based implementation where we have a master server that handles all the connections and request and clients issue an index or a search request.</w:t>
       </w:r>
@@ -51,15 +40,13 @@
     </w:p>
     <w:p>
       <w:pPr>
-        <w:pStyle w:val="NoSpacing"/>
-        <w:rPr>
-          <w:b/>
-        </w:rPr>
-      </w:pPr>
-    </w:p>
-    <w:p>
-      <w:pPr>
-        <w:pStyle w:val="NoSpacing"/>
+        <w:rPr>
+          <w:b/>
+        </w:rPr>
+      </w:pPr>
+    </w:p>
+    <w:p>
+      <w:pPr>
         <w:rPr>
           <w:b/>
         </w:rPr>
@@ -72,14 +59,27 @@
       </w:r>
     </w:p>
     <w:p>
-      <w:pPr>
-        <w:pStyle w:val="NoSpacing"/>
-      </w:pPr>
-      <w:r>
-        <w:t>The master server two concurrent threads: 1) MasterServerThread that waits for connection from either a client or a worker node, and 2)</w:t>
-      </w:r>
-      <w:r>
-        <w:t xml:space="preserve">Main thread </w:t>
+      <w:r>
+        <w:t xml:space="preserve">The master server two concurrent threads: 1) </w:t>
+      </w:r>
+      <w:proofErr w:type="spellStart"/>
+      <w:r>
+        <w:t>MasterServerThread</w:t>
+      </w:r>
+      <w:proofErr w:type="spellEnd"/>
+      <w:r>
+        <w:t xml:space="preserve"> that waits for connection from either a client or a worker node, and </w:t>
+      </w:r>
+      <w:proofErr w:type="gramStart"/>
+      <w:r>
+        <w:t>2)</w:t>
+      </w:r>
+      <w:r>
+        <w:t>Main</w:t>
+      </w:r>
+      <w:proofErr w:type="gramEnd"/>
+      <w:r>
+        <w:t xml:space="preserve"> thread </w:t>
       </w:r>
       <w:r>
         <w:t>which</w:t>
@@ -97,8 +97,13 @@
         <w:t xml:space="preserve">a </w:t>
       </w:r>
       <w:r>
-        <w:t>request in the WorkQueue</w:t>
-      </w:r>
+        <w:t xml:space="preserve">request in the </w:t>
+      </w:r>
+      <w:proofErr w:type="spellStart"/>
+      <w:r>
+        <w:t>WorkQueue</w:t>
+      </w:r>
+      <w:proofErr w:type="spellEnd"/>
       <w:r>
         <w:t xml:space="preserve"> (this queue holds incoming index/search request)</w:t>
       </w:r>
@@ -106,28 +111,14 @@
         <w:t xml:space="preserve">. </w:t>
       </w:r>
     </w:p>
-    <w:p>
-      <w:pPr>
-        <w:pStyle w:val="NoSpacing"/>
-      </w:pPr>
-    </w:p>
-    <w:p>
-      <w:pPr>
-        <w:pStyle w:val="NoSpacing"/>
-      </w:pPr>
+    <w:p/>
+    <w:p>
       <w:r>
         <w:t>If the request is an index request, the master server checks if the document has been indexed before, then it skips the indexing, else it proceeds with the indexing request.</w:t>
       </w:r>
     </w:p>
-    <w:p>
-      <w:pPr>
-        <w:pStyle w:val="NoSpacing"/>
-      </w:pPr>
-    </w:p>
-    <w:p>
-      <w:pPr>
-        <w:pStyle w:val="NoSpacing"/>
-      </w:pPr>
+    <w:p/>
+    <w:p>
       <w:r>
         <w:t xml:space="preserve">It </w:t>
       </w:r>
@@ -144,8 +135,13 @@
         <w:t xml:space="preserve"> if the request type of the received request is equal to the previous request. This is done so that </w:t>
       </w:r>
       <w:r>
-        <w:t>no two same requests are handled at the same time (e.g</w:t>
-      </w:r>
+        <w:t>no two same requests are handled at the same time (</w:t>
+      </w:r>
+      <w:proofErr w:type="spellStart"/>
+      <w:r>
+        <w:t>e.g</w:t>
+      </w:r>
+      <w:proofErr w:type="spellEnd"/>
       <w:r>
         <w:t>, search</w:t>
       </w:r>
@@ -162,14 +158,9 @@
         <w:t xml:space="preserve"> </w:t>
       </w:r>
     </w:p>
-    <w:p>
-      <w:pPr>
-        <w:pStyle w:val="NoSpacing"/>
-      </w:pPr>
-    </w:p>
-    <w:p>
-      <w:pPr>
-        <w:pStyle w:val="NoSpacing"/>
+    <w:p/>
+    <w:p>
+      <w:pPr>
         <w:rPr>
           <w:b/>
         </w:rPr>
@@ -182,9 +173,6 @@
       </w:r>
     </w:p>
     <w:p>
-      <w:pPr>
-        <w:pStyle w:val="NoSpacing"/>
-      </w:pPr>
       <w:r>
         <w:t xml:space="preserve">The job coordinator creates jobs and sends them to </w:t>
       </w:r>
@@ -210,56 +198,34 @@
         <w:t xml:space="preserve">These number depends on the size of the file. </w:t>
       </w:r>
     </w:p>
-    <w:p>
-      <w:pPr>
-        <w:pStyle w:val="NoSpacing"/>
-      </w:pPr>
-    </w:p>
-    <w:p>
-      <w:pPr>
-        <w:pStyle w:val="NoSpacing"/>
-      </w:pPr>
-      <w:r>
-        <w:t>The Job Coordinator class s</w:t>
-      </w:r>
-      <w:r>
-        <w:t xml:space="preserve">ends job to all </w:t>
-      </w:r>
-      <w:r>
-        <w:t xml:space="preserve">the </w:t>
-      </w:r>
-      <w:r>
-        <w:t>mapper/reducer and wait for an acknowledgement that they received the job. This acknowledgement is to avoid deadlock between two workers.</w:t>
-      </w:r>
-      <w:r>
-        <w:t xml:space="preserve"> </w:t>
-      </w:r>
-      <w:r>
-        <w:t>The workers are shuffled so that all the works are not passed to the same worker.</w:t>
-      </w:r>
-    </w:p>
-    <w:p>
-      <w:pPr>
-        <w:pStyle w:val="NoSpacing"/>
-      </w:pPr>
-    </w:p>
-    <w:p>
-      <w:pPr>
-        <w:pStyle w:val="NoSpacing"/>
-        <w:rPr>
-          <w:b/>
-        </w:rPr>
-      </w:pPr>
-      <w:r>
-        <w:rPr>
-          <w:b/>
-        </w:rPr>
-        <w:t>Client</w:t>
-      </w:r>
-    </w:p>
-    <w:p>
-      <w:pPr>
-        <w:ind w:left="720"/>
+    <w:p/>
+    <w:p>
+      <w:r>
+        <w:t>The Job Coordinator class sends job to all the mapper/reducer and wait for an acknowledgement that they received the job. This acknowledgement is to avoid deadlock between two workers. The workers are shuffled so that all the works are not passed to the same worker.</w:t>
+      </w:r>
+    </w:p>
+    <w:p/>
+    <w:p>
+      <w:r>
+        <w:rPr>
+          <w:highlight w:val="yellow"/>
+        </w:rPr>
+        <w:t>[add any communication details that is missed]</w:t>
+      </w:r>
+    </w:p>
+    <w:p>
+      <w:r>
+        <w:rPr>
+          <w:highlight w:val="yellow"/>
+        </w:rPr>
+        <w:t>[will draw the server-client diagram tomorrow in the board and add it here]</w:t>
+      </w:r>
+    </w:p>
+    <w:p>
+      <w:pPr>
+        <w:rPr>
+          <w:b/>
+        </w:rPr>
       </w:pPr>
     </w:p>
     <w:p>
@@ -273,49 +239,381 @@
           <w:b/>
         </w:rPr>
         <w:t xml:space="preserve">Indexing: </w:t>
-      </w:r>
-    </w:p>
-    <w:p>
-      <w:r>
-        <w:t>To perform the indexing operation, when we receive an indexing request, we divide the document and send to multiple mappers to do a wordcount on the file. The wordcount object contains the term and total count. The document is preprocessed. All the punctuations and stopwords are removed from the document before sending it off to the mappers. They go through the document and converts each word into a wordcount object. Once done, they save it to AFS space. Reducers dedicated to specific alphabets then go through the wordcount and do a merge of the terms</w:t>
-      </w:r>
-      <w:r>
-        <w:t xml:space="preserve"> </w:t>
-      </w:r>
-      <w:r>
-        <w:t>(total count of each item).</w:t>
-      </w:r>
-      <w:r>
-        <w:t xml:space="preserve"> [talk about the inverted index data structure]</w:t>
-      </w:r>
-    </w:p>
-    <w:p>
-      <w:pPr>
-        <w:rPr>
-          <w:b/>
-        </w:rPr>
-      </w:pPr>
-      <w:r>
-        <w:rPr>
-          <w:b/>
-        </w:rPr>
-        <w:t>Hadoob-based implementation</w:t>
-      </w:r>
-    </w:p>
-    <w:p>
-      <w:r>
-        <w:t xml:space="preserve">For </w:t>
-      </w:r>
-      <w:r>
-        <w:t>the hadoop</w:t>
       </w:r>
       <w:bookmarkStart w:id="0" w:name="_GoBack"/>
       <w:bookmarkEnd w:id="0"/>
-      <w:r>
-        <w:t xml:space="preserve">-based implementation, we implemented an index mapper and index reducer and an query mapper and query indexer. </w:t>
-      </w:r>
-      <w:r>
-        <w:t>We used StringTokenizer to token the input file and the reducer aggregates the result and creates the index. For querying, the query element is passed through argument. If a match is found the term with filename and its number of occurrence is printed out.</w:t>
+    </w:p>
+    <w:p>
+      <w:r>
+        <w:lastRenderedPageBreak/>
+        <w:t xml:space="preserve">To perform the indexing operation, when we receive an indexing request, we divide the document and send to multiple mappers to do a </w:t>
+      </w:r>
+      <w:proofErr w:type="spellStart"/>
+      <w:r>
+        <w:t>wordcount</w:t>
+      </w:r>
+      <w:proofErr w:type="spellEnd"/>
+      <w:r>
+        <w:t xml:space="preserve"> on the file. </w:t>
+      </w:r>
+      <w:r>
+        <w:t xml:space="preserve">The division of the document depends on the length of the input file </w:t>
+      </w:r>
+      <w:r>
+        <w:rPr>
+          <w:highlight w:val="yellow"/>
+        </w:rPr>
+        <w:t>[add anything else?]</w:t>
+      </w:r>
+      <w:r>
+        <w:t xml:space="preserve">. For each </w:t>
+      </w:r>
+      <w:r>
+        <w:t>document, t</w:t>
+      </w:r>
+      <w:r>
+        <w:t xml:space="preserve">he </w:t>
+      </w:r>
+      <w:proofErr w:type="spellStart"/>
+      <w:r>
+        <w:t>wordcount</w:t>
+      </w:r>
+      <w:proofErr w:type="spellEnd"/>
+      <w:r>
+        <w:t xml:space="preserve"> object contains the term and total count. The document is preprocessed</w:t>
+      </w:r>
+      <w:r>
+        <w:t xml:space="preserve"> so a</w:t>
+      </w:r>
+      <w:r>
+        <w:t xml:space="preserve">ll the punctuations and </w:t>
+      </w:r>
+      <w:proofErr w:type="spellStart"/>
+      <w:r>
+        <w:t>stopwords</w:t>
+      </w:r>
+      <w:proofErr w:type="spellEnd"/>
+      <w:r>
+        <w:t xml:space="preserve"> are removed from the document before sending it off to the mappers. </w:t>
+      </w:r>
+      <w:r>
+        <w:t>The mappers</w:t>
+      </w:r>
+      <w:r>
+        <w:t xml:space="preserve"> go through the document and converts each word into a </w:t>
+      </w:r>
+      <w:proofErr w:type="spellStart"/>
+      <w:r>
+        <w:t>wordcount</w:t>
+      </w:r>
+      <w:proofErr w:type="spellEnd"/>
+      <w:r>
+        <w:t xml:space="preserve"> object. Once done, they save the result</w:t>
+      </w:r>
+      <w:r>
+        <w:t xml:space="preserve"> to AFS space. Reducers dedicated to </w:t>
+      </w:r>
+      <w:r>
+        <w:t>a range of</w:t>
+      </w:r>
+      <w:r>
+        <w:t xml:space="preserve"> alphabets then go through the </w:t>
+      </w:r>
+      <w:proofErr w:type="spellStart"/>
+      <w:r>
+        <w:t>wordcount</w:t>
+      </w:r>
+      <w:proofErr w:type="spellEnd"/>
+      <w:r>
+        <w:t xml:space="preserve"> and do a merge of the terms</w:t>
+      </w:r>
+      <w:r>
+        <w:t xml:space="preserve"> </w:t>
+      </w:r>
+      <w:r>
+        <w:t>(total count of each item).</w:t>
+      </w:r>
+      <w:r>
+        <w:t xml:space="preserve"> A </w:t>
+      </w:r>
+      <w:proofErr w:type="spellStart"/>
+      <w:r>
+        <w:t>documentIndexer</w:t>
+      </w:r>
+      <w:proofErr w:type="spellEnd"/>
+      <w:r>
+        <w:t xml:space="preserve"> class is created to check if an input file is already indexed or not based on the </w:t>
+      </w:r>
+      <w:proofErr w:type="spellStart"/>
+      <w:r>
+        <w:t>filepath</w:t>
+      </w:r>
+      <w:proofErr w:type="spellEnd"/>
+      <w:r>
+        <w:t>, if the index is present we return the id of the file.</w:t>
+      </w:r>
+      <w:r>
+        <w:t xml:space="preserve"> </w:t>
+      </w:r>
+      <w:r>
+        <w:t xml:space="preserve"> </w:t>
+      </w:r>
+      <w:r>
+        <w:rPr>
+          <w:highlight w:val="yellow"/>
+        </w:rPr>
+        <w:t>[</w:t>
+      </w:r>
+      <w:r>
+        <w:rPr>
+          <w:highlight w:val="yellow"/>
+        </w:rPr>
+        <w:t>what else?</w:t>
+      </w:r>
+      <w:r>
+        <w:rPr>
+          <w:highlight w:val="yellow"/>
+        </w:rPr>
+        <w:t>]</w:t>
+      </w:r>
+    </w:p>
+    <w:p>
+      <w:r>
+        <w:rPr>
+          <w:b/>
+        </w:rPr>
+        <w:t>Search</w:t>
+      </w:r>
+      <w:r>
+        <w:t xml:space="preserve">: </w:t>
+      </w:r>
+      <w:r>
+        <w:rPr>
+          <w:highlight w:val="yellow"/>
+        </w:rPr>
+        <w:t>[explain the search</w:t>
+      </w:r>
+      <w:r>
+        <w:rPr>
+          <w:highlight w:val="yellow"/>
+        </w:rPr>
+        <w:t xml:space="preserve"> based on the code structure</w:t>
+      </w:r>
+      <w:r>
+        <w:rPr>
+          <w:highlight w:val="yellow"/>
+        </w:rPr>
+        <w:t>]</w:t>
+      </w:r>
+    </w:p>
+    <w:p>
+      <w:pPr>
+        <w:rPr>
+          <w:b/>
+        </w:rPr>
+      </w:pPr>
+      <w:r>
+        <w:rPr>
+          <w:b/>
+        </w:rPr>
+        <w:t>Hadoop</w:t>
+      </w:r>
+      <w:r>
+        <w:rPr>
+          <w:b/>
+        </w:rPr>
+        <w:t>-based implementation</w:t>
+      </w:r>
+    </w:p>
+    <w:p>
+      <w:r>
+        <w:t xml:space="preserve">For </w:t>
+      </w:r>
+      <w:r>
+        <w:t xml:space="preserve">the </w:t>
+      </w:r>
+      <w:proofErr w:type="spellStart"/>
+      <w:r>
+        <w:t>hadoop</w:t>
+      </w:r>
+      <w:proofErr w:type="spellEnd"/>
+      <w:r>
+        <w:t xml:space="preserve">-based implementation, we implemented an index mapper and index reducer </w:t>
+      </w:r>
+      <w:r>
+        <w:t>to perform index operation. We also implemented a</w:t>
+      </w:r>
+      <w:r>
+        <w:t xml:space="preserve"> query mapper and query indexer</w:t>
+      </w:r>
+      <w:r>
+        <w:t xml:space="preserve"> to do a search</w:t>
+      </w:r>
+      <w:r>
+        <w:t xml:space="preserve">. </w:t>
+      </w:r>
+      <w:r>
+        <w:t xml:space="preserve">We used </w:t>
+      </w:r>
+      <w:proofErr w:type="spellStart"/>
+      <w:r>
+        <w:t>StringTokenizer</w:t>
+      </w:r>
+      <w:proofErr w:type="spellEnd"/>
+      <w:r>
+        <w:t xml:space="preserve"> to token the input</w:t>
+      </w:r>
+      <w:r>
+        <w:t xml:space="preserve"> file and the reducer aggregated and displayed the result</w:t>
+      </w:r>
+      <w:r>
+        <w:t>. For querying, the query element is passed through argument. If a match is found</w:t>
+      </w:r>
+      <w:r>
+        <w:t>,</w:t>
+      </w:r>
+      <w:r>
+        <w:t xml:space="preserve"> the term with filename and its number of occurrence is printed out.</w:t>
+      </w:r>
+      <w:r>
+        <w:t xml:space="preserve"> </w:t>
+      </w:r>
+    </w:p>
+    <w:p>
+      <w:r>
+        <w:t xml:space="preserve">In order to perform search, first index has to be done on the input file. The output of this index is given as </w:t>
+      </w:r>
+      <w:r>
+        <w:t>an</w:t>
+      </w:r>
+      <w:r>
+        <w:t xml:space="preserve"> input path to the search query. </w:t>
+      </w:r>
+    </w:p>
+    <w:p>
+      <w:r>
+        <w:rPr>
+          <w:b/>
+        </w:rPr>
+        <w:t>Metric Used:</w:t>
+      </w:r>
+      <w:r>
+        <w:rPr>
+          <w:b/>
+        </w:rPr>
+        <w:t xml:space="preserve"> </w:t>
+      </w:r>
+      <w:r>
+        <w:t>We decided to use completion time of each task to be a metric to determine how well the index/query operations work. Before the starting of each task, we measured the time, and upon completion measured the time again. The difference indicated the total time to complete the task.</w:t>
+      </w:r>
+    </w:p>
+    <w:p>
+      <w:pPr>
+        <w:rPr>
+          <w:b/>
+        </w:rPr>
+      </w:pPr>
+      <w:r>
+        <w:rPr>
+          <w:b/>
+        </w:rPr>
+        <w:t>Test of Java-Based Implementation:</w:t>
+      </w:r>
+    </w:p>
+    <w:p>
+      <w:pPr>
+        <w:rPr>
+          <w:b/>
+        </w:rPr>
+      </w:pPr>
+      <w:r>
+        <w:rPr>
+          <w:b/>
+        </w:rPr>
+        <w:t>Test of Hadoop-Based Implementation:</w:t>
+      </w:r>
+    </w:p>
+    <w:p>
+      <w:r>
+        <w:t xml:space="preserve">We tested our implementation in Hadoop server (had6110.cs.pitt.edu). </w:t>
+      </w:r>
+    </w:p>
+    <w:p>
+      <w:r>
+        <w:t xml:space="preserve">For a test data with 7 lines taken from ‘war and peace.txt’ files, it too 19140 </w:t>
+      </w:r>
+      <w:proofErr w:type="spellStart"/>
+      <w:r>
+        <w:t>ms</w:t>
+      </w:r>
+      <w:proofErr w:type="spellEnd"/>
+      <w:r>
+        <w:t xml:space="preserve"> to index the file. When we searched for two terms ‘freedom Hello’ it returned results within 111740 </w:t>
+      </w:r>
+      <w:proofErr w:type="spellStart"/>
+      <w:r>
+        <w:t>ms.</w:t>
+      </w:r>
+      <w:proofErr w:type="spellEnd"/>
+    </w:p>
+    <w:p>
+      <w:r>
+        <w:rPr>
+          <w:highlight w:val="yellow"/>
+        </w:rPr>
+        <w:t>[add data for bigger inputs]</w:t>
+      </w:r>
+    </w:p>
+    <w:p>
+      <w:r>
+        <w:rPr>
+          <w:highlight w:val="yellow"/>
+        </w:rPr>
+        <w:t xml:space="preserve">[read me is on a separate doc, I will polish it and upload it in </w:t>
+      </w:r>
+      <w:proofErr w:type="spellStart"/>
+      <w:r>
+        <w:rPr>
+          <w:highlight w:val="yellow"/>
+        </w:rPr>
+        <w:t>git</w:t>
+      </w:r>
+      <w:proofErr w:type="spellEnd"/>
+      <w:r>
+        <w:rPr>
+          <w:highlight w:val="yellow"/>
+        </w:rPr>
+        <w:t xml:space="preserve"> tomorrow]</w:t>
+      </w:r>
+    </w:p>
+    <w:p>
+      <w:pPr>
+        <w:rPr>
+          <w:b/>
+        </w:rPr>
+      </w:pPr>
+      <w:r>
+        <w:rPr>
+          <w:b/>
+        </w:rPr>
+        <w:t>Conclu</w:t>
+      </w:r>
+      <w:r>
+        <w:rPr>
+          <w:b/>
+        </w:rPr>
+        <w:t>sion</w:t>
+      </w:r>
+      <w:r>
+        <w:rPr>
+          <w:b/>
+        </w:rPr>
+        <w:t>:</w:t>
+      </w:r>
+    </w:p>
+    <w:p>
+      <w:r>
+        <w:t xml:space="preserve">Through this experiment, it can be seen that for large dataset, MapReduce and Hadoop gives better results. Amount of code that needs to be written is less as well. Socket implementation and managing server-client-worker communication was complicated. </w:t>
       </w:r>
     </w:p>
     <w:sectPr>
@@ -1180,6 +1478,7 @@
     <w:lsdException w:name="HTML Sample" w:semiHidden="1" w:unhideWhenUsed="1"/>
     <w:lsdException w:name="HTML Typewriter" w:semiHidden="1" w:unhideWhenUsed="1"/>
     <w:lsdException w:name="HTML Variable" w:semiHidden="1" w:unhideWhenUsed="1"/>
+    <w:lsdException w:name="Normal Table" w:semiHidden="1" w:unhideWhenUsed="1"/>
     <w:lsdException w:name="annotation subject" w:semiHidden="1" w:unhideWhenUsed="1"/>
     <w:lsdException w:name="No List" w:semiHidden="1" w:unhideWhenUsed="1"/>
     <w:lsdException w:name="Outline List 1" w:semiHidden="1" w:unhideWhenUsed="1"/>
@@ -1225,9 +1524,11 @@
     <w:lsdException w:name="Table Subtle 1" w:semiHidden="1" w:unhideWhenUsed="1"/>
     <w:lsdException w:name="Table Subtle 2" w:semiHidden="1" w:unhideWhenUsed="1"/>
     <w:lsdException w:name="Table Web 1" w:semiHidden="1" w:unhideWhenUsed="1"/>
+    <w:lsdException w:name="Table Web 2" w:semiHidden="1" w:unhideWhenUsed="1"/>
     <w:lsdException w:name="Table Web 3" w:semiHidden="1" w:unhideWhenUsed="1"/>
     <w:lsdException w:name="Balloon Text" w:semiHidden="1" w:unhideWhenUsed="1"/>
     <w:lsdException w:name="Table Grid" w:uiPriority="39"/>
+    <w:lsdException w:name="Table Theme" w:semiHidden="1" w:unhideWhenUsed="1"/>
     <w:lsdException w:name="Placeholder Text" w:semiHidden="1"/>
     <w:lsdException w:name="No Spacing" w:uiPriority="1" w:qFormat="1"/>
     <w:lsdException w:name="Light Shading" w:uiPriority="60"/>

</xml_diff>

<commit_message>
report and slight math fix
</commit_message>
<xml_diff>
--- a/Project 2 Report.docx
+++ b/Project 2 Report.docx
@@ -5,6 +5,7 @@
     <w:p>
       <w:pPr>
         <w:pStyle w:val="Normal"/>
+        <w:spacing w:lineRule="auto" w:line="276"/>
         <w:jc w:val="left"/>
         <w:rPr>
           <w:rFonts w:ascii="Liberation Serif" w:hAnsi="Liberation Serif"/>
@@ -24,6 +25,7 @@
     <w:p>
       <w:pPr>
         <w:pStyle w:val="Normal"/>
+        <w:spacing w:lineRule="auto" w:line="276"/>
         <w:rPr>
           <w:rFonts w:ascii="Liberation Serif" w:hAnsi="Liberation Serif"/>
         </w:rPr>
@@ -38,19 +40,21 @@
     <w:p>
       <w:pPr>
         <w:pStyle w:val="Normal"/>
-        <w:rPr>
-          <w:rFonts w:ascii="Liberation Serif" w:hAnsi="Liberation Serif"/>
-        </w:rPr>
-      </w:pPr>
-      <w:r>
-        <w:rPr>
-          <w:rFonts w:ascii="Liberation Serif" w:hAnsi="Liberation Serif"/>
-        </w:rPr>
-      </w:r>
-    </w:p>
-    <w:p>
-      <w:pPr>
-        <w:pStyle w:val="Normal"/>
+        <w:spacing w:lineRule="auto" w:line="276"/>
+        <w:rPr>
+          <w:rFonts w:ascii="Liberation Serif" w:hAnsi="Liberation Serif"/>
+        </w:rPr>
+      </w:pPr>
+      <w:r>
+        <w:rPr>
+          <w:rFonts w:ascii="Liberation Serif" w:hAnsi="Liberation Serif"/>
+        </w:rPr>
+      </w:r>
+    </w:p>
+    <w:p>
+      <w:pPr>
+        <w:pStyle w:val="Normal"/>
+        <w:spacing w:lineRule="auto" w:line="276"/>
         <w:rPr>
           <w:b/>
           <w:b/>
@@ -67,6 +71,7 @@
     <w:p>
       <w:pPr>
         <w:pStyle w:val="Normal"/>
+        <w:spacing w:lineRule="auto" w:line="276"/>
         <w:rPr>
           <w:rFonts w:ascii="Liberation Serif" w:hAnsi="Liberation Serif"/>
         </w:rPr>
@@ -81,22 +86,24 @@
     <w:p>
       <w:pPr>
         <w:pStyle w:val="Normal"/>
-        <w:rPr>
-          <w:rFonts w:ascii="Liberation Serif" w:hAnsi="Liberation Serif"/>
-          <w:b/>
-          <w:b/>
-        </w:rPr>
-      </w:pPr>
-      <w:r>
-        <w:rPr>
-          <w:rFonts w:ascii="Liberation Serif" w:hAnsi="Liberation Serif"/>
-          <w:b/>
-        </w:rPr>
-      </w:r>
-    </w:p>
-    <w:p>
-      <w:pPr>
-        <w:pStyle w:val="Normal"/>
+        <w:spacing w:lineRule="auto" w:line="276"/>
+        <w:rPr>
+          <w:rFonts w:ascii="Liberation Serif" w:hAnsi="Liberation Serif"/>
+          <w:b/>
+          <w:b/>
+        </w:rPr>
+      </w:pPr>
+      <w:r>
+        <w:rPr>
+          <w:rFonts w:ascii="Liberation Serif" w:hAnsi="Liberation Serif"/>
+          <w:b/>
+        </w:rPr>
+      </w:r>
+    </w:p>
+    <w:p>
+      <w:pPr>
+        <w:pStyle w:val="Normal"/>
+        <w:spacing w:lineRule="auto" w:line="276"/>
         <w:rPr>
           <w:b/>
           <w:b/>
@@ -113,6 +120,7 @@
     <w:p>
       <w:pPr>
         <w:pStyle w:val="Normal"/>
+        <w:spacing w:lineRule="auto" w:line="276"/>
         <w:rPr>
           <w:rFonts w:ascii="Liberation Serif" w:hAnsi="Liberation Serif"/>
         </w:rPr>
@@ -127,6 +135,7 @@
     <w:p>
       <w:pPr>
         <w:pStyle w:val="Normal"/>
+        <w:spacing w:lineRule="auto" w:line="276"/>
         <w:rPr>
           <w:rFonts w:ascii="Liberation Serif" w:hAnsi="Liberation Serif"/>
         </w:rPr>
@@ -141,6 +150,7 @@
     <w:p>
       <w:pPr>
         <w:pStyle w:val="Normal"/>
+        <w:spacing w:lineRule="auto" w:line="276"/>
         <w:rPr>
           <w:rFonts w:ascii="Liberation Serif" w:hAnsi="Liberation Serif"/>
         </w:rPr>
@@ -155,6 +165,7 @@
     <w:p>
       <w:pPr>
         <w:pStyle w:val="Normal"/>
+        <w:spacing w:lineRule="auto" w:line="276"/>
         <w:rPr>
           <w:rFonts w:ascii="Liberation Serif" w:hAnsi="Liberation Serif"/>
         </w:rPr>
@@ -169,6 +180,7 @@
     <w:p>
       <w:pPr>
         <w:pStyle w:val="Normal"/>
+        <w:spacing w:lineRule="auto" w:line="276"/>
         <w:rPr>
           <w:rFonts w:ascii="Liberation Serif" w:hAnsi="Liberation Serif"/>
         </w:rPr>
@@ -183,19 +195,21 @@
     <w:p>
       <w:pPr>
         <w:pStyle w:val="Normal"/>
-        <w:rPr>
-          <w:rFonts w:ascii="Liberation Serif" w:hAnsi="Liberation Serif"/>
-        </w:rPr>
-      </w:pPr>
-      <w:r>
-        <w:rPr>
-          <w:rFonts w:ascii="Liberation Serif" w:hAnsi="Liberation Serif"/>
-        </w:rPr>
-      </w:r>
-    </w:p>
-    <w:p>
-      <w:pPr>
-        <w:pStyle w:val="Normal"/>
+        <w:spacing w:lineRule="auto" w:line="276"/>
+        <w:rPr>
+          <w:rFonts w:ascii="Liberation Serif" w:hAnsi="Liberation Serif"/>
+        </w:rPr>
+      </w:pPr>
+      <w:r>
+        <w:rPr>
+          <w:rFonts w:ascii="Liberation Serif" w:hAnsi="Liberation Serif"/>
+        </w:rPr>
+      </w:r>
+    </w:p>
+    <w:p>
+      <w:pPr>
+        <w:pStyle w:val="Normal"/>
+        <w:spacing w:lineRule="auto" w:line="276"/>
         <w:rPr>
           <w:b/>
           <w:b/>
@@ -212,6 +226,7 @@
     <w:p>
       <w:pPr>
         <w:pStyle w:val="Normal"/>
+        <w:spacing w:lineRule="auto" w:line="276"/>
         <w:rPr>
           <w:rFonts w:ascii="Liberation Serif" w:hAnsi="Liberation Serif"/>
         </w:rPr>
@@ -226,19 +241,21 @@
     <w:p>
       <w:pPr>
         <w:pStyle w:val="Normal"/>
-        <w:rPr>
-          <w:rFonts w:ascii="Liberation Serif" w:hAnsi="Liberation Serif"/>
-        </w:rPr>
-      </w:pPr>
-      <w:r>
-        <w:rPr>
-          <w:rFonts w:ascii="Liberation Serif" w:hAnsi="Liberation Serif"/>
-        </w:rPr>
-      </w:r>
-    </w:p>
-    <w:p>
-      <w:pPr>
-        <w:pStyle w:val="Normal"/>
+        <w:spacing w:lineRule="auto" w:line="276"/>
+        <w:rPr>
+          <w:rFonts w:ascii="Liberation Serif" w:hAnsi="Liberation Serif"/>
+        </w:rPr>
+      </w:pPr>
+      <w:r>
+        <w:rPr>
+          <w:rFonts w:ascii="Liberation Serif" w:hAnsi="Liberation Serif"/>
+        </w:rPr>
+      </w:r>
+    </w:p>
+    <w:p>
+      <w:pPr>
+        <w:pStyle w:val="Normal"/>
+        <w:spacing w:lineRule="auto" w:line="276"/>
         <w:rPr>
           <w:rFonts w:ascii="Liberation Serif" w:hAnsi="Liberation Serif"/>
         </w:rPr>
@@ -253,6 +270,7 @@
     <w:p>
       <w:pPr>
         <w:pStyle w:val="Normal"/>
+        <w:spacing w:lineRule="auto" w:line="276"/>
         <w:rPr>
           <w:rFonts w:ascii="Liberation Serif" w:hAnsi="Liberation Serif"/>
         </w:rPr>
@@ -267,6 +285,7 @@
     <w:p>
       <w:pPr>
         <w:pStyle w:val="Normal"/>
+        <w:spacing w:lineRule="auto" w:line="276"/>
         <w:rPr>
           <w:rFonts w:ascii="Liberation Serif" w:hAnsi="Liberation Serif"/>
         </w:rPr>
@@ -281,6 +300,7 @@
     <w:p>
       <w:pPr>
         <w:pStyle w:val="Normal"/>
+        <w:spacing w:lineRule="auto" w:line="276"/>
         <w:rPr>
           <w:rFonts w:ascii="Liberation Serif" w:hAnsi="Liberation Serif"/>
           <w:b/>
@@ -300,6 +320,7 @@
     <w:p>
       <w:pPr>
         <w:pStyle w:val="Normal"/>
+        <w:spacing w:lineRule="auto" w:line="276"/>
         <w:rPr>
           <w:rFonts w:ascii="Liberation Serif" w:hAnsi="Liberation Serif"/>
           <w:b w:val="false"/>
@@ -319,19 +340,21 @@
     <w:p>
       <w:pPr>
         <w:pStyle w:val="Normal"/>
-        <w:rPr>
-          <w:rFonts w:ascii="Liberation Serif" w:hAnsi="Liberation Serif"/>
-        </w:rPr>
-      </w:pPr>
-      <w:r>
-        <w:rPr>
-          <w:rFonts w:ascii="Liberation Serif" w:hAnsi="Liberation Serif"/>
-        </w:rPr>
-      </w:r>
-    </w:p>
-    <w:p>
-      <w:pPr>
-        <w:pStyle w:val="Normal"/>
+        <w:spacing w:lineRule="auto" w:line="276"/>
+        <w:rPr>
+          <w:rFonts w:ascii="Liberation Serif" w:hAnsi="Liberation Serif"/>
+        </w:rPr>
+      </w:pPr>
+      <w:r>
+        <w:rPr>
+          <w:rFonts w:ascii="Liberation Serif" w:hAnsi="Liberation Serif"/>
+        </w:rPr>
+      </w:r>
+    </w:p>
+    <w:p>
+      <w:pPr>
+        <w:pStyle w:val="Normal"/>
+        <w:spacing w:lineRule="auto" w:line="276"/>
         <w:rPr>
           <w:highlight w:val="yellow"/>
         </w:rPr>
@@ -2455,134 +2478,144 @@
     <w:p>
       <w:pPr>
         <w:pStyle w:val="Normal"/>
-        <w:rPr>
-          <w:rFonts w:ascii="Liberation Serif" w:hAnsi="Liberation Serif"/>
-          <w:b/>
-          <w:b/>
-        </w:rPr>
-      </w:pPr>
-      <w:r>
-        <w:rPr>
-          <w:rFonts w:ascii="Liberation Serif" w:hAnsi="Liberation Serif"/>
-          <w:b/>
-        </w:rPr>
-      </w:r>
-    </w:p>
-    <w:p>
-      <w:pPr>
-        <w:pStyle w:val="Normal"/>
-        <w:rPr>
-          <w:b/>
-          <w:b/>
-        </w:rPr>
-      </w:pPr>
-      <w:r>
-        <w:rPr>
-          <w:rFonts w:ascii="Liberation Serif" w:hAnsi="Liberation Serif"/>
-        </w:rPr>
-      </w:r>
-    </w:p>
-    <w:p>
-      <w:pPr>
-        <w:pStyle w:val="Normal"/>
-        <w:rPr>
-          <w:b/>
-          <w:b/>
-        </w:rPr>
-      </w:pPr>
-      <w:r>
-        <w:rPr>
-          <w:rFonts w:ascii="Liberation Serif" w:hAnsi="Liberation Serif"/>
-        </w:rPr>
-      </w:r>
-    </w:p>
-    <w:p>
-      <w:pPr>
-        <w:pStyle w:val="Normal"/>
-        <w:rPr>
-          <w:b/>
-          <w:b/>
-        </w:rPr>
-      </w:pPr>
-      <w:r>
-        <w:rPr>
-          <w:rFonts w:ascii="Liberation Serif" w:hAnsi="Liberation Serif"/>
-        </w:rPr>
-      </w:r>
-    </w:p>
-    <w:p>
-      <w:pPr>
-        <w:pStyle w:val="Normal"/>
-        <w:rPr>
-          <w:b/>
-          <w:b/>
-        </w:rPr>
-      </w:pPr>
-      <w:r>
-        <w:rPr>
-          <w:rFonts w:ascii="Liberation Serif" w:hAnsi="Liberation Serif"/>
-        </w:rPr>
-      </w:r>
-    </w:p>
-    <w:p>
-      <w:pPr>
-        <w:pStyle w:val="Normal"/>
-        <w:rPr>
-          <w:b/>
-          <w:b/>
-        </w:rPr>
-      </w:pPr>
-      <w:r>
-        <w:rPr>
-          <w:rFonts w:ascii="Liberation Serif" w:hAnsi="Liberation Serif"/>
-        </w:rPr>
-      </w:r>
-    </w:p>
-    <w:p>
-      <w:pPr>
-        <w:pStyle w:val="Normal"/>
-        <w:rPr>
-          <w:b/>
-          <w:b/>
-        </w:rPr>
-      </w:pPr>
-      <w:r>
-        <w:rPr>
-          <w:rFonts w:ascii="Liberation Serif" w:hAnsi="Liberation Serif"/>
-        </w:rPr>
-      </w:r>
-    </w:p>
-    <w:p>
-      <w:pPr>
-        <w:pStyle w:val="Normal"/>
-        <w:rPr>
-          <w:b/>
-          <w:b/>
-        </w:rPr>
-      </w:pPr>
-      <w:r>
-        <w:rPr>
-          <w:rFonts w:ascii="Liberation Serif" w:hAnsi="Liberation Serif"/>
-        </w:rPr>
-      </w:r>
-    </w:p>
-    <w:p>
-      <w:pPr>
-        <w:pStyle w:val="Normal"/>
-        <w:rPr>
-          <w:b/>
-          <w:b/>
-        </w:rPr>
-      </w:pPr>
-      <w:r>
-        <w:rPr>
-          <w:rFonts w:ascii="Liberation Serif" w:hAnsi="Liberation Serif"/>
-        </w:rPr>
-      </w:r>
-    </w:p>
-    <w:p>
-      <w:pPr>
-        <w:pStyle w:val="Normal"/>
+        <w:spacing w:lineRule="auto" w:line="276"/>
+        <w:rPr>
+          <w:rFonts w:ascii="Liberation Serif" w:hAnsi="Liberation Serif"/>
+          <w:b/>
+          <w:b/>
+        </w:rPr>
+      </w:pPr>
+      <w:r>
+        <w:rPr>
+          <w:rFonts w:ascii="Liberation Serif" w:hAnsi="Liberation Serif"/>
+          <w:b/>
+        </w:rPr>
+      </w:r>
+    </w:p>
+    <w:p>
+      <w:pPr>
+        <w:pStyle w:val="Normal"/>
+        <w:spacing w:lineRule="auto" w:line="276"/>
+        <w:rPr>
+          <w:b/>
+          <w:b/>
+        </w:rPr>
+      </w:pPr>
+      <w:r>
+        <w:rPr>
+          <w:rFonts w:ascii="Liberation Serif" w:hAnsi="Liberation Serif"/>
+        </w:rPr>
+      </w:r>
+    </w:p>
+    <w:p>
+      <w:pPr>
+        <w:pStyle w:val="Normal"/>
+        <w:spacing w:lineRule="auto" w:line="276"/>
+        <w:rPr>
+          <w:b/>
+          <w:b/>
+        </w:rPr>
+      </w:pPr>
+      <w:r>
+        <w:rPr>
+          <w:rFonts w:ascii="Liberation Serif" w:hAnsi="Liberation Serif"/>
+        </w:rPr>
+      </w:r>
+    </w:p>
+    <w:p>
+      <w:pPr>
+        <w:pStyle w:val="Normal"/>
+        <w:spacing w:lineRule="auto" w:line="276"/>
+        <w:rPr>
+          <w:b/>
+          <w:b/>
+        </w:rPr>
+      </w:pPr>
+      <w:r>
+        <w:rPr>
+          <w:rFonts w:ascii="Liberation Serif" w:hAnsi="Liberation Serif"/>
+        </w:rPr>
+      </w:r>
+    </w:p>
+    <w:p>
+      <w:pPr>
+        <w:pStyle w:val="Normal"/>
+        <w:spacing w:lineRule="auto" w:line="276"/>
+        <w:rPr>
+          <w:b/>
+          <w:b/>
+        </w:rPr>
+      </w:pPr>
+      <w:r>
+        <w:rPr>
+          <w:rFonts w:ascii="Liberation Serif" w:hAnsi="Liberation Serif"/>
+        </w:rPr>
+      </w:r>
+    </w:p>
+    <w:p>
+      <w:pPr>
+        <w:pStyle w:val="Normal"/>
+        <w:spacing w:lineRule="auto" w:line="276"/>
+        <w:rPr>
+          <w:b/>
+          <w:b/>
+        </w:rPr>
+      </w:pPr>
+      <w:r>
+        <w:rPr>
+          <w:rFonts w:ascii="Liberation Serif" w:hAnsi="Liberation Serif"/>
+        </w:rPr>
+      </w:r>
+    </w:p>
+    <w:p>
+      <w:pPr>
+        <w:pStyle w:val="Normal"/>
+        <w:spacing w:lineRule="auto" w:line="276"/>
+        <w:rPr>
+          <w:b/>
+          <w:b/>
+        </w:rPr>
+      </w:pPr>
+      <w:r>
+        <w:rPr>
+          <w:rFonts w:ascii="Liberation Serif" w:hAnsi="Liberation Serif"/>
+        </w:rPr>
+      </w:r>
+    </w:p>
+    <w:p>
+      <w:pPr>
+        <w:pStyle w:val="Normal"/>
+        <w:spacing w:lineRule="auto" w:line="276"/>
+        <w:rPr>
+          <w:b/>
+          <w:b/>
+        </w:rPr>
+      </w:pPr>
+      <w:r>
+        <w:rPr>
+          <w:rFonts w:ascii="Liberation Serif" w:hAnsi="Liberation Serif"/>
+        </w:rPr>
+      </w:r>
+    </w:p>
+    <w:p>
+      <w:pPr>
+        <w:pStyle w:val="Normal"/>
+        <w:spacing w:lineRule="auto" w:line="276"/>
+        <w:rPr>
+          <w:b/>
+          <w:b/>
+        </w:rPr>
+      </w:pPr>
+      <w:r>
+        <w:rPr>
+          <w:rFonts w:ascii="Liberation Serif" w:hAnsi="Liberation Serif"/>
+        </w:rPr>
+      </w:r>
+    </w:p>
+    <w:p>
+      <w:pPr>
+        <w:pStyle w:val="Normal"/>
+        <w:spacing w:lineRule="auto" w:line="276"/>
         <w:rPr>
           <w:rFonts w:ascii="Liberation Serif" w:hAnsi="Liberation Serif"/>
         </w:rPr>
@@ -2598,6 +2631,7 @@
     <w:p>
       <w:pPr>
         <w:pStyle w:val="Normal"/>
+        <w:spacing w:lineRule="auto" w:line="276"/>
         <w:rPr>
           <w:rFonts w:ascii="Liberation Serif" w:hAnsi="Liberation Serif"/>
           <w:b w:val="false"/>
@@ -2611,26 +2645,28 @@
           <w:b w:val="false"/>
           <w:bCs w:val="false"/>
         </w:rPr>
-        <w:t>The Image above hightlights the networks structure of our implementation. Essentially showing that the clients and workers all talk to the master and there is no communication between clients and workers unless it is through the afs space or through the Master server.</w:t>
-      </w:r>
-    </w:p>
-    <w:p>
-      <w:pPr>
-        <w:pStyle w:val="Normal"/>
-        <w:rPr>
-          <w:b/>
-          <w:b/>
-        </w:rPr>
-      </w:pPr>
-      <w:r>
-        <w:rPr>
-          <w:rFonts w:ascii="Liberation Serif" w:hAnsi="Liberation Serif"/>
-        </w:rPr>
-      </w:r>
-    </w:p>
-    <w:p>
-      <w:pPr>
-        <w:pStyle w:val="Normal"/>
+        <w:t>The Image above highlights the networks structure of our implementation. Essentially showing that the clients and workers all talk to the master and there is no communication between clients and workers unless it is through the afs space or through the Master server.</w:t>
+      </w:r>
+    </w:p>
+    <w:p>
+      <w:pPr>
+        <w:pStyle w:val="Normal"/>
+        <w:spacing w:lineRule="auto" w:line="276"/>
+        <w:rPr>
+          <w:b/>
+          <w:b/>
+        </w:rPr>
+      </w:pPr>
+      <w:r>
+        <w:rPr>
+          <w:rFonts w:ascii="Liberation Serif" w:hAnsi="Liberation Serif"/>
+        </w:rPr>
+      </w:r>
+    </w:p>
+    <w:p>
+      <w:pPr>
+        <w:pStyle w:val="Normal"/>
+        <w:spacing w:lineRule="auto" w:line="276"/>
         <w:rPr>
           <w:b/>
           <w:b/>
@@ -2647,6 +2683,57 @@
     <w:p>
       <w:pPr>
         <w:pStyle w:val="Normal"/>
+        <w:spacing w:lineRule="auto" w:line="276"/>
+        <w:rPr>
+          <w:rFonts w:ascii="Liberation Serif" w:hAnsi="Liberation Serif"/>
+        </w:rPr>
+      </w:pPr>
+      <w:r>
+        <w:rPr>
+          <w:rFonts w:ascii="Liberation Serif" w:hAnsi="Liberation Serif"/>
+          <w:b w:val="false"/>
+          <w:bCs w:val="false"/>
+        </w:rPr>
+        <w:t>We have a document indexer that creates document id’s for us to make sure that we don’t index the same document multiple times and for the Inverted Index to use.</w:t>
+      </w:r>
+    </w:p>
+    <w:p>
+      <w:pPr>
+        <w:pStyle w:val="Normal"/>
+        <w:spacing w:lineRule="auto" w:line="276"/>
+        <w:rPr>
+          <w:rFonts w:ascii="Liberation Serif" w:hAnsi="Liberation Serif"/>
+        </w:rPr>
+      </w:pPr>
+      <w:r>
+        <w:rPr>
+          <w:rFonts w:ascii="Liberation Serif" w:hAnsi="Liberation Serif"/>
+          <w:b w:val="false"/>
+          <w:bCs w:val="false"/>
+        </w:rPr>
+        <w:t>We also have a Java file called I</w:t>
+      </w:r>
+      <w:r>
+        <w:rPr>
+          <w:rFonts w:ascii="Liberation Serif" w:hAnsi="Liberation Serif"/>
+          <w:b w:val="false"/>
+          <w:bCs w:val="false"/>
+        </w:rPr>
+        <w:t>I</w:t>
+      </w:r>
+      <w:r>
+        <w:rPr>
+          <w:rFonts w:ascii="Liberation Serif" w:hAnsi="Liberation Serif"/>
+          <w:b w:val="false"/>
+          <w:bCs w:val="false"/>
+        </w:rPr>
+        <w:t xml:space="preserve">interface.java that handles all the whole Inverted Index structure. The way it is organized is by creating 26 folders for each letter of the alphabet and then inside of each folder will be a text file. This text file is named in a particular format, which is “$term-$documentID-$count.txt”  and the contents of this file is the canonical path of the file. </w:t>
+      </w:r>
+    </w:p>
+    <w:p>
+      <w:pPr>
+        <w:pStyle w:val="Normal"/>
+        <w:spacing w:lineRule="auto" w:line="276"/>
         <w:rPr>
           <w:b w:val="false"/>
           <w:b w:val="false"/>
@@ -2659,13 +2746,127 @@
           <w:b w:val="false"/>
           <w:bCs w:val="false"/>
         </w:rPr>
-        <w:t>We have a document indexer that creates document id’s for us to make sure that we don’t create indexings for the same document multiple times and for the Inverted Index to use.</w:t>
-      </w:r>
-    </w:p>
-    <w:p>
-      <w:pPr>
-        <w:pStyle w:val="Normal"/>
-        <w:rPr>
+        <w:t>The FileHandler.java is there to help with reading in and counting the number of lines. WordCount represents the structure to store the results of the indexing and search processes as word-count pairs. Utility supplies functions and static constants for use.</w:t>
+      </w:r>
+    </w:p>
+    <w:p>
+      <w:pPr>
+        <w:pStyle w:val="Normal"/>
+        <w:spacing w:lineRule="auto" w:line="276"/>
+        <w:rPr>
+          <w:rFonts w:ascii="Liberation Serif" w:hAnsi="Liberation Serif"/>
+          <w:b/>
+          <w:b/>
+        </w:rPr>
+      </w:pPr>
+      <w:r>
+        <w:rPr>
+          <w:rFonts w:ascii="Liberation Serif" w:hAnsi="Liberation Serif"/>
+          <w:b/>
+        </w:rPr>
+      </w:r>
+    </w:p>
+    <w:p>
+      <w:pPr>
+        <w:pStyle w:val="Normal"/>
+        <w:spacing w:lineRule="auto" w:line="276"/>
+        <w:rPr>
+          <w:rFonts w:ascii="Liberation Serif" w:hAnsi="Liberation Serif"/>
+        </w:rPr>
+      </w:pPr>
+      <w:r>
+        <w:rPr>
+          <w:rFonts w:ascii="Liberation Serif" w:hAnsi="Liberation Serif"/>
+          <w:b/>
+        </w:rPr>
+        <w:t xml:space="preserve">Indexing: </w:t>
+      </w:r>
+    </w:p>
+    <w:p>
+      <w:pPr>
+        <w:pStyle w:val="Normal"/>
+        <w:spacing w:lineRule="auto" w:line="276"/>
+        <w:rPr>
+          <w:rFonts w:ascii="Liberation Serif" w:hAnsi="Liberation Serif"/>
+        </w:rPr>
+      </w:pPr>
+      <w:r>
+        <w:rPr>
+          <w:rFonts w:ascii="Liberation Serif" w:hAnsi="Liberation Serif"/>
+        </w:rPr>
+        <w:t>When an indexing request comes in, the Job coordinator sets the number of mappers and reducers for the work. The number of mappers is based on criteria of each mapper getting around 100 lines to map each or the whole set of workers getting an equal share of the work. (If the number of lines per worker exceeds 100.) The reducers are going to be from 1-4 workers based on if there are 1 or more workers, ideally 4 if we have more that 4 workers.</w:t>
+      </w:r>
+    </w:p>
+    <w:p>
+      <w:pPr>
+        <w:pStyle w:val="Normal"/>
+        <w:spacing w:lineRule="auto" w:line="276"/>
+        <w:rPr>
+          <w:rFonts w:ascii="Liberation Serif" w:hAnsi="Liberation Serif"/>
+        </w:rPr>
+      </w:pPr>
+      <w:r>
+        <w:rPr>
+          <w:rFonts w:ascii="Liberation Serif" w:hAnsi="Liberation Serif"/>
+        </w:rPr>
+        <w:t xml:space="preserve">Once the job has been received by the relevant workers, all of the workers will begin their map process. Here they first read in the lines of the document they are going to process. As they are reading it in, all punctuation, numbers, extra spaces, and Stop Words are removed. Stop Words are a list of the most common words </w:t>
+      </w:r>
+      <w:r>
+        <w:rPr>
+          <w:rFonts w:ascii="Liberation Serif" w:hAnsi="Liberation Serif"/>
+        </w:rPr>
+        <w:t>(pulled from here: https://gist.github.com/sebleier/554280)</w:t>
+      </w:r>
+      <w:r>
+        <w:rPr>
+          <w:rFonts w:ascii="Liberation Serif" w:hAnsi="Liberation Serif"/>
+        </w:rPr>
+        <w:t>, typically used in NLP tasks, and we are removing them from the string to limit the number of entries in the Inverted Index Structure. Once they mapper is done counting the words, they will have a WordCount object representing all of the words and counts for each word. We then have the mappers save their work in a folder called “*/Job/$jobId”. During this write, a lock file is created to make sure that  reducer doesn’t read in a file when it is not ready to.</w:t>
+      </w:r>
+    </w:p>
+    <w:p>
+      <w:pPr>
+        <w:pStyle w:val="Normal"/>
+        <w:spacing w:lineRule="auto" w:line="276"/>
+        <w:rPr>
+          <w:rFonts w:ascii="Liberation Serif" w:hAnsi="Liberation Serif"/>
+        </w:rPr>
+      </w:pPr>
+      <w:r>
+        <w:rPr>
+          <w:rFonts w:ascii="Liberation Serif" w:hAnsi="Liberation Serif"/>
+        </w:rPr>
+        <w:t>Once all of the map tasks are done, the reduce tasks begin, or they were already running if the worker just had a reduce task. This will wait for all of the map tasks to get done and then the reducer reads in all of the WordCount obects that were created. Merges them together, using a supplied merge function in WordCount. Once the merging is complete, we save the entries into the Inverted Index structure using IIinterface.java’s add entry method.</w:t>
+      </w:r>
+    </w:p>
+    <w:p>
+      <w:pPr>
+        <w:pStyle w:val="Normal"/>
+        <w:spacing w:lineRule="auto" w:line="276"/>
+        <w:rPr>
+          <w:rFonts w:ascii="Liberation Serif" w:hAnsi="Liberation Serif"/>
+        </w:rPr>
+      </w:pPr>
+      <w:r>
+        <w:rPr>
+          <w:rFonts w:ascii="Liberation Serif" w:hAnsi="Liberation Serif"/>
+          <w:b/>
+        </w:rPr>
+        <w:t>Search</w:t>
+      </w:r>
+      <w:r>
+        <w:rPr>
+          <w:rFonts w:ascii="Liberation Serif" w:hAnsi="Liberation Serif"/>
+        </w:rPr>
+        <w:t xml:space="preserve">: </w:t>
+      </w:r>
+    </w:p>
+    <w:p>
+      <w:pPr>
+        <w:pStyle w:val="Normal"/>
+        <w:spacing w:lineRule="auto" w:line="276"/>
+        <w:rPr>
+          <w:rFonts w:ascii="Liberation Serif" w:hAnsi="Liberation Serif"/>
           <w:b w:val="false"/>
           <w:b w:val="false"/>
           <w:bCs w:val="false"/>
@@ -2677,13 +2878,15 @@
           <w:b w:val="false"/>
           <w:bCs w:val="false"/>
         </w:rPr>
-        <w:t xml:space="preserve">We also have a Java file called Iiinterface.java that handles all the whole Inverted Index structure. The way it is organized is by creating 26 folders for each letter of the alphabet and then inside of each folder will be a text file. This text file is named in a particular format, which is “$term-$documentID-$count.txt”  and the contents of this file is the canonical path of the file. </w:t>
-      </w:r>
-    </w:p>
-    <w:p>
-      <w:pPr>
-        <w:pStyle w:val="Normal"/>
-        <w:rPr>
+        <w:t>The search process is mostly the same as the indexing. We create map tasks that instead look through the Inverted Index structure using iiinterface’s supplied methods of reading’ the structure. We split the work based on characters and have set lists of what ranges of characters each map task will entail. The mappers just check to see if the term that the II entry has is contained in the search query. (This also means that if ‘a’ is an entry in our II structure, then words like ‘apple’ will match)  Once the mapping is done we create a file that just lists all of the entries and the one reducer will look at all of the files and rank and retrieve the results.</w:t>
+      </w:r>
+    </w:p>
+    <w:p>
+      <w:pPr>
+        <w:pStyle w:val="Normal"/>
+        <w:spacing w:lineRule="auto" w:line="276"/>
+        <w:rPr>
+          <w:rFonts w:ascii="Liberation Serif" w:hAnsi="Liberation Serif"/>
           <w:b w:val="false"/>
           <w:b w:val="false"/>
           <w:bCs w:val="false"/>
@@ -2695,247 +2898,185 @@
           <w:b w:val="false"/>
           <w:bCs w:val="false"/>
         </w:rPr>
-        <w:t>The FileHandler.java is there to help with reading in and counting the number of lines. WordCount represents the structure to store the results of the indexing and search processes as word-count pairs. Utility supplies functions and static constants for use.</w:t>
-      </w:r>
-    </w:p>
-    <w:p>
-      <w:pPr>
-        <w:pStyle w:val="Normal"/>
-        <w:rPr>
-          <w:rFonts w:ascii="Liberation Serif" w:hAnsi="Liberation Serif"/>
-          <w:b/>
-          <w:b/>
-        </w:rPr>
-      </w:pPr>
-      <w:r>
-        <w:rPr>
-          <w:rFonts w:ascii="Liberation Serif" w:hAnsi="Liberation Serif"/>
-          <w:b/>
-        </w:rPr>
-      </w:r>
-    </w:p>
-    <w:p>
-      <w:pPr>
-        <w:pStyle w:val="Normal"/>
-        <w:rPr>
-          <w:rFonts w:ascii="Liberation Serif" w:hAnsi="Liberation Serif"/>
-        </w:rPr>
-      </w:pPr>
-      <w:r>
-        <w:rPr>
-          <w:rFonts w:ascii="Liberation Serif" w:hAnsi="Liberation Serif"/>
-          <w:b/>
-        </w:rPr>
-        <w:t xml:space="preserve">Indexing: </w:t>
-      </w:r>
-    </w:p>
-    <w:p>
-      <w:pPr>
-        <w:pStyle w:val="Normal"/>
-        <w:rPr>
-          <w:rFonts w:ascii="Liberation Serif" w:hAnsi="Liberation Serif"/>
-        </w:rPr>
-      </w:pPr>
-      <w:r>
-        <w:rPr>
-          <w:rFonts w:ascii="Liberation Serif" w:hAnsi="Liberation Serif"/>
-        </w:rPr>
-        <w:t>When an indexing request comes in, the Job coordinator sets the number of mappers and reducers for the work. The number of mappers is based on criteria of each mapper getting around 100 lines to map each or the whole set of workers getting an equal share of the work. (If the number of lines per worker exceeds 100.) The reducers are going to be from 1-4 workers based on if there are 1 or more workers, ideally 4 if we have more that 4 workers.</w:t>
-      </w:r>
-    </w:p>
-    <w:p>
-      <w:pPr>
-        <w:pStyle w:val="Normal"/>
-        <w:rPr>
-          <w:rFonts w:ascii="Liberation Serif" w:hAnsi="Liberation Serif"/>
-        </w:rPr>
-      </w:pPr>
-      <w:r>
-        <w:rPr>
-          <w:rFonts w:ascii="Liberation Serif" w:hAnsi="Liberation Serif"/>
-        </w:rPr>
-        <w:t xml:space="preserve">Once the job has been received by the relevant workers, all of the workers will begin their map process. Here they first read in the lines of the document they are going to process. As they are reading it in, all punctuation, numbers, extra spaces, and Stop Words are removed. Stop Words are a list of the most common words </w:t>
-      </w:r>
-      <w:r>
-        <w:rPr>
-          <w:rFonts w:ascii="Liberation Serif" w:hAnsi="Liberation Serif"/>
-        </w:rPr>
-        <w:t>(pulled from here: https://gist.github.com/sebleier/554280)</w:t>
-      </w:r>
-      <w:r>
-        <w:rPr>
-          <w:rFonts w:ascii="Liberation Serif" w:hAnsi="Liberation Serif"/>
-        </w:rPr>
-        <w:t>, typically used in NLP tasks, and we are removing them from the string to limit the number of entries in the Inverted Index Structure. Once they mapper is done counting the words, they will have a WordCount object representing all of the words and counts for each word. We then have the mappers save their work in a folder called “*/Job/$jobId”. During this write, a lock file is created to make sure that  reducer doesn’t read in a file when it is not ready to.</w:t>
-      </w:r>
-    </w:p>
-    <w:p>
-      <w:pPr>
-        <w:pStyle w:val="Normal"/>
-        <w:rPr>
-          <w:rFonts w:ascii="Liberation Serif" w:hAnsi="Liberation Serif"/>
-        </w:rPr>
-      </w:pPr>
-      <w:r>
-        <w:rPr>
-          <w:rFonts w:ascii="Liberation Serif" w:hAnsi="Liberation Serif"/>
-        </w:rPr>
-        <w:t>Once all of the map tasks are done, the reduce tasks begin, or they were already running if the worker just had a reduce task. This will wait for all of the map tasks to get done and then the reducer reads in all of the WordCount obects that were created. Merges them together, using a supplied merge function in WordCount. Once the merging is complete, we save the entries into the Inverted Index structure using IIinterface.java’s add entry method.</w:t>
-      </w:r>
-    </w:p>
-    <w:p>
-      <w:pPr>
-        <w:pStyle w:val="Normal"/>
-        <w:rPr>
-          <w:rFonts w:ascii="Liberation Serif" w:hAnsi="Liberation Serif"/>
-        </w:rPr>
-      </w:pPr>
-      <w:r>
-        <w:rPr>
-          <w:rFonts w:ascii="Liberation Serif" w:hAnsi="Liberation Serif"/>
-          <w:b/>
-        </w:rPr>
-        <w:t>Search</w:t>
-      </w:r>
-      <w:r>
-        <w:rPr>
-          <w:rFonts w:ascii="Liberation Serif" w:hAnsi="Liberation Serif"/>
-        </w:rPr>
-        <w:t xml:space="preserve">: </w:t>
-      </w:r>
-    </w:p>
-    <w:p>
-      <w:pPr>
-        <w:pStyle w:val="Normal"/>
-        <w:rPr>
-          <w:rFonts w:ascii="Liberation Serif" w:hAnsi="Liberation Serif"/>
-          <w:b w:val="false"/>
+        <w:t xml:space="preserve">The ranking processing is mainly checking to see which documents have the highest occurrence of the search terms combined. And then returns that one document. </w:t>
+      </w:r>
+      <w:r>
+        <w:rPr>
+          <w:rFonts w:ascii="Liberation Serif" w:hAnsi="Liberation Serif"/>
           <w:b w:val="false"/>
           <w:bCs w:val="false"/>
         </w:rPr>
-      </w:pPr>
+        <w:t>This process doesn’t necessarily let the user know of all of the documents that match, but just the one document that has the highest occurrence.</w:t>
+      </w:r>
+    </w:p>
+    <w:p>
+      <w:pPr>
+        <w:pStyle w:val="Normal"/>
+        <w:spacing w:lineRule="auto" w:line="276"/>
+        <w:rPr>
+          <w:b/>
+          <w:b/>
+        </w:rPr>
+      </w:pPr>
+      <w:r>
+        <w:rPr>
+          <w:rFonts w:ascii="Liberation Serif" w:hAnsi="Liberation Serif"/>
+          <w:b/>
+        </w:rPr>
+        <w:t>Hadoop-based implementation</w:t>
+      </w:r>
+    </w:p>
+    <w:p>
+      <w:pPr>
+        <w:pStyle w:val="Normal"/>
+        <w:spacing w:lineRule="auto" w:line="276"/>
+        <w:rPr>
+          <w:rFonts w:ascii="Liberation Serif" w:hAnsi="Liberation Serif"/>
+        </w:rPr>
+      </w:pPr>
+      <w:r>
+        <w:rPr>
+          <w:rFonts w:ascii="Liberation Serif" w:hAnsi="Liberation Serif"/>
+        </w:rPr>
+        <w:t xml:space="preserve">For the hadoop-based implementation, we implemented an index mapper and index reducer to perform index operation. We also implemented a query mapper and query indexer to do a search. We used StringTokenizer to token the input file and the reducer aggregated and displayed the result. For querying, the query element is passed through argument. If a match is found, the term with filename and its number of occurrence is printed out. </w:t>
+      </w:r>
+    </w:p>
+    <w:p>
+      <w:pPr>
+        <w:pStyle w:val="Normal"/>
+        <w:spacing w:lineRule="auto" w:line="276"/>
+        <w:rPr>
+          <w:rFonts w:ascii="Liberation Serif" w:hAnsi="Liberation Serif"/>
+        </w:rPr>
+      </w:pPr>
+      <w:r>
+        <w:rPr>
+          <w:rFonts w:ascii="Liberation Serif" w:hAnsi="Liberation Serif"/>
+        </w:rPr>
+        <w:t xml:space="preserve">In order to perform search, first index has to be done on the input file. The output of this index is given as an input path to the search query. </w:t>
+      </w:r>
+    </w:p>
+    <w:p>
+      <w:pPr>
+        <w:pStyle w:val="Normal"/>
+        <w:spacing w:lineRule="auto" w:line="276"/>
+        <w:rPr>
+          <w:rFonts w:ascii="Liberation Serif" w:hAnsi="Liberation Serif"/>
+        </w:rPr>
+      </w:pPr>
+      <w:r>
+        <w:rPr>
+          <w:rFonts w:ascii="Liberation Serif" w:hAnsi="Liberation Serif"/>
+          <w:b/>
+        </w:rPr>
+        <w:t xml:space="preserve">Metric Used: </w:t>
+      </w:r>
+    </w:p>
+    <w:p>
+      <w:pPr>
+        <w:pStyle w:val="Normal"/>
+        <w:spacing w:lineRule="auto" w:line="276"/>
+        <w:rPr>
+          <w:rFonts w:ascii="Liberation Serif" w:hAnsi="Liberation Serif"/>
+        </w:rPr>
+      </w:pPr>
+      <w:r>
+        <w:rPr>
+          <w:rFonts w:ascii="Liberation Serif" w:hAnsi="Liberation Serif"/>
+          <w:b/>
+        </w:rPr>
+        <w:tab/>
+      </w:r>
+      <w:r>
+        <w:rPr>
+          <w:rFonts w:ascii="Liberation Serif" w:hAnsi="Liberation Serif"/>
+        </w:rPr>
+        <w:t xml:space="preserve">We decided to use completion time of each task to be a metric to determine how well the index/query operations work. </w:t>
+      </w:r>
+      <w:r>
+        <w:rPr>
+          <w:rFonts w:ascii="Liberation Serif" w:hAnsi="Liberation Serif"/>
+        </w:rPr>
+        <w:t xml:space="preserve">We measured the nanoseconds of client sending in the request to the master and then record the nanoseconds when a response is received. The method used is Java’s System.nanoTime(). </w:t>
+      </w:r>
+      <w:r>
+        <w:rPr>
+          <w:rFonts w:ascii="Liberation Serif" w:hAnsi="Liberation Serif"/>
+        </w:rPr>
+        <w:t>The difference indicated the total time to complete the task, including network communication for the Java-based implementation.</w:t>
+      </w:r>
+    </w:p>
+    <w:p>
+      <w:pPr>
+        <w:pStyle w:val="Normal"/>
+        <w:spacing w:lineRule="auto" w:line="276"/>
+        <w:rPr>
+          <w:rFonts w:ascii="Liberation Serif" w:hAnsi="Liberation Serif"/>
+        </w:rPr>
+      </w:pPr>
+      <w:r>
+        <w:rPr>
+          <w:rFonts w:ascii="Liberation Serif" w:hAnsi="Liberation Serif"/>
+        </w:rPr>
+      </w:r>
+    </w:p>
+    <w:p>
+      <w:pPr>
+        <w:pStyle w:val="Normal"/>
+        <w:spacing w:lineRule="auto" w:line="276"/>
+        <w:rPr>
+          <w:rFonts w:ascii="Liberation Serif" w:hAnsi="Liberation Serif"/>
+        </w:rPr>
+      </w:pPr>
+      <w:r>
+        <w:rPr>
+          <w:rFonts w:ascii="Liberation Serif" w:hAnsi="Liberation Serif"/>
+          <w:b/>
+          <w:bCs/>
+        </w:rPr>
+        <w:t xml:space="preserve">Java-based </w:t>
+      </w:r>
+      <w:r>
+        <w:rPr>
+          <w:rFonts w:ascii="Liberation Serif" w:hAnsi="Liberation Serif"/>
+          <w:b/>
+          <w:bCs/>
+        </w:rPr>
+        <w:t>Usage</w:t>
+      </w:r>
       <w:r>
         <w:rPr>
           <w:rFonts w:ascii="Liberation Serif" w:hAnsi="Liberation Serif"/>
           <w:b w:val="false"/>
           <w:bCs w:val="false"/>
         </w:rPr>
-        <w:t>The search process is mostly the same as the indexing. We create map tasks that instead look through the Inverted Index structure using iiinterface’s supplied methods of reading’ the structure. We split the work based on characters and have set lists of what ranges of characters each map task will entail. The mappers just check to see if the term that the II entry has is contained in the search query. (This also means that if ‘a’ is an entry in our II structure, then words like ‘apple’ will match)  Once the mapping is done we create a file that just lists all of the entries and the one reducer will look at all of the files and rank and retrieve the results.</w:t>
-      </w:r>
-    </w:p>
-    <w:p>
-      <w:pPr>
-        <w:pStyle w:val="Normal"/>
-        <w:rPr>
-          <w:rFonts w:ascii="Liberation Serif" w:hAnsi="Liberation Serif"/>
-          <w:b w:val="false"/>
+        <w:t>:</w:t>
+      </w:r>
+    </w:p>
+    <w:p>
+      <w:pPr>
+        <w:pStyle w:val="Normal"/>
+        <w:spacing w:lineRule="auto" w:line="276"/>
+        <w:rPr>
+          <w:rFonts w:ascii="Liberation Serif" w:hAnsi="Liberation Serif"/>
+        </w:rPr>
+      </w:pPr>
+      <w:r>
+        <w:rPr>
+          <w:rFonts w:ascii="Liberation Serif" w:hAnsi="Liberation Serif"/>
           <w:b w:val="false"/>
           <w:bCs w:val="false"/>
         </w:rPr>
-      </w:pPr>
+        <w:tab/>
+        <w:t xml:space="preserve">To use this package we need multiple terminal windows open. One in </w:t>
+      </w:r>
       <w:r>
         <w:rPr>
           <w:rFonts w:ascii="Liberation Serif" w:hAnsi="Liberation Serif"/>
           <w:b w:val="false"/>
           <w:bCs w:val="false"/>
         </w:rPr>
-        <w:t>The ranking processing is mainly checking to see which documents have the highest occurrence of the search terms combined. And then returns that once document. There are also early checks to see if we got any results to begin with as well.</w:t>
-      </w:r>
-    </w:p>
-    <w:p>
-      <w:pPr>
-        <w:pStyle w:val="Normal"/>
-        <w:rPr>
-          <w:b/>
-          <w:b/>
-        </w:rPr>
-      </w:pPr>
-      <w:r>
-        <w:rPr>
-          <w:rFonts w:ascii="Liberation Serif" w:hAnsi="Liberation Serif"/>
-          <w:b/>
-        </w:rPr>
-        <w:t>Hadoop-based implementation</w:t>
-      </w:r>
-    </w:p>
-    <w:p>
-      <w:pPr>
-        <w:pStyle w:val="Normal"/>
-        <w:rPr>
-          <w:rFonts w:ascii="Liberation Serif" w:hAnsi="Liberation Serif"/>
-        </w:rPr>
-      </w:pPr>
-      <w:r>
-        <w:rPr>
-          <w:rFonts w:ascii="Liberation Serif" w:hAnsi="Liberation Serif"/>
-        </w:rPr>
-        <w:t xml:space="preserve">For the hadoop-based implementation, we implemented an index mapper and index reducer to perform index operation. We also implemented a query mapper and query indexer to do a search. We used StringTokenizer to token the input file and the reducer aggregated and displayed the result. For querying, the query element is passed through argument. If a match is found, the term with filename and its number of occurrence is printed out. </w:t>
-      </w:r>
-    </w:p>
-    <w:p>
-      <w:pPr>
-        <w:pStyle w:val="Normal"/>
-        <w:rPr>
-          <w:rFonts w:ascii="Liberation Serif" w:hAnsi="Liberation Serif"/>
-        </w:rPr>
-      </w:pPr>
-      <w:r>
-        <w:rPr>
-          <w:rFonts w:ascii="Liberation Serif" w:hAnsi="Liberation Serif"/>
-        </w:rPr>
-        <w:t xml:space="preserve">In order to perform search, first index has to be done on the input file. The output of this index is given as an input path to the search query. </w:t>
-      </w:r>
-    </w:p>
-    <w:p>
-      <w:pPr>
-        <w:pStyle w:val="Normal"/>
-        <w:rPr>
-          <w:rFonts w:ascii="Liberation Serif" w:hAnsi="Liberation Serif"/>
-        </w:rPr>
-      </w:pPr>
-      <w:r>
-        <w:rPr>
-          <w:rFonts w:ascii="Liberation Serif" w:hAnsi="Liberation Serif"/>
-          <w:b/>
-        </w:rPr>
-        <w:t xml:space="preserve">Metric Used: </w:t>
-      </w:r>
-      <w:r>
-        <w:rPr>
-          <w:rFonts w:ascii="Liberation Serif" w:hAnsi="Liberation Serif"/>
-        </w:rPr>
-        <w:t>We decided to use completion time of each task to be a metric to determine how well the index/query operations work. Before the starting of each task, we measured the time, and upon completion measured the time again. The difference indicated the total time to complete the task, including network communication for the Java-based implementation.</w:t>
-      </w:r>
-    </w:p>
-    <w:p>
-      <w:pPr>
-        <w:pStyle w:val="Normal"/>
-        <w:rPr>
-          <w:rFonts w:ascii="Liberation Serif" w:hAnsi="Liberation Serif"/>
-        </w:rPr>
-      </w:pPr>
-      <w:r>
-        <w:rPr>
-          <w:rFonts w:ascii="Liberation Serif" w:hAnsi="Liberation Serif"/>
-        </w:rPr>
-      </w:r>
-    </w:p>
-    <w:p>
-      <w:pPr>
-        <w:pStyle w:val="Normal"/>
-        <w:rPr>
-          <w:b/>
-          <w:b/>
-          <w:bCs/>
-        </w:rPr>
-      </w:pPr>
-      <w:r>
-        <w:rPr>
-          <w:rFonts w:ascii="Liberation Serif" w:hAnsi="Liberation Serif"/>
-          <w:b/>
-          <w:bCs/>
-        </w:rPr>
-        <w:t>Usage</w:t>
+        <w:t>the</w:t>
       </w:r>
       <w:r>
         <w:rPr>
@@ -2943,48 +3084,29 @@
           <w:b w:val="false"/>
           <w:bCs w:val="false"/>
         </w:rPr>
-        <w:t>:</w:t>
-      </w:r>
-    </w:p>
-    <w:p>
-      <w:pPr>
-        <w:pStyle w:val="Normal"/>
-        <w:rPr>
-          <w:b/>
-          <w:b/>
-          <w:bCs/>
-        </w:rPr>
-      </w:pPr>
+        <w:t xml:space="preserve"> oxygen </w:t>
+      </w:r>
       <w:r>
         <w:rPr>
           <w:rFonts w:ascii="Liberation Serif" w:hAnsi="Liberation Serif"/>
           <w:b w:val="false"/>
           <w:bCs w:val="false"/>
         </w:rPr>
-        <w:t>To use this package we need multiple terminal windows open. One in oxygen and two more in any of the elements servers. In all of them cd into the jars folder and make sure that an ‘ls’ lists the following:</w:t>
-      </w:r>
-    </w:p>
-    <w:p>
-      <w:pPr>
-        <w:pStyle w:val="Normal"/>
-        <w:rPr>
-          <w:b/>
-          <w:b/>
-          <w:bCs/>
-        </w:rPr>
-      </w:pPr>
+        <w:t xml:space="preserve">element server </w:t>
+      </w:r>
       <w:r>
         <w:rPr>
           <w:rFonts w:ascii="Liberation Serif" w:hAnsi="Liberation Serif"/>
           <w:b w:val="false"/>
           <w:bCs w:val="false"/>
         </w:rPr>
-        <w:t>Master.jar</w:t>
-      </w:r>
-    </w:p>
-    <w:p>
-      <w:pPr>
-        <w:pStyle w:val="Normal"/>
+        <w:t>and two more in any of the elements servers. In all of them ‘cd’ into the jars folder and make sure that an ‘ls’ lists the following:</w:t>
+      </w:r>
+    </w:p>
+    <w:p>
+      <w:pPr>
+        <w:pStyle w:val="Normal"/>
+        <w:spacing w:lineRule="auto" w:line="276"/>
         <w:rPr>
           <w:b/>
           <w:b/>
@@ -2997,12 +3119,32 @@
           <w:b w:val="false"/>
           <w:bCs w:val="false"/>
         </w:rPr>
+        <w:t>Master.jar</w:t>
+      </w:r>
+    </w:p>
+    <w:p>
+      <w:pPr>
+        <w:pStyle w:val="Normal"/>
+        <w:spacing w:lineRule="auto" w:line="276"/>
+        <w:rPr>
+          <w:b/>
+          <w:b/>
+          <w:bCs/>
+        </w:rPr>
+      </w:pPr>
+      <w:r>
+        <w:rPr>
+          <w:rFonts w:ascii="Liberation Serif" w:hAnsi="Liberation Serif"/>
+          <w:b w:val="false"/>
+          <w:bCs w:val="false"/>
+        </w:rPr>
         <w:t>Client.jar</w:t>
       </w:r>
     </w:p>
     <w:p>
       <w:pPr>
         <w:pStyle w:val="Normal"/>
+        <w:spacing w:lineRule="auto" w:line="276"/>
         <w:rPr>
           <w:rFonts w:ascii="Liberation Serif" w:hAnsi="Liberation Serif"/>
         </w:rPr>
@@ -3017,6 +3159,7 @@
     <w:p>
       <w:pPr>
         <w:pStyle w:val="Normal"/>
+        <w:spacing w:lineRule="auto" w:line="276"/>
         <w:rPr>
           <w:rFonts w:ascii="Liberation Serif" w:hAnsi="Liberation Serif"/>
         </w:rPr>
@@ -3031,19 +3174,21 @@
     <w:p>
       <w:pPr>
         <w:pStyle w:val="Normal"/>
-        <w:rPr>
-          <w:rFonts w:ascii="Liberation Serif" w:hAnsi="Liberation Serif"/>
-        </w:rPr>
-      </w:pPr>
-      <w:r>
-        <w:rPr>
-          <w:rFonts w:ascii="Liberation Serif" w:hAnsi="Liberation Serif"/>
-        </w:rPr>
-      </w:r>
-    </w:p>
-    <w:p>
-      <w:pPr>
-        <w:pStyle w:val="Normal"/>
+        <w:spacing w:lineRule="auto" w:line="276"/>
+        <w:rPr>
+          <w:rFonts w:ascii="Liberation Serif" w:hAnsi="Liberation Serif"/>
+        </w:rPr>
+      </w:pPr>
+      <w:r>
+        <w:rPr>
+          <w:rFonts w:ascii="Liberation Serif" w:hAnsi="Liberation Serif"/>
+        </w:rPr>
+      </w:r>
+    </w:p>
+    <w:p>
+      <w:pPr>
+        <w:pStyle w:val="Normal"/>
+        <w:spacing w:lineRule="auto" w:line="276"/>
         <w:rPr>
           <w:rFonts w:ascii="Liberation Serif" w:hAnsi="Liberation Serif"/>
         </w:rPr>
@@ -3058,6 +3203,7 @@
     <w:p>
       <w:pPr>
         <w:pStyle w:val="Normal"/>
+        <w:spacing w:lineRule="auto" w:line="276"/>
         <w:rPr>
           <w:rFonts w:ascii="Liberation Serif" w:hAnsi="Liberation Serif"/>
         </w:rPr>
@@ -3072,6 +3218,7 @@
     <w:p>
       <w:pPr>
         <w:pStyle w:val="Normal"/>
+        <w:spacing w:lineRule="auto" w:line="276"/>
         <w:jc w:val="center"/>
         <w:rPr>
           <w:rFonts w:ascii="Linux Libertine Display O" w:hAnsi="Linux Libertine Display O"/>
@@ -3087,6 +3234,7 @@
     <w:p>
       <w:pPr>
         <w:pStyle w:val="Normal"/>
+        <w:spacing w:lineRule="auto" w:line="276"/>
         <w:rPr>
           <w:rFonts w:ascii="Liberation Serif" w:hAnsi="Liberation Serif"/>
         </w:rPr>
@@ -3101,6 +3249,7 @@
     <w:p>
       <w:pPr>
         <w:pStyle w:val="Normal"/>
+        <w:spacing w:lineRule="auto" w:line="276"/>
         <w:rPr>
           <w:rFonts w:ascii="Liberation Serif" w:hAnsi="Liberation Serif"/>
         </w:rPr>
@@ -3115,6 +3264,7 @@
     <w:p>
       <w:pPr>
         <w:pStyle w:val="Normal"/>
+        <w:spacing w:lineRule="auto" w:line="276"/>
         <w:jc w:val="center"/>
         <w:rPr>
           <w:rFonts w:ascii="Linux Libertine Display O" w:hAnsi="Linux Libertine Display O" w:eastAsia="Calibri" w:cs="" w:cstheme="minorBidi" w:eastAsiaTheme="minorHAnsi"/>
@@ -3138,20 +3288,22 @@
     <w:p>
       <w:pPr>
         <w:pStyle w:val="Normal"/>
-        <w:rPr>
-          <w:rFonts w:ascii="Liberation Serif" w:hAnsi="Liberation Serif"/>
-        </w:rPr>
-      </w:pPr>
-      <w:r>
-        <w:rPr>
-          <w:rFonts w:ascii="Liberation Serif" w:hAnsi="Liberation Serif"/>
-        </w:rPr>
-        <w:t xml:space="preserve">We can repeat the java -jar command for the number of workers that we want, so if we want 3 workers then we can do </w:t>
-      </w:r>
-    </w:p>
-    <w:p>
-      <w:pPr>
-        <w:pStyle w:val="Normal"/>
+        <w:spacing w:lineRule="auto" w:line="276"/>
+        <w:rPr>
+          <w:rFonts w:ascii="Liberation Serif" w:hAnsi="Liberation Serif"/>
+        </w:rPr>
+      </w:pPr>
+      <w:r>
+        <w:rPr>
+          <w:rFonts w:ascii="Liberation Serif" w:hAnsi="Liberation Serif"/>
+        </w:rPr>
+        <w:t xml:space="preserve">We can repeat the ‘java -jar’ command for the number of workers that we want, so if we want 3 workers then we can do </w:t>
+      </w:r>
+    </w:p>
+    <w:p>
+      <w:pPr>
+        <w:pStyle w:val="Normal"/>
+        <w:spacing w:lineRule="auto" w:line="276"/>
         <w:jc w:val="center"/>
         <w:rPr>
           <w:rFonts w:ascii="Linux Libertine Display O" w:hAnsi="Linux Libertine Display O" w:eastAsia="Calibri" w:cs="" w:cstheme="minorBidi" w:eastAsiaTheme="minorHAnsi"/>
@@ -3175,6 +3327,7 @@
     <w:p>
       <w:pPr>
         <w:pStyle w:val="Normal"/>
+        <w:spacing w:lineRule="auto" w:line="276"/>
         <w:jc w:val="left"/>
         <w:rPr>
           <w:rFonts w:ascii="Liberation Serif" w:hAnsi="Liberation Serif"/>
@@ -3190,6 +3343,7 @@
     <w:p>
       <w:pPr>
         <w:pStyle w:val="Normal"/>
+        <w:spacing w:lineRule="auto" w:line="276"/>
         <w:jc w:val="left"/>
         <w:rPr>
           <w:rFonts w:ascii="Liberation Serif" w:hAnsi="Liberation Serif"/>
@@ -3205,6 +3359,7 @@
     <w:p>
       <w:pPr>
         <w:pStyle w:val="Normal"/>
+        <w:spacing w:lineRule="auto" w:line="276"/>
         <w:jc w:val="center"/>
         <w:rPr>
           <w:rFonts w:ascii="Linux Libertine Display O" w:hAnsi="Linux Libertine Display O" w:eastAsia="Calibri" w:cs="" w:cstheme="minorBidi" w:eastAsiaTheme="minorHAnsi"/>
@@ -3228,6 +3383,7 @@
     <w:p>
       <w:pPr>
         <w:pStyle w:val="Normal"/>
+        <w:spacing w:lineRule="auto" w:line="276"/>
         <w:jc w:val="left"/>
         <w:rPr>
           <w:rFonts w:ascii="Liberation Serif" w:hAnsi="Liberation Serif"/>
@@ -3243,6 +3399,7 @@
     <w:p>
       <w:pPr>
         <w:pStyle w:val="Normal"/>
+        <w:spacing w:lineRule="auto" w:line="276"/>
         <w:jc w:val="center"/>
         <w:rPr>
           <w:rFonts w:ascii="Linux Libertine Display O" w:hAnsi="Linux Libertine Display O" w:eastAsia="Calibri" w:cs="" w:cstheme="minorBidi" w:eastAsiaTheme="minorHAnsi"/>
@@ -3266,6 +3423,7 @@
     <w:p>
       <w:pPr>
         <w:pStyle w:val="Normal"/>
+        <w:spacing w:lineRule="auto" w:line="276"/>
         <w:jc w:val="left"/>
         <w:rPr>
           <w:rFonts w:ascii="Liberation Serif" w:hAnsi="Liberation Serif"/>
@@ -3281,6 +3439,7 @@
     <w:p>
       <w:pPr>
         <w:pStyle w:val="Normal"/>
+        <w:spacing w:lineRule="auto" w:line="276"/>
         <w:jc w:val="center"/>
         <w:rPr>
           <w:rFonts w:ascii="Linux Libertine Display O" w:hAnsi="Linux Libertine Display O" w:eastAsia="Calibri" w:cs="" w:cstheme="minorBidi" w:eastAsiaTheme="minorHAnsi"/>
@@ -3304,6 +3463,7 @@
     <w:p>
       <w:pPr>
         <w:pStyle w:val="Normal"/>
+        <w:spacing w:lineRule="auto" w:line="276"/>
         <w:jc w:val="left"/>
         <w:rPr>
           <w:rFonts w:ascii="Liberation Serif" w:hAnsi="Liberation Serif"/>
@@ -3319,6 +3479,7 @@
     <w:p>
       <w:pPr>
         <w:pStyle w:val="Normal"/>
+        <w:spacing w:lineRule="auto" w:line="276"/>
         <w:jc w:val="left"/>
         <w:rPr>
           <w:rFonts w:ascii="Liberation Serif" w:hAnsi="Liberation Serif"/>
@@ -3334,10 +3495,9 @@
     <w:p>
       <w:pPr>
         <w:pStyle w:val="Normal"/>
+        <w:spacing w:lineRule="auto" w:line="276"/>
         <w:jc w:val="left"/>
-        <w:rPr>
-          <w:rFonts w:ascii="Liberation Serif" w:hAnsi="Liberation Serif"/>
-        </w:rPr>
+        <w:rPr/>
       </w:pPr>
       <w:r>
         <w:rPr>
@@ -3349,6 +3509,938 @@
     <w:p>
       <w:pPr>
         <w:pStyle w:val="Normal"/>
+        <w:spacing w:lineRule="auto" w:line="276"/>
+        <w:jc w:val="left"/>
+        <w:rPr/>
+      </w:pPr>
+      <w:r>
+        <w:rPr>
+          <w:b/>
+          <w:color w:val="000000" w:themeColor="text1"/>
+          <w:sz w:val="20"/>
+          <w:szCs w:val="20"/>
+        </w:rPr>
+        <w:t>Hadoop Instructions</w:t>
+      </w:r>
+      <w:bookmarkStart w:id="0" w:name="_GoBack"/>
+      <w:bookmarkEnd w:id="0"/>
+      <w:r>
+        <w:rPr>
+          <w:b/>
+          <w:color w:val="000000" w:themeColor="text1"/>
+          <w:sz w:val="20"/>
+          <w:szCs w:val="20"/>
+        </w:rPr>
+        <w:t>:</w:t>
+      </w:r>
+    </w:p>
+    <w:p>
+      <w:pPr>
+        <w:pStyle w:val="ListParagraph"/>
+        <w:numPr>
+          <w:ilvl w:val="0"/>
+          <w:numId w:val="1"/>
+        </w:numPr>
+        <w:spacing w:lineRule="auto" w:line="276"/>
+        <w:rPr/>
+      </w:pPr>
+      <w:r>
+        <w:rPr>
+          <w:color w:val="000000" w:themeColor="text1"/>
+          <w:sz w:val="20"/>
+          <w:szCs w:val="20"/>
+        </w:rPr>
+        <w:t>Login to Hadoop Server: had6110.cs.pitt.edu</w:t>
+      </w:r>
+    </w:p>
+    <w:p>
+      <w:pPr>
+        <w:pStyle w:val="ListParagraph"/>
+        <w:spacing w:lineRule="auto" w:line="276"/>
+        <w:rPr>
+          <w:rFonts w:ascii="Calibri" w:hAnsi="Calibri"/>
+          <w:color w:val="000000" w:themeColor="text1"/>
+          <w:sz w:val="20"/>
+          <w:szCs w:val="20"/>
+        </w:rPr>
+      </w:pPr>
+      <w:r>
+        <w:rPr>
+          <w:color w:val="000000" w:themeColor="text1"/>
+          <w:sz w:val="20"/>
+          <w:szCs w:val="20"/>
+        </w:rPr>
+      </w:r>
+    </w:p>
+    <w:p>
+      <w:pPr>
+        <w:pStyle w:val="ListParagraph"/>
+        <w:numPr>
+          <w:ilvl w:val="0"/>
+          <w:numId w:val="1"/>
+        </w:numPr>
+        <w:spacing w:lineRule="auto" w:line="276"/>
+        <w:rPr/>
+      </w:pPr>
+      <w:r>
+        <w:rPr>
+          <w:color w:val="000000" w:themeColor="text1"/>
+          <w:sz w:val="20"/>
+          <w:szCs w:val="20"/>
+        </w:rPr>
+        <w:t xml:space="preserve">To start, </w:t>
+      </w:r>
+      <w:r>
+        <w:rPr>
+          <w:color w:val="000000" w:themeColor="text1"/>
+          <w:sz w:val="20"/>
+          <w:szCs w:val="20"/>
+        </w:rPr>
+        <w:t>the</w:t>
+      </w:r>
+      <w:r>
+        <w:rPr>
+          <w:color w:val="000000" w:themeColor="text1"/>
+          <w:sz w:val="20"/>
+          <w:szCs w:val="20"/>
+        </w:rPr>
+        <w:t xml:space="preserve"> input files need to be copied into HDFS. To do this, </w:t>
+      </w:r>
+    </w:p>
+    <w:p>
+      <w:pPr>
+        <w:pStyle w:val="ListParagraph"/>
+        <w:numPr>
+          <w:ilvl w:val="1"/>
+          <w:numId w:val="1"/>
+        </w:numPr>
+        <w:spacing w:lineRule="auto" w:line="276"/>
+        <w:rPr/>
+      </w:pPr>
+      <w:r>
+        <w:rPr>
+          <w:color w:val="000000" w:themeColor="text1"/>
+          <w:sz w:val="20"/>
+          <w:szCs w:val="20"/>
+        </w:rPr>
+        <w:t xml:space="preserve">Make a directory: </w:t>
+      </w:r>
+    </w:p>
+    <w:p>
+      <w:pPr>
+        <w:pStyle w:val="Normal"/>
+        <w:spacing w:lineRule="auto" w:line="276"/>
+        <w:ind w:left="1440" w:hanging="0"/>
+        <w:rPr/>
+      </w:pPr>
+      <w:r>
+        <w:rPr>
+          <w:color w:val="000000" w:themeColor="text1"/>
+          <w:sz w:val="20"/>
+          <w:szCs w:val="20"/>
+        </w:rPr>
+        <w:t>hadoop fs –mkdir [project foldername/input foldername]</w:t>
+      </w:r>
+    </w:p>
+    <w:p>
+      <w:pPr>
+        <w:pStyle w:val="Normal"/>
+        <w:spacing w:lineRule="auto" w:line="276"/>
+        <w:ind w:left="1440" w:hanging="0"/>
+        <w:rPr/>
+      </w:pPr>
+      <w:r>
+        <w:rPr>
+          <w:color w:val="000000" w:themeColor="text1"/>
+          <w:sz w:val="20"/>
+          <w:szCs w:val="20"/>
+        </w:rPr>
+        <w:t>hadoop fs –mkdir [wordcount/inputdemo]</w:t>
+      </w:r>
+    </w:p>
+    <w:p>
+      <w:pPr>
+        <w:pStyle w:val="Normal"/>
+        <w:spacing w:lineRule="auto" w:line="276"/>
+        <w:ind w:left="1440" w:hanging="0"/>
+        <w:rPr>
+          <w:rFonts w:ascii="Calibri" w:hAnsi="Calibri"/>
+          <w:color w:val="000000" w:themeColor="text1"/>
+          <w:sz w:val="20"/>
+          <w:szCs w:val="20"/>
+        </w:rPr>
+      </w:pPr>
+      <w:r>
+        <w:rPr>
+          <w:color w:val="000000" w:themeColor="text1"/>
+          <w:sz w:val="20"/>
+          <w:szCs w:val="20"/>
+        </w:rPr>
+      </w:r>
+    </w:p>
+    <w:p>
+      <w:pPr>
+        <w:pStyle w:val="ListParagraph"/>
+        <w:numPr>
+          <w:ilvl w:val="1"/>
+          <w:numId w:val="1"/>
+        </w:numPr>
+        <w:spacing w:lineRule="auto" w:line="276"/>
+        <w:rPr/>
+      </w:pPr>
+      <w:r>
+        <w:rPr>
+          <w:color w:val="000000" w:themeColor="text1"/>
+          <w:sz w:val="20"/>
+          <w:szCs w:val="20"/>
+        </w:rPr>
+        <w:t>Copy the input files in this directory from the Hadoop server (cd into the directory where input files are stored)</w:t>
+      </w:r>
+    </w:p>
+    <w:p>
+      <w:pPr>
+        <w:pStyle w:val="ListParagraph"/>
+        <w:spacing w:lineRule="auto" w:line="276"/>
+        <w:ind w:left="1440" w:hanging="0"/>
+        <w:rPr/>
+      </w:pPr>
+      <w:r>
+        <w:rPr>
+          <w:color w:val="000000" w:themeColor="text1"/>
+          <w:sz w:val="20"/>
+          <w:szCs w:val="20"/>
+        </w:rPr>
+        <w:t>hadoop fs –put [src location] [dest location]</w:t>
+      </w:r>
+    </w:p>
+    <w:p>
+      <w:pPr>
+        <w:pStyle w:val="ListParagraph"/>
+        <w:spacing w:lineRule="auto" w:line="276"/>
+        <w:ind w:left="1440" w:hanging="0"/>
+        <w:rPr/>
+      </w:pPr>
+      <w:r>
+        <w:rPr>
+          <w:color w:val="000000" w:themeColor="text1"/>
+          <w:sz w:val="20"/>
+          <w:szCs w:val="20"/>
+        </w:rPr>
+        <w:t>hadoop fs –put inputdemofiles/* wordcount/inputdemo</w:t>
+      </w:r>
+    </w:p>
+    <w:p>
+      <w:pPr>
+        <w:pStyle w:val="ListParagraph"/>
+        <w:spacing w:lineRule="auto" w:line="276"/>
+        <w:ind w:left="1440" w:hanging="0"/>
+        <w:rPr>
+          <w:rFonts w:ascii="Calibri" w:hAnsi="Calibri"/>
+          <w:color w:val="000000" w:themeColor="text1"/>
+          <w:sz w:val="20"/>
+          <w:szCs w:val="20"/>
+        </w:rPr>
+      </w:pPr>
+      <w:r>
+        <w:rPr>
+          <w:color w:val="000000" w:themeColor="text1"/>
+          <w:sz w:val="20"/>
+          <w:szCs w:val="20"/>
+        </w:rPr>
+      </w:r>
+    </w:p>
+    <w:p>
+      <w:pPr>
+        <w:pStyle w:val="ListParagraph"/>
+        <w:numPr>
+          <w:ilvl w:val="0"/>
+          <w:numId w:val="1"/>
+        </w:numPr>
+        <w:spacing w:lineRule="auto" w:line="276"/>
+        <w:rPr/>
+      </w:pPr>
+      <w:r>
+        <w:rPr>
+          <w:color w:val="000000" w:themeColor="text1"/>
+          <w:sz w:val="20"/>
+          <w:szCs w:val="20"/>
+        </w:rPr>
+        <w:t>To compile the Java program:</w:t>
+      </w:r>
+    </w:p>
+    <w:p>
+      <w:pPr>
+        <w:pStyle w:val="ListParagraph"/>
+        <w:numPr>
+          <w:ilvl w:val="1"/>
+          <w:numId w:val="1"/>
+        </w:numPr>
+        <w:spacing w:lineRule="auto" w:line="276"/>
+        <w:rPr/>
+      </w:pPr>
+      <w:r>
+        <w:rPr>
+          <w:color w:val="000000" w:themeColor="text1"/>
+          <w:sz w:val="20"/>
+          <w:szCs w:val="20"/>
+        </w:rPr>
+        <w:t>Compile first (cd into the location where ‘src’ (containing Java files) is kept</w:t>
+      </w:r>
+    </w:p>
+    <w:p>
+      <w:pPr>
+        <w:pStyle w:val="Normal"/>
+        <w:spacing w:lineRule="auto" w:line="276"/>
+        <w:ind w:left="1440" w:hanging="0"/>
+        <w:rPr/>
+      </w:pPr>
+      <w:r>
+        <w:rPr>
+          <w:color w:val="000000" w:themeColor="text1"/>
+          <w:sz w:val="20"/>
+          <w:szCs w:val="20"/>
+        </w:rPr>
+        <w:t>javac -verbose -classpath /opt/hadoop/share/hadoop/common/hadoop-common-2.7.2.jar:/opt/hadoop/share/hadoop/mapreduce/hadoop-mapreduce-client-core-2.7.2.jar -d class src/*.java</w:t>
+      </w:r>
+    </w:p>
+    <w:p>
+      <w:pPr>
+        <w:pStyle w:val="ListParagraph"/>
+        <w:spacing w:lineRule="auto" w:line="276"/>
+        <w:ind w:left="1440" w:hanging="0"/>
+        <w:rPr>
+          <w:rFonts w:ascii="Calibri" w:hAnsi="Calibri"/>
+          <w:color w:val="000000" w:themeColor="text1"/>
+          <w:sz w:val="20"/>
+          <w:szCs w:val="20"/>
+        </w:rPr>
+      </w:pPr>
+      <w:r>
+        <w:rPr>
+          <w:color w:val="000000" w:themeColor="text1"/>
+          <w:sz w:val="20"/>
+          <w:szCs w:val="20"/>
+        </w:rPr>
+      </w:r>
+    </w:p>
+    <w:p>
+      <w:pPr>
+        <w:pStyle w:val="ListParagraph"/>
+        <w:spacing w:lineRule="auto" w:line="276"/>
+        <w:ind w:left="1440" w:hanging="0"/>
+        <w:rPr/>
+      </w:pPr>
+      <w:r>
+        <w:rPr>
+          <w:color w:val="000000" w:themeColor="text1"/>
+          <w:sz w:val="20"/>
+          <w:szCs w:val="20"/>
+        </w:rPr>
+        <w:t>it will create class files in the ‘class’ folder</w:t>
+      </w:r>
+    </w:p>
+    <w:p>
+      <w:pPr>
+        <w:pStyle w:val="ListParagraph"/>
+        <w:numPr>
+          <w:ilvl w:val="1"/>
+          <w:numId w:val="1"/>
+        </w:numPr>
+        <w:spacing w:lineRule="auto" w:line="276"/>
+        <w:rPr/>
+      </w:pPr>
+      <w:r>
+        <w:rPr>
+          <w:color w:val="000000" w:themeColor="text1"/>
+          <w:sz w:val="20"/>
+          <w:szCs w:val="20"/>
+        </w:rPr>
+        <w:t>Create jar file:</w:t>
+      </w:r>
+    </w:p>
+    <w:p>
+      <w:pPr>
+        <w:pStyle w:val="P1"/>
+        <w:spacing w:lineRule="auto" w:line="276"/>
+        <w:ind w:left="720" w:firstLine="720"/>
+        <w:rPr/>
+      </w:pPr>
+      <w:r>
+        <w:rPr>
+          <w:rFonts w:ascii="Calibri" w:hAnsi="Calibri"/>
+          <w:color w:val="000000" w:themeColor="text1"/>
+          <w:sz w:val="20"/>
+          <w:szCs w:val="20"/>
+        </w:rPr>
+        <w:t>jar -cvf [jar_name].jar -C class/ .</w:t>
+      </w:r>
+    </w:p>
+    <w:p>
+      <w:pPr>
+        <w:pStyle w:val="P1"/>
+        <w:spacing w:lineRule="auto" w:line="276"/>
+        <w:ind w:left="720" w:firstLine="720"/>
+        <w:rPr/>
+      </w:pPr>
+      <w:r>
+        <w:rPr>
+          <w:rFonts w:ascii="Calibri" w:hAnsi="Calibri"/>
+          <w:color w:val="000000" w:themeColor="text1"/>
+          <w:sz w:val="20"/>
+          <w:szCs w:val="20"/>
+        </w:rPr>
+        <w:t>jar -cvf wordcount.jar -C class/ .</w:t>
+      </w:r>
+    </w:p>
+    <w:p>
+      <w:pPr>
+        <w:pStyle w:val="Normal"/>
+        <w:spacing w:lineRule="auto" w:line="276"/>
+        <w:rPr>
+          <w:rFonts w:ascii="Calibri" w:hAnsi="Calibri"/>
+          <w:color w:val="000000" w:themeColor="text1"/>
+          <w:sz w:val="20"/>
+          <w:szCs w:val="20"/>
+        </w:rPr>
+      </w:pPr>
+      <w:r>
+        <w:rPr>
+          <w:color w:val="000000" w:themeColor="text1"/>
+          <w:sz w:val="20"/>
+          <w:szCs w:val="20"/>
+        </w:rPr>
+      </w:r>
+    </w:p>
+    <w:p>
+      <w:pPr>
+        <w:pStyle w:val="ListParagraph"/>
+        <w:numPr>
+          <w:ilvl w:val="1"/>
+          <w:numId w:val="1"/>
+        </w:numPr>
+        <w:spacing w:lineRule="auto" w:line="276"/>
+        <w:rPr/>
+      </w:pPr>
+      <w:r>
+        <w:rPr>
+          <w:color w:val="000000" w:themeColor="text1"/>
+          <w:sz w:val="20"/>
+          <w:szCs w:val="20"/>
+        </w:rPr>
+        <w:t>Run Index of the document</w:t>
+      </w:r>
+    </w:p>
+    <w:p>
+      <w:pPr>
+        <w:pStyle w:val="P1"/>
+        <w:spacing w:lineRule="auto" w:line="276"/>
+        <w:ind w:left="720" w:firstLine="720"/>
+        <w:rPr/>
+      </w:pPr>
+      <w:r>
+        <w:rPr>
+          <w:rFonts w:ascii="Calibri" w:hAnsi="Calibri"/>
+          <w:color w:val="000000" w:themeColor="text1"/>
+          <w:sz w:val="20"/>
+          <w:szCs w:val="20"/>
+        </w:rPr>
+        <w:t>hadoop jar [jar_name].jar [classToRun] [arg 0 : input path] [arg 1 : output path]</w:t>
+      </w:r>
+    </w:p>
+    <w:p>
+      <w:pPr>
+        <w:pStyle w:val="P1"/>
+        <w:spacing w:lineRule="auto" w:line="276"/>
+        <w:ind w:left="720" w:firstLine="720"/>
+        <w:rPr/>
+      </w:pPr>
+      <w:r>
+        <w:rPr>
+          <w:rFonts w:ascii="Calibri" w:hAnsi="Calibri"/>
+          <w:color w:val="000000" w:themeColor="text1"/>
+          <w:sz w:val="20"/>
+          <w:szCs w:val="20"/>
+        </w:rPr>
+        <w:t>hadoop jar wordcount.jar WordCount [wordcount/inputdemo] [wordcount/indexoutput]</w:t>
+      </w:r>
+    </w:p>
+    <w:p>
+      <w:pPr>
+        <w:pStyle w:val="P1"/>
+        <w:spacing w:lineRule="auto" w:line="276"/>
+        <w:ind w:left="720" w:firstLine="720"/>
+        <w:rPr>
+          <w:rFonts w:ascii="Calibri" w:hAnsi="Calibri"/>
+          <w:color w:val="000000" w:themeColor="text1"/>
+          <w:sz w:val="20"/>
+          <w:szCs w:val="20"/>
+        </w:rPr>
+      </w:pPr>
+      <w:r>
+        <w:rPr>
+          <w:rFonts w:ascii="Calibri" w:hAnsi="Calibri"/>
+          <w:color w:val="000000" w:themeColor="text1"/>
+          <w:sz w:val="20"/>
+          <w:szCs w:val="20"/>
+        </w:rPr>
+      </w:r>
+    </w:p>
+    <w:p>
+      <w:pPr>
+        <w:pStyle w:val="P1"/>
+        <w:spacing w:lineRule="auto" w:line="276"/>
+        <w:ind w:left="720" w:firstLine="720"/>
+        <w:rPr/>
+      </w:pPr>
+      <w:r>
+        <w:rPr>
+          <w:rFonts w:ascii="Calibri" w:hAnsi="Calibri"/>
+          <w:color w:val="000000" w:themeColor="text1"/>
+          <w:sz w:val="20"/>
+          <w:szCs w:val="20"/>
+        </w:rPr>
+        <w:t>this creates indexing of all the documents present in inputdemo folder (after step 2).</w:t>
+      </w:r>
+    </w:p>
+    <w:p>
+      <w:pPr>
+        <w:pStyle w:val="P1"/>
+        <w:spacing w:lineRule="auto" w:line="276"/>
+        <w:ind w:left="720" w:firstLine="720"/>
+        <w:rPr>
+          <w:rFonts w:ascii="Calibri" w:hAnsi="Calibri"/>
+          <w:color w:val="000000" w:themeColor="text1"/>
+          <w:sz w:val="20"/>
+          <w:szCs w:val="20"/>
+        </w:rPr>
+      </w:pPr>
+      <w:r>
+        <w:rPr>
+          <w:rFonts w:ascii="Calibri" w:hAnsi="Calibri"/>
+          <w:color w:val="000000" w:themeColor="text1"/>
+          <w:sz w:val="20"/>
+          <w:szCs w:val="20"/>
+        </w:rPr>
+      </w:r>
+    </w:p>
+    <w:p>
+      <w:pPr>
+        <w:pStyle w:val="P1"/>
+        <w:spacing w:lineRule="auto" w:line="276"/>
+        <w:ind w:left="720" w:firstLine="720"/>
+        <w:rPr/>
+      </w:pPr>
+      <w:r>
+        <w:rPr>
+          <w:rFonts w:ascii="Calibri" w:hAnsi="Calibri"/>
+          <w:color w:val="000000" w:themeColor="text1"/>
+          <w:sz w:val="20"/>
+          <w:szCs w:val="20"/>
+        </w:rPr>
+        <w:t>To check the indexing, we do:</w:t>
+      </w:r>
+    </w:p>
+    <w:p>
+      <w:pPr>
+        <w:pStyle w:val="P1"/>
+        <w:spacing w:lineRule="auto" w:line="276"/>
+        <w:ind w:left="720" w:firstLine="720"/>
+        <w:rPr/>
+      </w:pPr>
+      <w:r>
+        <w:rPr>
+          <w:rFonts w:ascii="Calibri" w:hAnsi="Calibri"/>
+          <w:color w:val="000000" w:themeColor="text1"/>
+          <w:sz w:val="20"/>
+          <w:szCs w:val="20"/>
+        </w:rPr>
+        <w:t>hadoop fs –cat wordcount/indexoutput/part-00000</w:t>
+      </w:r>
+    </w:p>
+    <w:p>
+      <w:pPr>
+        <w:pStyle w:val="ListParagraph"/>
+        <w:spacing w:lineRule="auto" w:line="276"/>
+        <w:ind w:left="1440" w:hanging="0"/>
+        <w:rPr>
+          <w:rFonts w:ascii="Calibri" w:hAnsi="Calibri"/>
+          <w:color w:val="000000" w:themeColor="text1"/>
+          <w:sz w:val="20"/>
+          <w:szCs w:val="20"/>
+        </w:rPr>
+      </w:pPr>
+      <w:r>
+        <w:rPr>
+          <w:color w:val="000000" w:themeColor="text1"/>
+          <w:sz w:val="20"/>
+          <w:szCs w:val="20"/>
+        </w:rPr>
+      </w:r>
+    </w:p>
+    <w:p>
+      <w:pPr>
+        <w:pStyle w:val="ListParagraph"/>
+        <w:numPr>
+          <w:ilvl w:val="1"/>
+          <w:numId w:val="1"/>
+        </w:numPr>
+        <w:spacing w:lineRule="auto" w:line="276"/>
+        <w:rPr/>
+      </w:pPr>
+      <w:r>
+        <w:rPr>
+          <w:color w:val="000000" w:themeColor="text1"/>
+          <w:sz w:val="20"/>
+          <w:szCs w:val="20"/>
+        </w:rPr>
+        <w:t xml:space="preserve">Run Search: the output path on the precious step is the input path for this step, so </w:t>
+      </w:r>
+    </w:p>
+    <w:p>
+      <w:pPr>
+        <w:pStyle w:val="P1"/>
+        <w:spacing w:lineRule="auto" w:line="276"/>
+        <w:ind w:left="1440" w:hanging="0"/>
+        <w:rPr/>
+      </w:pPr>
+      <w:r>
+        <w:rPr>
+          <w:rFonts w:ascii="Calibri" w:hAnsi="Calibri"/>
+          <w:color w:val="000000" w:themeColor="text1"/>
+          <w:sz w:val="20"/>
+          <w:szCs w:val="20"/>
+        </w:rPr>
+        <w:t>hadoop jar [jar_name].jar [classToRun] [arg 0 : input path] [arg 1 : output path] [arg 2: query]</w:t>
+      </w:r>
+    </w:p>
+    <w:p>
+      <w:pPr>
+        <w:pStyle w:val="P1"/>
+        <w:spacing w:lineRule="auto" w:line="276"/>
+        <w:ind w:left="1440" w:hanging="0"/>
+        <w:rPr/>
+      </w:pPr>
+      <w:r>
+        <w:rPr>
+          <w:rFonts w:ascii="Calibri" w:hAnsi="Calibri"/>
+          <w:color w:val="000000" w:themeColor="text1"/>
+          <w:sz w:val="20"/>
+          <w:szCs w:val="20"/>
+        </w:rPr>
+        <w:t>hadoop jar wordcount.jar WordCountQuery [wordcount/indexoutput] [wordcount/searchoutput] [Rosalind]</w:t>
+      </w:r>
+    </w:p>
+    <w:p>
+      <w:pPr>
+        <w:pStyle w:val="P1"/>
+        <w:spacing w:lineRule="auto" w:line="276"/>
+        <w:ind w:left="1440" w:hanging="0"/>
+        <w:rPr>
+          <w:rFonts w:ascii="Calibri" w:hAnsi="Calibri"/>
+          <w:color w:val="000000" w:themeColor="text1"/>
+          <w:sz w:val="20"/>
+          <w:szCs w:val="20"/>
+        </w:rPr>
+      </w:pPr>
+      <w:r>
+        <w:rPr>
+          <w:rFonts w:ascii="Calibri" w:hAnsi="Calibri"/>
+          <w:color w:val="000000" w:themeColor="text1"/>
+          <w:sz w:val="20"/>
+          <w:szCs w:val="20"/>
+        </w:rPr>
+      </w:r>
+    </w:p>
+    <w:p>
+      <w:pPr>
+        <w:pStyle w:val="P1"/>
+        <w:spacing w:lineRule="auto" w:line="276"/>
+        <w:ind w:left="720" w:firstLine="720"/>
+        <w:rPr/>
+      </w:pPr>
+      <w:r>
+        <w:rPr>
+          <w:rFonts w:ascii="Calibri" w:hAnsi="Calibri"/>
+          <w:color w:val="000000" w:themeColor="text1"/>
+          <w:sz w:val="20"/>
+          <w:szCs w:val="20"/>
+        </w:rPr>
+        <w:t>To check the searching results, we do:</w:t>
+      </w:r>
+    </w:p>
+    <w:p>
+      <w:pPr>
+        <w:pStyle w:val="P1"/>
+        <w:spacing w:lineRule="auto" w:line="276"/>
+        <w:ind w:left="720" w:firstLine="720"/>
+        <w:rPr/>
+      </w:pPr>
+      <w:r>
+        <w:rPr>
+          <w:rFonts w:ascii="Calibri" w:hAnsi="Calibri"/>
+          <w:color w:val="000000" w:themeColor="text1"/>
+          <w:sz w:val="20"/>
+          <w:szCs w:val="20"/>
+        </w:rPr>
+        <w:t>hadoop fs –cat wordcount/searchoutput/part-00000</w:t>
+      </w:r>
+    </w:p>
+    <w:p>
+      <w:pPr>
+        <w:pStyle w:val="Normal"/>
+        <w:spacing w:lineRule="auto" w:line="276"/>
+        <w:rPr>
+          <w:rFonts w:ascii="Calibri" w:hAnsi="Calibri"/>
+          <w:color w:val="000000" w:themeColor="text1"/>
+          <w:sz w:val="20"/>
+          <w:szCs w:val="20"/>
+        </w:rPr>
+      </w:pPr>
+      <w:r>
+        <w:rPr>
+          <w:color w:val="000000" w:themeColor="text1"/>
+          <w:sz w:val="20"/>
+          <w:szCs w:val="20"/>
+        </w:rPr>
+      </w:r>
+    </w:p>
+    <w:p>
+      <w:pPr>
+        <w:pStyle w:val="Normal"/>
+        <w:spacing w:lineRule="auto" w:line="276"/>
+        <w:ind w:left="720" w:hanging="0"/>
+        <w:rPr/>
+      </w:pPr>
+      <w:r>
+        <w:rPr>
+          <w:color w:val="000000" w:themeColor="text1"/>
+          <w:sz w:val="20"/>
+          <w:szCs w:val="20"/>
+        </w:rPr>
+        <w:t xml:space="preserve">For both </w:t>
+      </w:r>
+      <w:r>
+        <w:rPr>
+          <w:color w:val="000000" w:themeColor="text1"/>
+          <w:sz w:val="20"/>
+          <w:szCs w:val="20"/>
+        </w:rPr>
+        <w:t xml:space="preserve">steps </w:t>
+      </w:r>
+      <w:r>
+        <w:rPr>
+          <w:color w:val="000000" w:themeColor="text1"/>
+          <w:sz w:val="20"/>
+          <w:szCs w:val="20"/>
+        </w:rPr>
+        <w:t xml:space="preserve">c </w:t>
+      </w:r>
+      <w:r>
+        <w:rPr>
+          <w:color w:val="000000" w:themeColor="text1"/>
+          <w:sz w:val="20"/>
+          <w:szCs w:val="20"/>
+        </w:rPr>
+        <w:t xml:space="preserve">&amp; </w:t>
+      </w:r>
+      <w:r>
+        <w:rPr>
+          <w:color w:val="000000" w:themeColor="text1"/>
+          <w:sz w:val="20"/>
+          <w:szCs w:val="20"/>
+        </w:rPr>
+        <w:t>d the output folder name has to be changed since it throws an exception if the folder is already present.</w:t>
+      </w:r>
+    </w:p>
+    <w:p>
+      <w:pPr>
+        <w:pStyle w:val="Normal"/>
+        <w:spacing w:lineRule="auto" w:line="276"/>
+        <w:ind w:left="720" w:hanging="0"/>
+        <w:rPr>
+          <w:rFonts w:ascii="Calibri" w:hAnsi="Calibri"/>
+          <w:color w:val="000000" w:themeColor="text1"/>
+          <w:sz w:val="20"/>
+          <w:szCs w:val="20"/>
+        </w:rPr>
+      </w:pPr>
+      <w:r>
+        <w:rPr>
+          <w:color w:val="000000" w:themeColor="text1"/>
+          <w:sz w:val="20"/>
+          <w:szCs w:val="20"/>
+        </w:rPr>
+      </w:r>
+    </w:p>
+    <w:p>
+      <w:pPr>
+        <w:pStyle w:val="ListParagraph"/>
+        <w:numPr>
+          <w:ilvl w:val="0"/>
+          <w:numId w:val="1"/>
+        </w:numPr>
+        <w:spacing w:lineRule="auto" w:line="276"/>
+        <w:rPr/>
+      </w:pPr>
+      <w:r>
+        <w:rPr>
+          <w:color w:val="000000" w:themeColor="text1"/>
+          <w:sz w:val="20"/>
+          <w:szCs w:val="20"/>
+        </w:rPr>
+        <w:t>To check for any folder in HDFS, do</w:t>
+      </w:r>
+    </w:p>
+    <w:p>
+      <w:pPr>
+        <w:pStyle w:val="ListParagraph"/>
+        <w:spacing w:lineRule="auto" w:line="276"/>
+        <w:rPr/>
+      </w:pPr>
+      <w:r>
+        <w:rPr>
+          <w:color w:val="000000" w:themeColor="text1"/>
+          <w:sz w:val="20"/>
+          <w:szCs w:val="20"/>
+        </w:rPr>
+        <w:t>hadoop fs –ls [project_name]</w:t>
+      </w:r>
+    </w:p>
+    <w:p>
+      <w:pPr>
+        <w:pStyle w:val="ListParagraph"/>
+        <w:spacing w:lineRule="auto" w:line="276"/>
+        <w:rPr/>
+      </w:pPr>
+      <w:r>
+        <w:rPr>
+          <w:color w:val="000000" w:themeColor="text1"/>
+          <w:sz w:val="20"/>
+          <w:szCs w:val="20"/>
+        </w:rPr>
+        <w:t>hadoop fs –ls wordcount</w:t>
+      </w:r>
+    </w:p>
+    <w:p>
+      <w:pPr>
+        <w:pStyle w:val="ListParagraph"/>
+        <w:spacing w:lineRule="auto" w:line="276"/>
+        <w:rPr>
+          <w:rFonts w:ascii="Calibri" w:hAnsi="Calibri"/>
+          <w:color w:val="000000" w:themeColor="text1"/>
+          <w:sz w:val="20"/>
+          <w:szCs w:val="20"/>
+        </w:rPr>
+      </w:pPr>
+      <w:r>
+        <w:rPr>
+          <w:color w:val="000000" w:themeColor="text1"/>
+          <w:sz w:val="20"/>
+          <w:szCs w:val="20"/>
+        </w:rPr>
+      </w:r>
+    </w:p>
+    <w:p>
+      <w:pPr>
+        <w:pStyle w:val="ListParagraph"/>
+        <w:spacing w:lineRule="auto" w:line="276"/>
+        <w:rPr/>
+      </w:pPr>
+      <w:r>
+        <w:rPr>
+          <w:color w:val="000000" w:themeColor="text1"/>
+          <w:sz w:val="20"/>
+          <w:szCs w:val="20"/>
+        </w:rPr>
+        <w:t>This will all the variation of input/output files if present</w:t>
+      </w:r>
+    </w:p>
+    <w:p>
+      <w:pPr>
+        <w:pStyle w:val="ListParagraph"/>
+        <w:spacing w:lineRule="auto" w:line="276"/>
+        <w:rPr>
+          <w:rFonts w:ascii="Calibri" w:hAnsi="Calibri"/>
+          <w:color w:val="000000" w:themeColor="text1"/>
+          <w:sz w:val="20"/>
+          <w:szCs w:val="20"/>
+        </w:rPr>
+      </w:pPr>
+      <w:r>
+        <w:rPr>
+          <w:color w:val="000000" w:themeColor="text1"/>
+          <w:sz w:val="20"/>
+          <w:szCs w:val="20"/>
+        </w:rPr>
+      </w:r>
+    </w:p>
+    <w:p>
+      <w:pPr>
+        <w:pStyle w:val="ListParagraph"/>
+        <w:spacing w:lineRule="auto" w:line="276"/>
+        <w:rPr/>
+      </w:pPr>
+      <w:r>
+        <w:rPr>
+          <w:color w:val="000000" w:themeColor="text1"/>
+          <w:sz w:val="20"/>
+          <w:szCs w:val="20"/>
+        </w:rPr>
+        <w:t>To check for the contents of the index/search result</w:t>
+      </w:r>
+    </w:p>
+    <w:p>
+      <w:pPr>
+        <w:pStyle w:val="ListParagraph"/>
+        <w:spacing w:lineRule="auto" w:line="276"/>
+        <w:rPr/>
+      </w:pPr>
+      <w:r>
+        <w:rPr>
+          <w:color w:val="000000" w:themeColor="text1"/>
+          <w:sz w:val="20"/>
+          <w:szCs w:val="20"/>
+        </w:rPr>
+        <w:t>hadoop fs –cat [project_name]/[file_name]/part-00000</w:t>
+      </w:r>
+    </w:p>
+    <w:p>
+      <w:pPr>
+        <w:pStyle w:val="ListParagraph"/>
+        <w:spacing w:lineRule="auto" w:line="276"/>
+        <w:jc w:val="left"/>
+        <w:rPr>
+          <w:rFonts w:ascii="Liberation Serif" w:hAnsi="Liberation Serif"/>
+        </w:rPr>
+      </w:pPr>
+      <w:r>
+        <w:rPr>
+          <w:color w:val="000000" w:themeColor="text1"/>
+          <w:sz w:val="20"/>
+          <w:szCs w:val="20"/>
+        </w:rPr>
+        <w:t>hadoop fs –cat wordcount/searchoutput/part-00000</w:t>
+      </w:r>
+    </w:p>
+    <w:p>
+      <w:pPr>
+        <w:pStyle w:val="Normal"/>
+        <w:spacing w:lineRule="auto" w:line="276"/>
+        <w:jc w:val="left"/>
+        <w:rPr>
+          <w:rFonts w:ascii="Liberation Serif" w:hAnsi="Liberation Serif"/>
+        </w:rPr>
+      </w:pPr>
+      <w:r>
+        <w:rPr>
+          <w:rFonts w:ascii="Liberation Serif" w:hAnsi="Liberation Serif"/>
+        </w:rPr>
+      </w:r>
+    </w:p>
+    <w:p>
+      <w:pPr>
+        <w:pStyle w:val="Normal"/>
+        <w:spacing w:lineRule="auto" w:line="276"/>
         <w:rPr>
           <w:rFonts w:ascii="Liberation Serif" w:hAnsi="Liberation Serif"/>
         </w:rPr>
@@ -3364,6 +4456,7 @@
     <w:p>
       <w:pPr>
         <w:pStyle w:val="Normal"/>
+        <w:spacing w:lineRule="auto" w:line="276"/>
         <w:rPr>
           <w:rFonts w:ascii="Liberation Serif" w:hAnsi="Liberation Serif"/>
           <w:b w:val="false"/>
@@ -3377,12 +4470,85 @@
           <w:b w:val="false"/>
           <w:bCs w:val="false"/>
         </w:rPr>
-        <w:t>To get the data shown: we indexed the three files, twelfthnight, tamingoftheshrew, midsummersnightsdream and the times for indexing with a 1-3 workers is shown in the excel file. The indexing time seems to follow an exponential decay pattern as the number of workers increases and as it seems that our implementation will be as fast as the hadoop version when we get up to around 6 workers.</w:t>
-      </w:r>
-    </w:p>
-    <w:p>
-      <w:pPr>
-        <w:pStyle w:val="Normal"/>
+        <w:t xml:space="preserve">To get the data shown, we indexed the three files, twelfthnight, tamingoftheshrew, midsummersnightsdream and the times for indexing with a 1-3 workers is shown in the excel file. </w:t>
+      </w:r>
+      <w:r>
+        <w:rPr>
+          <w:rFonts w:ascii="Liberation Serif" w:hAnsi="Liberation Serif"/>
+          <w:b w:val="false"/>
+          <w:bCs w:val="false"/>
+        </w:rPr>
+        <w:t xml:space="preserve">The time was measured using Java.nanoTime() from the client side when they were sending the requests and when they receive a response from the master concerning that result of the request. </w:t>
+      </w:r>
+    </w:p>
+    <w:p>
+      <w:pPr>
+        <w:pStyle w:val="Normal"/>
+        <w:spacing w:lineRule="auto" w:line="276"/>
+        <w:rPr>
+          <w:rFonts w:ascii="Liberation Serif" w:hAnsi="Liberation Serif"/>
+          <w:b w:val="false"/>
+          <w:b w:val="false"/>
+          <w:bCs w:val="false"/>
+        </w:rPr>
+      </w:pPr>
+      <w:r>
+        <w:rPr>
+          <w:rFonts w:ascii="Liberation Serif" w:hAnsi="Liberation Serif"/>
+          <w:b w:val="false"/>
+          <w:bCs w:val="false"/>
+        </w:rPr>
+        <w:t xml:space="preserve">The indexing time seems to follow an exponential decay pattern as the number of workers increases. </w:t>
+      </w:r>
+      <w:r>
+        <w:rPr>
+          <w:rFonts w:ascii="Liberation Serif" w:hAnsi="Liberation Serif"/>
+          <w:b w:val="false"/>
+          <w:bCs w:val="false"/>
+        </w:rPr>
+        <w:t xml:space="preserve">Also, it </w:t>
+      </w:r>
+      <w:r>
+        <w:rPr>
+          <w:rFonts w:ascii="Liberation Serif" w:hAnsi="Liberation Serif"/>
+          <w:b w:val="false"/>
+          <w:bCs w:val="false"/>
+        </w:rPr>
+        <w:t>seems that our implementation will be as fast as the hadoop version when we get up to around 6 workers.</w:t>
+      </w:r>
+    </w:p>
+    <w:p>
+      <w:pPr>
+        <w:pStyle w:val="Normal"/>
+        <w:spacing w:lineRule="auto" w:line="276"/>
+        <w:rPr>
+          <w:rFonts w:ascii="Liberation Serif" w:hAnsi="Liberation Serif"/>
+          <w:b w:val="false"/>
+          <w:b w:val="false"/>
+          <w:bCs w:val="false"/>
+        </w:rPr>
+      </w:pPr>
+      <w:r>
+        <w:rPr>
+          <w:rFonts w:ascii="Liberation Serif" w:hAnsi="Liberation Serif"/>
+          <w:b w:val="false"/>
+          <w:bCs w:val="false"/>
+        </w:rPr>
+        <w:t xml:space="preserve">We also ran one search of “freedom night” on the three indexed documents and this request took around the same amount of time for 1 through 3 workers </w:t>
+      </w:r>
+      <w:r>
+        <w:rPr>
+          <w:rFonts w:ascii="Liberation Serif" w:hAnsi="Liberation Serif"/>
+          <w:b w:val="false"/>
+          <w:bCs w:val="false"/>
+        </w:rPr>
+        <w:t xml:space="preserve">to complete the search. </w:t>
+      </w:r>
+    </w:p>
+    <w:p>
+      <w:pPr>
+        <w:pStyle w:val="Normal"/>
+        <w:spacing w:lineRule="auto" w:line="276"/>
         <w:rPr>
           <w:b/>
           <w:b/>
@@ -3399,6 +4565,7 @@
     <w:p>
       <w:pPr>
         <w:pStyle w:val="Normal"/>
+        <w:spacing w:lineRule="auto" w:line="276"/>
         <w:rPr>
           <w:rFonts w:ascii="Liberation Serif" w:hAnsi="Liberation Serif"/>
         </w:rPr>
@@ -3413,20 +4580,22 @@
     <w:p>
       <w:pPr>
         <w:pStyle w:val="Normal"/>
-        <w:rPr>
-          <w:rFonts w:ascii="Liberation Serif" w:hAnsi="Liberation Serif"/>
-        </w:rPr>
-      </w:pPr>
-      <w:r>
-        <w:rPr>
-          <w:rFonts w:ascii="Liberation Serif" w:hAnsi="Liberation Serif"/>
-        </w:rPr>
-        <w:t xml:space="preserve">Beyond the simple </w:t>
-      </w:r>
-    </w:p>
-    <w:p>
-      <w:pPr>
-        <w:pStyle w:val="Normal"/>
+        <w:spacing w:lineRule="auto" w:line="276"/>
+        <w:rPr>
+          <w:rFonts w:ascii="Liberation Serif" w:hAnsi="Liberation Serif"/>
+        </w:rPr>
+      </w:pPr>
+      <w:r>
+        <w:rPr>
+          <w:rFonts w:ascii="Liberation Serif" w:hAnsi="Liberation Serif"/>
+        </w:rPr>
+        <w:t>It seems that hadoop keeps a consistent time among every request it receives. This may be the case because it speculatively executes more workers to potentially get the job done faster. Therefore, hadoop can attempt to meet a soft real-time deadline of 15-30 seconds. This is also supported by the fact that hadoop takes around the 16seconds to execute a search when our system takes around 1 second.</w:t>
+      </w:r>
+    </w:p>
+    <w:p>
+      <w:pPr>
+        <w:pStyle w:val="Normal"/>
+        <w:spacing w:lineRule="auto" w:line="276"/>
         <w:rPr>
           <w:highlight w:val="yellow"/>
         </w:rPr>
@@ -3440,6 +4609,7 @@
     <w:p>
       <w:pPr>
         <w:pStyle w:val="Normal"/>
+        <w:spacing w:lineRule="auto" w:line="276"/>
         <w:rPr>
           <w:b/>
           <w:b/>
@@ -3458,7 +4628,7 @@
         <w:pStyle w:val="Normal"/>
         <w:widowControl/>
         <w:bidi w:val="0"/>
-        <w:spacing w:lineRule="auto" w:line="259" w:before="0" w:after="160"/>
+        <w:spacing w:lineRule="auto" w:line="276" w:before="0" w:after="160"/>
         <w:jc w:val="left"/>
         <w:rPr>
           <w:rFonts w:ascii="Liberation Serif" w:hAnsi="Liberation Serif"/>
@@ -3468,7 +4638,13 @@
         <w:rPr>
           <w:rFonts w:ascii="Liberation Serif" w:hAnsi="Liberation Serif"/>
         </w:rPr>
-        <w:t xml:space="preserve">Through this experiment, it can be seen that for large dataset, MapReduce and Hadoop gives better results. Amount of code that needs to be written is less as well. Socket implementation and managing server-client-worker communication was complicated. </w:t>
+        <w:t xml:space="preserve">Through this process we can say that hadoop provides a response in a consistent amount of time </w:t>
+      </w:r>
+      <w:r>
+        <w:rPr>
+          <w:rFonts w:ascii="Liberation Serif" w:hAnsi="Liberation Serif"/>
+        </w:rPr>
+        <w:t>of between 15-30 seconds, and is easier to implement in. This means that if the requirements of a user fits those specifications, then hadoop would be a good tool to use. Unfortunately, if this is too slow for some reason, then manually implementing a solution could provide better results, despite the difficulty in implementing such a system.</w:t>
       </w:r>
     </w:p>
     <w:sectPr>
@@ -3482,6 +4658,219 @@
     </w:sectPr>
   </w:body>
 </w:document>
+</file>
+
+<file path=word/numbering.xml><?xml version="1.0" encoding="utf-8"?>
+<w:numbering xmlns:w="http://schemas.openxmlformats.org/wordprocessingml/2006/main" xmlns:o="urn:schemas-microsoft-com:office:office" xmlns:r="http://schemas.openxmlformats.org/officeDocument/2006/relationships" xmlns:v="urn:schemas-microsoft-com:vml">
+  <w:abstractNum w:abstractNumId="1">
+    <w:lvl w:ilvl="0">
+      <w:start w:val="1"/>
+      <w:numFmt w:val="decimal"/>
+      <w:lvlText w:val="%1."/>
+      <w:lvlJc w:val="left"/>
+      <w:pPr>
+        <w:ind w:left="720" w:hanging="360"/>
+      </w:pPr>
+    </w:lvl>
+    <w:lvl w:ilvl="1">
+      <w:start w:val="1"/>
+      <w:numFmt w:val="lowerLetter"/>
+      <w:lvlText w:val="%2."/>
+      <w:lvlJc w:val="left"/>
+      <w:pPr>
+        <w:ind w:left="1440" w:hanging="360"/>
+      </w:pPr>
+    </w:lvl>
+    <w:lvl w:ilvl="2">
+      <w:start w:val="1"/>
+      <w:numFmt w:val="lowerRoman"/>
+      <w:lvlText w:val="%3."/>
+      <w:lvlJc w:val="right"/>
+      <w:pPr>
+        <w:ind w:left="2160" w:hanging="180"/>
+      </w:pPr>
+    </w:lvl>
+    <w:lvl w:ilvl="3">
+      <w:start w:val="1"/>
+      <w:numFmt w:val="decimal"/>
+      <w:lvlText w:val="%4."/>
+      <w:lvlJc w:val="left"/>
+      <w:pPr>
+        <w:ind w:left="2880" w:hanging="360"/>
+      </w:pPr>
+    </w:lvl>
+    <w:lvl w:ilvl="4">
+      <w:start w:val="1"/>
+      <w:numFmt w:val="lowerLetter"/>
+      <w:lvlText w:val="%5."/>
+      <w:lvlJc w:val="left"/>
+      <w:pPr>
+        <w:ind w:left="3600" w:hanging="360"/>
+      </w:pPr>
+    </w:lvl>
+    <w:lvl w:ilvl="5">
+      <w:start w:val="1"/>
+      <w:numFmt w:val="lowerRoman"/>
+      <w:lvlText w:val="%6."/>
+      <w:lvlJc w:val="right"/>
+      <w:pPr>
+        <w:ind w:left="4320" w:hanging="180"/>
+      </w:pPr>
+    </w:lvl>
+    <w:lvl w:ilvl="6">
+      <w:start w:val="1"/>
+      <w:numFmt w:val="decimal"/>
+      <w:lvlText w:val="%7."/>
+      <w:lvlJc w:val="left"/>
+      <w:pPr>
+        <w:ind w:left="5040" w:hanging="360"/>
+      </w:pPr>
+    </w:lvl>
+    <w:lvl w:ilvl="7">
+      <w:start w:val="1"/>
+      <w:numFmt w:val="lowerLetter"/>
+      <w:lvlText w:val="%8."/>
+      <w:lvlJc w:val="left"/>
+      <w:pPr>
+        <w:ind w:left="5760" w:hanging="360"/>
+      </w:pPr>
+    </w:lvl>
+    <w:lvl w:ilvl="8">
+      <w:start w:val="1"/>
+      <w:numFmt w:val="lowerRoman"/>
+      <w:lvlText w:val="%9."/>
+      <w:lvlJc w:val="right"/>
+      <w:pPr>
+        <w:ind w:left="6480" w:hanging="180"/>
+      </w:pPr>
+    </w:lvl>
+  </w:abstractNum>
+  <w:abstractNum w:abstractNumId="2">
+    <w:lvl w:ilvl="0">
+      <w:start w:val="1"/>
+      <w:numFmt w:val="none"/>
+      <w:suff w:val="nothing"/>
+      <w:lvlText w:val=""/>
+      <w:lvlJc w:val="left"/>
+      <w:pPr>
+        <w:tabs>
+          <w:tab w:val="num" w:pos="432"/>
+        </w:tabs>
+        <w:ind w:left="432" w:hanging="432"/>
+      </w:pPr>
+    </w:lvl>
+    <w:lvl w:ilvl="1">
+      <w:start w:val="1"/>
+      <w:numFmt w:val="none"/>
+      <w:suff w:val="nothing"/>
+      <w:lvlText w:val=""/>
+      <w:lvlJc w:val="left"/>
+      <w:pPr>
+        <w:tabs>
+          <w:tab w:val="num" w:pos="576"/>
+        </w:tabs>
+        <w:ind w:left="576" w:hanging="576"/>
+      </w:pPr>
+    </w:lvl>
+    <w:lvl w:ilvl="2">
+      <w:start w:val="1"/>
+      <w:numFmt w:val="none"/>
+      <w:suff w:val="nothing"/>
+      <w:lvlText w:val=""/>
+      <w:lvlJc w:val="left"/>
+      <w:pPr>
+        <w:tabs>
+          <w:tab w:val="num" w:pos="720"/>
+        </w:tabs>
+        <w:ind w:left="720" w:hanging="720"/>
+      </w:pPr>
+    </w:lvl>
+    <w:lvl w:ilvl="3">
+      <w:start w:val="1"/>
+      <w:numFmt w:val="none"/>
+      <w:suff w:val="nothing"/>
+      <w:lvlText w:val=""/>
+      <w:lvlJc w:val="left"/>
+      <w:pPr>
+        <w:tabs>
+          <w:tab w:val="num" w:pos="864"/>
+        </w:tabs>
+        <w:ind w:left="864" w:hanging="864"/>
+      </w:pPr>
+    </w:lvl>
+    <w:lvl w:ilvl="4">
+      <w:start w:val="1"/>
+      <w:numFmt w:val="none"/>
+      <w:suff w:val="nothing"/>
+      <w:lvlText w:val=""/>
+      <w:lvlJc w:val="left"/>
+      <w:pPr>
+        <w:tabs>
+          <w:tab w:val="num" w:pos="1008"/>
+        </w:tabs>
+        <w:ind w:left="1008" w:hanging="1008"/>
+      </w:pPr>
+    </w:lvl>
+    <w:lvl w:ilvl="5">
+      <w:start w:val="1"/>
+      <w:numFmt w:val="none"/>
+      <w:suff w:val="nothing"/>
+      <w:lvlText w:val=""/>
+      <w:lvlJc w:val="left"/>
+      <w:pPr>
+        <w:tabs>
+          <w:tab w:val="num" w:pos="1152"/>
+        </w:tabs>
+        <w:ind w:left="1152" w:hanging="1152"/>
+      </w:pPr>
+    </w:lvl>
+    <w:lvl w:ilvl="6">
+      <w:start w:val="1"/>
+      <w:numFmt w:val="none"/>
+      <w:suff w:val="nothing"/>
+      <w:lvlText w:val=""/>
+      <w:lvlJc w:val="left"/>
+      <w:pPr>
+        <w:tabs>
+          <w:tab w:val="num" w:pos="1296"/>
+        </w:tabs>
+        <w:ind w:left="1296" w:hanging="1296"/>
+      </w:pPr>
+    </w:lvl>
+    <w:lvl w:ilvl="7">
+      <w:start w:val="1"/>
+      <w:numFmt w:val="none"/>
+      <w:suff w:val="nothing"/>
+      <w:lvlText w:val=""/>
+      <w:lvlJc w:val="left"/>
+      <w:pPr>
+        <w:tabs>
+          <w:tab w:val="num" w:pos="1440"/>
+        </w:tabs>
+        <w:ind w:left="1440" w:hanging="1440"/>
+      </w:pPr>
+    </w:lvl>
+    <w:lvl w:ilvl="8">
+      <w:start w:val="1"/>
+      <w:numFmt w:val="none"/>
+      <w:suff w:val="nothing"/>
+      <w:lvlText w:val=""/>
+      <w:lvlJc w:val="left"/>
+      <w:pPr>
+        <w:tabs>
+          <w:tab w:val="num" w:pos="1584"/>
+        </w:tabs>
+        <w:ind w:left="1584" w:hanging="1584"/>
+      </w:pPr>
+    </w:lvl>
+  </w:abstractNum>
+  <w:num w:numId="1">
+    <w:abstractNumId w:val="1"/>
+  </w:num>
+  <w:num w:numId="2">
+    <w:abstractNumId w:val="2"/>
+  </w:num>
+</w:numbering>
 </file>
 
 <file path=word/styles.xml><?xml version="1.0" encoding="utf-8"?>
@@ -4056,6 +5445,18 @@
       <w:lang w:val="en-US" w:eastAsia="en-US" w:bidi="ar-SA"/>
     </w:rPr>
   </w:style>
+  <w:style w:type="paragraph" w:styleId="P1">
+    <w:name w:val="p1"/>
+    <w:basedOn w:val="Normal"/>
+    <w:qFormat/>
+    <w:pPr/>
+    <w:rPr>
+      <w:rFonts w:ascii="Helvetica Neue" w:hAnsi="Helvetica Neue" w:cs="Times New Roman"/>
+      <w:color w:val="454545"/>
+      <w:sz w:val="18"/>
+      <w:szCs w:val="18"/>
+    </w:rPr>
+  </w:style>
   <w:style w:type="numbering" w:styleId="NoList" w:default="1">
     <w:name w:val="No List"/>
     <w:uiPriority w:val="99"/>

</xml_diff>

<commit_message>
final zip file with readme.txt
</commit_message>
<xml_diff>
--- a/Project 2 Report.docx
+++ b/Project 2 Report.docx
@@ -19,16 +19,7 @@
           <w:sz w:val="30"/>
           <w:szCs w:val="30"/>
         </w:rPr>
-        <w:t xml:space="preserve">Tiny Google Project </w:t>
-      </w:r>
-      <w:proofErr w:type="spellStart"/>
-      <w:r>
-        <w:rPr>
-          <w:rFonts w:ascii="Liberation Serif" w:hAnsi="Liberation Serif"/>
-          <w:sz w:val="30"/>
-          <w:szCs w:val="30"/>
-        </w:rPr>
-        <w:t>Report</w:t>
+        <w:t>Tiny Google Project Report</w:t>
       </w:r>
     </w:p>
     <w:p>
@@ -42,6 +33,7 @@
           <w:szCs w:val="28"/>
         </w:rPr>
       </w:pPr>
+      <w:proofErr w:type="spellStart"/>
       <w:r>
         <w:rPr>
           <w:rFonts w:ascii="Liberation Serif" w:hAnsi="Liberation Serif"/>
@@ -94,284 +86,198 @@
           <w:rFonts w:ascii="Liberation Serif" w:hAnsi="Liberation Serif"/>
           <w:b/>
         </w:rPr>
-        <w:t xml:space="preserve">Java-Based </w:t>
-      </w:r>
-      <w:r>
-        <w:rPr>
-          <w:rFonts w:ascii="Liberation Serif" w:hAnsi="Liberation Serif"/>
+        <w:t>Java-Based Implementation</w:t>
+      </w:r>
+    </w:p>
+    <w:p>
+      <w:pPr>
+        <w:spacing w:line="276" w:lineRule="auto"/>
+        <w:rPr>
+          <w:rFonts w:ascii="Liberation Serif" w:hAnsi="Liberation Serif"/>
+        </w:rPr>
+      </w:pPr>
+      <w:r>
+        <w:rPr>
+          <w:rFonts w:ascii="Liberation Serif" w:hAnsi="Liberation Serif"/>
+        </w:rPr>
+        <w:t>This is a Socket based implementation where we have a master server that handles all the connections and request and clients issue an index or a search request. The main components of this system are described below:</w:t>
+      </w:r>
+    </w:p>
+    <w:p>
+      <w:pPr>
+        <w:spacing w:line="276" w:lineRule="auto"/>
+        <w:rPr>
           <w:b/>
         </w:rPr>
-        <w:t>Implementation</w:t>
-      </w:r>
-    </w:p>
-    <w:p>
-      <w:pPr>
-        <w:spacing w:line="276" w:lineRule="auto"/>
-        <w:rPr>
-          <w:rFonts w:ascii="Liberation Serif" w:hAnsi="Liberation Serif"/>
-        </w:rPr>
-      </w:pPr>
-      <w:r>
-        <w:rPr>
-          <w:rFonts w:ascii="Liberation Serif" w:hAnsi="Liberation Serif"/>
-        </w:rPr>
-        <w:t>This is a Socket based implementation where we have a master server that handles all the connections and request and clients issue an index or a search request. The main components of this system are described below:</w:t>
-      </w:r>
-    </w:p>
-    <w:p>
-      <w:pPr>
-        <w:spacing w:line="276" w:lineRule="auto"/>
-        <w:rPr>
+      </w:pPr>
+      <w:r>
+        <w:rPr>
+          <w:rFonts w:ascii="Liberation Serif" w:hAnsi="Liberation Serif"/>
           <w:b/>
         </w:rPr>
-      </w:pPr>
-      <w:r>
-        <w:rPr>
-          <w:rFonts w:ascii="Liberation Serif" w:hAnsi="Liberation Serif"/>
+        <w:t>Master Server</w:t>
+      </w:r>
+    </w:p>
+    <w:p>
+      <w:pPr>
+        <w:spacing w:line="276" w:lineRule="auto"/>
+        <w:rPr>
+          <w:rFonts w:ascii="Liberation Serif" w:hAnsi="Liberation Serif"/>
+        </w:rPr>
+      </w:pPr>
+      <w:r>
+        <w:rPr>
+          <w:rFonts w:ascii="Liberation Serif" w:hAnsi="Liberation Serif"/>
+        </w:rPr>
+        <w:t xml:space="preserve">The master server is implemented in a multi-threaded manner. The first thread is a </w:t>
+      </w:r>
+      <w:proofErr w:type="spellStart"/>
+      <w:r>
+        <w:rPr>
+          <w:rFonts w:ascii="Liberation Serif" w:hAnsi="Liberation Serif"/>
+        </w:rPr>
+        <w:t>MasterServerThread</w:t>
+      </w:r>
+      <w:proofErr w:type="spellEnd"/>
+      <w:r>
+        <w:rPr>
+          <w:rFonts w:ascii="Liberation Serif" w:hAnsi="Liberation Serif"/>
+        </w:rPr>
+        <w:t xml:space="preserve"> that waits for connection from either a client or a worker node. This thread then spawns a new thread to handle all of the communications between the Master and the connecting machine. The Main thread waits for the arrival of a request in the </w:t>
+      </w:r>
+      <w:proofErr w:type="spellStart"/>
+      <w:r>
+        <w:rPr>
+          <w:rFonts w:ascii="Liberation Serif" w:hAnsi="Liberation Serif"/>
+        </w:rPr>
+        <w:t>WorkQueue</w:t>
+      </w:r>
+      <w:proofErr w:type="spellEnd"/>
+      <w:r>
+        <w:rPr>
+          <w:rFonts w:ascii="Liberation Serif" w:hAnsi="Liberation Serif"/>
+        </w:rPr>
+        <w:t xml:space="preserve"> (this queue holds incoming index/search request). Then the following checks occur. </w:t>
+      </w:r>
+    </w:p>
+    <w:p>
+      <w:pPr>
+        <w:spacing w:line="276" w:lineRule="auto"/>
+        <w:rPr>
+          <w:rFonts w:ascii="Liberation Serif" w:hAnsi="Liberation Serif"/>
+        </w:rPr>
+      </w:pPr>
+      <w:r>
+        <w:rPr>
+          <w:rFonts w:ascii="Liberation Serif" w:hAnsi="Liberation Serif"/>
+        </w:rPr>
+        <w:t>If the number of workers is zero, we respond back to the client saying that there are no workers available and to try again later.</w:t>
+      </w:r>
+    </w:p>
+    <w:p>
+      <w:pPr>
+        <w:spacing w:line="276" w:lineRule="auto"/>
+        <w:rPr>
+          <w:rFonts w:ascii="Liberation Serif" w:hAnsi="Liberation Serif"/>
+        </w:rPr>
+      </w:pPr>
+      <w:r>
+        <w:rPr>
+          <w:rFonts w:ascii="Liberation Serif" w:hAnsi="Liberation Serif"/>
+        </w:rPr>
+        <w:t>If the request is an index request, the master server checks the document for its indexed status. If it has been indexed, then it responds back to the client stating that it is already indexed. Otherwise, the master server proceeds with the indexing request.</w:t>
+      </w:r>
+    </w:p>
+    <w:p>
+      <w:pPr>
+        <w:spacing w:line="276" w:lineRule="auto"/>
+        <w:rPr>
+          <w:rFonts w:ascii="Liberation Serif" w:hAnsi="Liberation Serif"/>
+        </w:rPr>
+      </w:pPr>
+      <w:r>
+        <w:rPr>
+          <w:rFonts w:ascii="Liberation Serif" w:hAnsi="Liberation Serif"/>
+        </w:rPr>
+        <w:t>The server then checks for the current active request type and either proceeds further with the job creation or it waits for the jobs to be completed. This is done so that no two same requests are handled at the same time (</w:t>
+      </w:r>
+      <w:proofErr w:type="spellStart"/>
+      <w:r>
+        <w:rPr>
+          <w:rFonts w:ascii="Liberation Serif" w:hAnsi="Liberation Serif"/>
+        </w:rPr>
+        <w:t>e.g</w:t>
+      </w:r>
+      <w:proofErr w:type="spellEnd"/>
+      <w:r>
+        <w:rPr>
+          <w:rFonts w:ascii="Liberation Serif" w:hAnsi="Liberation Serif"/>
+        </w:rPr>
+        <w:t xml:space="preserve">, search request is not handled as the time as the index request). </w:t>
+      </w:r>
+    </w:p>
+    <w:p>
+      <w:pPr>
+        <w:spacing w:line="276" w:lineRule="auto"/>
+        <w:rPr>
+          <w:rFonts w:ascii="Liberation Serif" w:hAnsi="Liberation Serif"/>
+        </w:rPr>
+      </w:pPr>
+      <w:r>
+        <w:rPr>
+          <w:rFonts w:ascii="Liberation Serif" w:hAnsi="Liberation Serif"/>
+        </w:rPr>
+        <w:t>For both indexing requests and search requests, the master server then creates a Job Coordinator thread. To handle all of the Job-related communications.</w:t>
+      </w:r>
+    </w:p>
+    <w:p>
+      <w:pPr>
+        <w:spacing w:line="276" w:lineRule="auto"/>
+        <w:rPr>
           <w:b/>
         </w:rPr>
-        <w:t>Master Server</w:t>
-      </w:r>
-    </w:p>
-    <w:p>
-      <w:pPr>
-        <w:spacing w:line="276" w:lineRule="auto"/>
-        <w:rPr>
-          <w:rFonts w:ascii="Liberation Serif" w:hAnsi="Liberation Serif"/>
-        </w:rPr>
-      </w:pPr>
-      <w:r>
-        <w:rPr>
-          <w:rFonts w:ascii="Liberation Serif" w:hAnsi="Liberation Serif"/>
-        </w:rPr>
-        <w:t>The maste</w:t>
-      </w:r>
-      <w:r>
-        <w:rPr>
-          <w:rFonts w:ascii="Liberation Serif" w:hAnsi="Liberation Serif"/>
-        </w:rPr>
-        <w:t xml:space="preserve">r server is implemented in a multi-threaded manner. The first thread is a </w:t>
-      </w:r>
-      <w:proofErr w:type="spellStart"/>
-      <w:r>
-        <w:rPr>
-          <w:rFonts w:ascii="Liberation Serif" w:hAnsi="Liberation Serif"/>
-        </w:rPr>
-        <w:t>MasterServerThread</w:t>
-      </w:r>
-      <w:proofErr w:type="spellEnd"/>
-      <w:r>
-        <w:rPr>
-          <w:rFonts w:ascii="Liberation Serif" w:hAnsi="Liberation Serif"/>
-        </w:rPr>
-        <w:t xml:space="preserve"> that waits for connection from either a client or a worker node. This thread then spawns</w:t>
-      </w:r>
-      <w:r>
-        <w:rPr>
-          <w:rFonts w:ascii="Liberation Serif" w:hAnsi="Liberation Serif"/>
-        </w:rPr>
-        <w:t xml:space="preserve"> a new thread to handle all of the communications between the Master and the</w:t>
-      </w:r>
-      <w:r>
-        <w:rPr>
-          <w:rFonts w:ascii="Liberation Serif" w:hAnsi="Liberation Serif"/>
-        </w:rPr>
-        <w:t xml:space="preserve"> connecting machine. The Main thread waits for the arrival of a request in the </w:t>
-      </w:r>
-      <w:proofErr w:type="spellStart"/>
-      <w:r>
-        <w:rPr>
-          <w:rFonts w:ascii="Liberation Serif" w:hAnsi="Liberation Serif"/>
-        </w:rPr>
-        <w:t>WorkQueue</w:t>
-      </w:r>
-      <w:proofErr w:type="spellEnd"/>
-      <w:r>
-        <w:rPr>
-          <w:rFonts w:ascii="Liberation Serif" w:hAnsi="Liberation Serif"/>
-        </w:rPr>
-        <w:t xml:space="preserve"> (this queue holds incoming index/search request). Then the following checks occur. </w:t>
-      </w:r>
-    </w:p>
-    <w:p>
-      <w:pPr>
-        <w:spacing w:line="276" w:lineRule="auto"/>
-        <w:rPr>
-          <w:rFonts w:ascii="Liberation Serif" w:hAnsi="Liberation Serif"/>
-        </w:rPr>
-      </w:pPr>
-      <w:r>
-        <w:rPr>
-          <w:rFonts w:ascii="Liberation Serif" w:hAnsi="Liberation Serif"/>
-        </w:rPr>
-        <w:t>If the number of workers is zero, we respond back to the client saying that there a</w:t>
-      </w:r>
-      <w:r>
-        <w:rPr>
-          <w:rFonts w:ascii="Liberation Serif" w:hAnsi="Liberation Serif"/>
-        </w:rPr>
-        <w:t>re no workers available and to try again later.</w:t>
-      </w:r>
-    </w:p>
-    <w:p>
-      <w:pPr>
-        <w:spacing w:line="276" w:lineRule="auto"/>
-        <w:rPr>
-          <w:rFonts w:ascii="Liberation Serif" w:hAnsi="Liberation Serif"/>
-        </w:rPr>
-      </w:pPr>
-      <w:r>
-        <w:rPr>
-          <w:rFonts w:ascii="Liberation Serif" w:hAnsi="Liberation Serif"/>
-        </w:rPr>
-        <w:t>If the request is an index request, the master server checks the document for its</w:t>
-      </w:r>
-      <w:r>
-        <w:rPr>
-          <w:rFonts w:ascii="Liberation Serif" w:hAnsi="Liberation Serif"/>
-        </w:rPr>
-        <w:t xml:space="preserve"> indexed status. If it has been indexed, then it responds back to the client stating that it is already indexed. Otherwise, th</w:t>
-      </w:r>
-      <w:r>
-        <w:rPr>
-          <w:rFonts w:ascii="Liberation Serif" w:hAnsi="Liberation Serif"/>
-        </w:rPr>
-        <w:t>e master server proceeds with the indexing request.</w:t>
-      </w:r>
-    </w:p>
-    <w:p>
-      <w:pPr>
-        <w:spacing w:line="276" w:lineRule="auto"/>
-        <w:rPr>
-          <w:rFonts w:ascii="Liberation Serif" w:hAnsi="Liberation Serif"/>
-        </w:rPr>
-      </w:pPr>
-      <w:r>
-        <w:rPr>
-          <w:rFonts w:ascii="Liberation Serif" w:hAnsi="Liberation Serif"/>
-        </w:rPr>
-        <w:t>The server then checks for the current active request type and either proceeds further with the job creation or it waits for the jobs to be completed. This is done so that no two same requests are handled</w:t>
-      </w:r>
-      <w:r>
-        <w:rPr>
-          <w:rFonts w:ascii="Liberation Serif" w:hAnsi="Liberation Serif"/>
-        </w:rPr>
-        <w:t xml:space="preserve"> at the same time (</w:t>
-      </w:r>
-      <w:proofErr w:type="spellStart"/>
-      <w:r>
-        <w:rPr>
-          <w:rFonts w:ascii="Liberation Serif" w:hAnsi="Liberation Serif"/>
-        </w:rPr>
-        <w:t>e.g</w:t>
-      </w:r>
-      <w:proofErr w:type="spellEnd"/>
-      <w:r>
-        <w:rPr>
-          <w:rFonts w:ascii="Liberation Serif" w:hAnsi="Liberation Serif"/>
-        </w:rPr>
-        <w:t xml:space="preserve">, search request is not handled as the time as the index request). </w:t>
-      </w:r>
-    </w:p>
-    <w:p>
-      <w:pPr>
-        <w:spacing w:line="276" w:lineRule="auto"/>
-        <w:rPr>
-          <w:rFonts w:ascii="Liberation Serif" w:hAnsi="Liberation Serif"/>
-        </w:rPr>
-      </w:pPr>
-      <w:r>
-        <w:rPr>
-          <w:rFonts w:ascii="Liberation Serif" w:hAnsi="Liberation Serif"/>
-        </w:rPr>
-        <w:t>For both indexing requests and search requests, the master server then creates a Job Coordinator thread. To handle all of the Job-related</w:t>
-      </w:r>
-      <w:r>
-        <w:rPr>
-          <w:rFonts w:ascii="Liberation Serif" w:hAnsi="Liberation Serif"/>
-        </w:rPr>
-        <w:t xml:space="preserve"> communications.</w:t>
-      </w:r>
-    </w:p>
-    <w:p>
-      <w:pPr>
-        <w:spacing w:line="276" w:lineRule="auto"/>
-        <w:rPr>
+      </w:pPr>
+      <w:r>
+        <w:rPr>
+          <w:rFonts w:ascii="Liberation Serif" w:hAnsi="Liberation Serif"/>
           <w:b/>
         </w:rPr>
-      </w:pPr>
-      <w:r>
-        <w:rPr>
-          <w:rFonts w:ascii="Liberation Serif" w:hAnsi="Liberation Serif"/>
-          <w:b/>
-        </w:rPr>
-        <w:t>Job Coordin</w:t>
-      </w:r>
-      <w:r>
-        <w:rPr>
-          <w:rFonts w:ascii="Liberation Serif" w:hAnsi="Liberation Serif"/>
-          <w:b/>
-        </w:rPr>
-        <w:t>ator</w:t>
-      </w:r>
-    </w:p>
-    <w:p>
-      <w:pPr>
-        <w:spacing w:line="276" w:lineRule="auto"/>
-        <w:rPr>
-          <w:rFonts w:ascii="Liberation Serif" w:hAnsi="Liberation Serif"/>
-        </w:rPr>
-      </w:pPr>
-      <w:r>
-        <w:rPr>
-          <w:rFonts w:ascii="Liberation Serif" w:hAnsi="Liberation Serif"/>
-        </w:rPr>
-        <w:t>The job coordinator creates jobs and sends them to the registered workers This class defines a set of mappers and reducers. These number depend on the size of the file and the number of available workers. For example, if the file is small, then only o</w:t>
-      </w:r>
-      <w:r>
-        <w:rPr>
-          <w:rFonts w:ascii="Liberation Serif" w:hAnsi="Liberation Serif"/>
-        </w:rPr>
-        <w:t>ne worker would be selected to handle the mapping task. Furthermore, even if we have many workers, we limit ourselves to 4 reducers be relatively efficient on the reducing step. (And it was simpler to encode). The workers are randomly selected, so as to no</w:t>
-      </w:r>
-      <w:r>
-        <w:rPr>
-          <w:rFonts w:ascii="Liberation Serif" w:hAnsi="Liberation Serif"/>
-        </w:rPr>
-        <w:t>t purposefully overburden a particular worker.</w:t>
-      </w:r>
-    </w:p>
-    <w:p>
-      <w:pPr>
-        <w:spacing w:line="276" w:lineRule="auto"/>
-        <w:rPr>
-          <w:rFonts w:ascii="Liberation Serif" w:hAnsi="Liberation Serif"/>
-        </w:rPr>
-      </w:pPr>
-      <w:r>
-        <w:rPr>
-          <w:rFonts w:ascii="Liberation Serif" w:hAnsi="Liberation Serif"/>
-        </w:rPr>
-        <w:t>Once the Job Coordinator class specifies the workers and reducers, it sends the job to each of them and then and waits for an acknowledgement of their receipt of the job. This acknowledgement is to avoid dead</w:t>
-      </w:r>
-      <w:r>
-        <w:rPr>
-          <w:rFonts w:ascii="Liberation Serif" w:hAnsi="Liberation Serif"/>
-        </w:rPr>
-        <w:t xml:space="preserve">lock between two workers. More specifically, a deadlock can occur if 2 requests come in and a Job </w:t>
+        <w:t>Job Coordinator</w:t>
+      </w:r>
+    </w:p>
+    <w:p>
+      <w:pPr>
+        <w:spacing w:line="276" w:lineRule="auto"/>
+        <w:rPr>
+          <w:rFonts w:ascii="Liberation Serif" w:hAnsi="Liberation Serif"/>
+        </w:rPr>
+      </w:pPr>
+      <w:r>
+        <w:rPr>
+          <w:rFonts w:ascii="Liberation Serif" w:hAnsi="Liberation Serif"/>
+        </w:rPr>
+        <w:t>The job coordinator creates jobs and sends them to the registered workers This class defines a set of mappers and reducers. These number depend on the size of the file and the number of available workers. For example, if the file is small, then only one worker would be selected to handle the mapping task. Furthermore, even if we have many workers, we limit ourselves to 4 reducers be relatively efficient on the reducing step. (And it was simpler to encode). The workers are randomly selected, so as to not purposefully overburden a particular worker.</w:t>
+      </w:r>
+    </w:p>
+    <w:p>
+      <w:pPr>
+        <w:spacing w:line="276" w:lineRule="auto"/>
+        <w:rPr>
+          <w:rFonts w:ascii="Liberation Serif" w:hAnsi="Liberation Serif"/>
+        </w:rPr>
+      </w:pPr>
+      <w:r>
+        <w:rPr>
+          <w:rFonts w:ascii="Liberation Serif" w:hAnsi="Liberation Serif"/>
+        </w:rPr>
+        <w:t xml:space="preserve">Once the Job Coordinator class specifies the workers and reducers, it sends the job to each of them and then and waits for an acknowledgement of their receipt of the job. This acknowledgement is to avoid deadlock between two workers. More specifically, a deadlock can occur if 2 requests come in and a Job </w:t>
       </w:r>
       <w:r>
         <w:rPr>
           <w:rFonts w:ascii="Liberation Serif" w:hAnsi="Liberation Serif"/>
         </w:rPr>
         <w:lastRenderedPageBreak/>
-        <w:t>coordinator ends up selecting 2 workers, both doing a reduce task for one request and a map task for the other. If the reduce tasks arrive first to the worker</w:t>
-      </w:r>
-      <w:r>
-        <w:rPr>
-          <w:rFonts w:ascii="Liberation Serif" w:hAnsi="Liberation Serif"/>
-        </w:rPr>
-        <w:t>s, then they will be waiting for the map tasks to finish, which will never happen.</w:t>
+        <w:t>coordinator ends up selecting 2 workers, both doing a reduce task for one request and a map task for the other. If the reduce tasks arrive first to the workers, then they will be waiting for the map tasks to finish, which will never happen.</w:t>
       </w:r>
     </w:p>
     <w:p>
@@ -427,13 +333,7 @@
         <w:rPr>
           <w:rFonts w:ascii="Liberation Serif" w:hAnsi="Liberation Serif"/>
         </w:rPr>
-        <w:t>Finally, one cavea</w:t>
-      </w:r>
-      <w:r>
-        <w:rPr>
-          <w:rFonts w:ascii="Liberation Serif" w:hAnsi="Liberation Serif"/>
-        </w:rPr>
-        <w:t xml:space="preserve">t to our socket-based implementation is we leveraged the </w:t>
+        <w:t xml:space="preserve">Finally, one caveat to our socket-based implementation is we leveraged the </w:t>
       </w:r>
       <w:proofErr w:type="spellStart"/>
       <w:r>
@@ -461,13 +361,7 @@
         <w:rPr>
           <w:rFonts w:ascii="Liberation Serif" w:hAnsi="Liberation Serif"/>
         </w:rPr>
-        <w:t xml:space="preserve"> drive, (located in the */Jobs fol</w:t>
-      </w:r>
-      <w:r>
-        <w:rPr>
-          <w:rFonts w:ascii="Liberation Serif" w:hAnsi="Liberation Serif"/>
-        </w:rPr>
-        <w:t xml:space="preserve">der) This simplifies the shuffling process so the reducer can wait or all of the files necessary to be present before proceeding, instead of waiting on messages. </w:t>
+        <w:t xml:space="preserve"> drive, (located in the */Jobs folder) This simplifies the shuffling process so the reducer can wait or all of the files necessary to be present before proceeding, instead of waiting on messages. </w:t>
       </w:r>
     </w:p>
     <w:p>
@@ -499,13 +393,7 @@
         <w:rPr>
           <w:rFonts w:ascii="Liberation Serif" w:hAnsi="Liberation Serif"/>
         </w:rPr>
-        <w:t>These workers will communicate with the only with the master to receive job requests</w:t>
-      </w:r>
-      <w:r>
-        <w:rPr>
-          <w:rFonts w:ascii="Liberation Serif" w:hAnsi="Liberation Serif"/>
-        </w:rPr>
-        <w:t xml:space="preserve"> and then handle all of the shuffling through the </w:t>
+        <w:t xml:space="preserve">These workers will communicate with the only with the master to receive job requests and then handle all of the shuffling through the </w:t>
       </w:r>
       <w:proofErr w:type="spellStart"/>
       <w:r>
@@ -2753,13 +2641,7 @@
         <w:rPr>
           <w:rFonts w:ascii="Liberation Serif" w:hAnsi="Liberation Serif"/>
         </w:rPr>
-        <w:t xml:space="preserve">The Image above highlights the networks structure of our implementation. Essentially showing that the clients and workers all </w:t>
-      </w:r>
-      <w:r>
-        <w:rPr>
-          <w:rFonts w:ascii="Liberation Serif" w:hAnsi="Liberation Serif"/>
-        </w:rPr>
-        <w:t xml:space="preserve">talk to the master and there is no communication between clients and workers unless it is through the </w:t>
+        <w:t xml:space="preserve">The Image above highlights the networks structure of our implementation. Essentially showing that the clients and workers all talk to the master and there is no communication between clients and workers unless it is through the </w:t>
       </w:r>
       <w:proofErr w:type="spellStart"/>
       <w:r>
@@ -2802,47 +2684,21 @@
         <w:rPr>
           <w:rFonts w:ascii="Liberation Serif" w:hAnsi="Liberation Serif"/>
         </w:rPr>
-        <w:t xml:space="preserve">We have a document indexer that creates document </w:t>
-      </w:r>
-      <w:bookmarkStart w:id="0" w:name="_GoBack"/>
-      <w:bookmarkEnd w:id="0"/>
-      <w:r>
-        <w:rPr>
-          <w:rFonts w:ascii="Liberation Serif" w:hAnsi="Liberation Serif"/>
-        </w:rPr>
-        <w:t>ids</w:t>
-      </w:r>
-      <w:r>
-        <w:rPr>
-          <w:rFonts w:ascii="Liberation Serif" w:hAnsi="Liberation Serif"/>
-        </w:rPr>
-        <w:t xml:space="preserve"> for us to make sure that we don’t inde</w:t>
-      </w:r>
-      <w:r>
-        <w:rPr>
-          <w:rFonts w:ascii="Liberation Serif" w:hAnsi="Liberation Serif"/>
-        </w:rPr>
-        <w:t>x the same document multiple times and for the Inverted Index to use.</w:t>
-      </w:r>
-    </w:p>
-    <w:p>
-      <w:pPr>
-        <w:spacing w:line="276" w:lineRule="auto"/>
-        <w:rPr>
-          <w:rFonts w:ascii="Liberation Serif" w:hAnsi="Liberation Serif"/>
-        </w:rPr>
-      </w:pPr>
-      <w:r>
-        <w:rPr>
-          <w:rFonts w:ascii="Liberation Serif" w:hAnsi="Liberation Serif"/>
-        </w:rPr>
-        <w:t>We also have a Java file called IIinterface.java that handles all the whole Inverted Index structure. The way it is organized is by creating 26 folders for each letter of the alphabet an</w:t>
-      </w:r>
-      <w:r>
-        <w:rPr>
-          <w:rFonts w:ascii="Liberation Serif" w:hAnsi="Liberation Serif"/>
-        </w:rPr>
-        <w:t xml:space="preserve">d then inside of each folder </w:t>
+        <w:t>We have a document indexer that creates document ids for us to make sure that we don’t index the same document multiple times and for the Inverted Index to use.</w:t>
+      </w:r>
+    </w:p>
+    <w:p>
+      <w:pPr>
+        <w:spacing w:line="276" w:lineRule="auto"/>
+        <w:rPr>
+          <w:rFonts w:ascii="Liberation Serif" w:hAnsi="Liberation Serif"/>
+        </w:rPr>
+      </w:pPr>
+      <w:r>
+        <w:rPr>
+          <w:rFonts w:ascii="Liberation Serif" w:hAnsi="Liberation Serif"/>
+        </w:rPr>
+        <w:t xml:space="preserve">We also have a Java file called IIinterface.java that handles all the whole Inverted Index structure. The way it is organized is by creating 26 folders for each letter of the alphabet and then inside of each folder </w:t>
       </w:r>
       <w:r>
         <w:rPr>
@@ -2888,13 +2744,7 @@
         <w:rPr>
           <w:rFonts w:ascii="Liberation Serif" w:hAnsi="Liberation Serif"/>
         </w:rPr>
-        <w:t xml:space="preserve">The FileHandler.java is there to help with reading </w:t>
-      </w:r>
-      <w:r>
-        <w:rPr>
-          <w:rFonts w:ascii="Liberation Serif" w:hAnsi="Liberation Serif"/>
-        </w:rPr>
-        <w:t xml:space="preserve">in and counting the number of lines. </w:t>
+        <w:t xml:space="preserve">The FileHandler.java is there to help with reading in and counting the number of lines. </w:t>
       </w:r>
       <w:proofErr w:type="spellStart"/>
       <w:r>
@@ -2937,45 +2787,21 @@
         <w:rPr>
           <w:rFonts w:ascii="Liberation Serif" w:hAnsi="Liberation Serif"/>
         </w:rPr>
-        <w:t>When an indexing request comes in, t</w:t>
-      </w:r>
-      <w:r>
-        <w:rPr>
-          <w:rFonts w:ascii="Liberation Serif" w:hAnsi="Liberation Serif"/>
-        </w:rPr>
-        <w:t xml:space="preserve">he Job coordinator sets the number of mappers and reducers for the work. The number of mappers is based on criteria of each mapper getting around 100 lines to map each or the whole set of workers getting an equal share of the work. (If the number of lines </w:t>
-      </w:r>
-      <w:r>
-        <w:rPr>
-          <w:rFonts w:ascii="Liberation Serif" w:hAnsi="Liberation Serif"/>
-        </w:rPr>
-        <w:t>per worker exceeds 100.) The reducers are going to be from 1-4 workers based on if there are 1 or more workers, ideally 4 if we have more that 4 workers.</w:t>
-      </w:r>
-    </w:p>
-    <w:p>
-      <w:pPr>
-        <w:spacing w:line="276" w:lineRule="auto"/>
-        <w:rPr>
-          <w:rFonts w:ascii="Liberation Serif" w:hAnsi="Liberation Serif"/>
-        </w:rPr>
-      </w:pPr>
-      <w:r>
-        <w:rPr>
-          <w:rFonts w:ascii="Liberation Serif" w:hAnsi="Liberation Serif"/>
-        </w:rPr>
-        <w:t>Once the job has been received by the relevant workers, all of the workers will begin their map process. Here they first read in the lines of the document they are going to process. As they are reading it in, all punctuation, numbers, extra spaces, and Sto</w:t>
-      </w:r>
-      <w:r>
-        <w:rPr>
-          <w:rFonts w:ascii="Liberation Serif" w:hAnsi="Liberation Serif"/>
-        </w:rPr>
-        <w:t>p Words are removed. Stop Words are a list of the most common words (pulled from here: https://gist.github.com/sebleier/554280), typically used in NLP tasks, and we are removing them from the string to limit the number of entries in the Inverted Index Stru</w:t>
-      </w:r>
-      <w:r>
-        <w:rPr>
-          <w:rFonts w:ascii="Liberation Serif" w:hAnsi="Liberation Serif"/>
-        </w:rPr>
-        <w:t xml:space="preserve">cture. Once they mapper is done counting the words, they will have a </w:t>
+        <w:t>When an indexing request comes in, the Job coordinator sets the number of mappers and reducers for the work. The number of mappers is based on criteria of each mapper getting around 100 lines to map each or the whole set of workers getting an equal share of the work. (If the number of lines per worker exceeds 100.) The reducers are going to be from 1-4 workers based on if there are 1 or more workers, ideally 4 if we have more that 4 workers.</w:t>
+      </w:r>
+    </w:p>
+    <w:p>
+      <w:pPr>
+        <w:spacing w:line="276" w:lineRule="auto"/>
+        <w:rPr>
+          <w:rFonts w:ascii="Liberation Serif" w:hAnsi="Liberation Serif"/>
+        </w:rPr>
+      </w:pPr>
+      <w:r>
+        <w:rPr>
+          <w:rFonts w:ascii="Liberation Serif" w:hAnsi="Liberation Serif"/>
+        </w:rPr>
+        <w:t xml:space="preserve">Once the job has been received by the relevant workers, all of the workers will begin their map process. Here they first read in the lines of the document they are going to process. As they are reading it in, all punctuation, numbers, extra spaces, and Stop Words are removed. Stop Words are a list of the most common words (pulled from here: https://gist.github.com/sebleier/554280), typically used in NLP tasks, and we are removing them from the string to limit the number of entries in the Inverted Index Structure. Once they mapper is done counting the words, they will have a </w:t>
       </w:r>
       <w:proofErr w:type="spellStart"/>
       <w:r>
@@ -3029,13 +2855,7 @@
         <w:rPr>
           <w:rFonts w:ascii="Liberation Serif" w:hAnsi="Liberation Serif"/>
         </w:rPr>
-        <w:t>Once all of the map tasks are done, the reduce tasks begin, or they were already running if the worker just had a reduce task. This will wait for all of the map tasks to get don</w:t>
-      </w:r>
-      <w:r>
-        <w:rPr>
-          <w:rFonts w:ascii="Liberation Serif" w:hAnsi="Liberation Serif"/>
-        </w:rPr>
-        <w:t xml:space="preserve">e and then the reducer reads in all of the </w:t>
+        <w:t xml:space="preserve">Once all of the map tasks are done, the reduce tasks begin, or they were already running if the worker just had a reduce task. This will wait for all of the map tasks to get done and then the reducer reads in all of the </w:t>
       </w:r>
       <w:proofErr w:type="spellStart"/>
       <w:r>
@@ -3150,13 +2970,7 @@
         <w:rPr>
           <w:rFonts w:ascii="Liberation Serif" w:hAnsi="Liberation Serif"/>
         </w:rPr>
-        <w:t>terface’s supplied methods of reading’ the structure. We split the work based on characte</w:t>
-      </w:r>
-      <w:r>
-        <w:rPr>
-          <w:rFonts w:ascii="Liberation Serif" w:hAnsi="Liberation Serif"/>
-        </w:rPr>
-        <w:t>rs and have set lists of what ranges of characters each map task will entail. The mappers just check to see if the term that the II entry has is</w:t>
+        <w:t>terface’s supplied methods of reading’ the structure. We split the work based on characters and have set lists of what ranges of characters each map task will entail. The mappers just check to see if the term that the II entry has is</w:t>
       </w:r>
       <w:r>
         <w:rPr>
@@ -3194,13 +3008,7 @@
         <w:rPr>
           <w:rFonts w:ascii="Liberation Serif" w:hAnsi="Liberation Serif"/>
         </w:rPr>
-        <w:t>The ranking processing is mainly checking to see which documents have the h</w:t>
-      </w:r>
-      <w:r>
-        <w:rPr>
-          <w:rFonts w:ascii="Liberation Serif" w:hAnsi="Liberation Serif"/>
-        </w:rPr>
-        <w:t>ighest occurrence of the search terms combined. And then returns that one document. This process doesn’t necessarily let the user know of all of the documents that match, but just the one document that has the highest occurrence.</w:t>
+        <w:t>The ranking processing is mainly checking to see which documents have the highest occurrence of the search terms combined. And then returns that one document. This process doesn’t necessarily let the user know of all of the documents that match, but just the one document that has the highest occurrence.</w:t>
       </w:r>
     </w:p>
     <w:p>
@@ -3215,14 +3023,7 @@
           <w:rFonts w:ascii="Liberation Serif" w:hAnsi="Liberation Serif"/>
           <w:b/>
         </w:rPr>
-        <w:t>Hadoop-based implementatio</w:t>
-      </w:r>
-      <w:r>
-        <w:rPr>
-          <w:rFonts w:ascii="Liberation Serif" w:hAnsi="Liberation Serif"/>
-          <w:b/>
-        </w:rPr>
-        <w:t>n</w:t>
+        <w:t>Hadoop-based implementation</w:t>
       </w:r>
     </w:p>
     <w:p>
@@ -3343,13 +3144,7 @@
         <w:rPr>
           <w:rFonts w:ascii="Liberation Serif" w:hAnsi="Liberation Serif"/>
         </w:rPr>
-        <w:t xml:space="preserve"> to token the input file and the reducer aggrega</w:t>
-      </w:r>
-      <w:r>
-        <w:rPr>
-          <w:rFonts w:ascii="Liberation Serif" w:hAnsi="Liberation Serif"/>
-        </w:rPr>
-        <w:t xml:space="preserve">ted and displayed the result. For querying, the query element is passed through </w:t>
+        <w:t xml:space="preserve"> to token the input file and the reducer aggregated and displayed the result. For querying, the query element is passed through </w:t>
       </w:r>
       <w:r>
         <w:rPr>
@@ -3387,13 +3182,7 @@
         <w:rPr>
           <w:rFonts w:ascii="Liberation Serif" w:hAnsi="Liberation Serif"/>
         </w:rPr>
-        <w:t xml:space="preserve"> on the input file. Th</w:t>
-      </w:r>
-      <w:r>
-        <w:rPr>
-          <w:rFonts w:ascii="Liberation Serif" w:hAnsi="Liberation Serif"/>
-        </w:rPr>
-        <w:t xml:space="preserve">e output of this index is given as an input path to the search query. </w:t>
+        <w:t xml:space="preserve"> on the input file. The output of this index is given as an input path to the search query. </w:t>
       </w:r>
     </w:p>
     <w:p>
@@ -3422,13 +3211,7 @@
         <w:rPr>
           <w:rFonts w:ascii="Liberation Serif" w:hAnsi="Liberation Serif"/>
         </w:rPr>
-        <w:t xml:space="preserve">We decided to use completion time of each task to be a metric to determine how well the index/query operations work. We measured the nanoseconds of client sending in the </w:t>
-      </w:r>
-      <w:r>
-        <w:rPr>
-          <w:rFonts w:ascii="Liberation Serif" w:hAnsi="Liberation Serif"/>
-        </w:rPr>
-        <w:t xml:space="preserve">request to the master and then record the nanoseconds when a response is received. The method used is Java’s </w:t>
+        <w:t xml:space="preserve">We decided to use completion time of each task to be a metric to determine how well the index/query operations work. We measured the nanoseconds of client sending in the request to the master and then record the nanoseconds when a response is received. The method used is Java’s </w:t>
       </w:r>
       <w:proofErr w:type="spellStart"/>
       <w:r>
@@ -3505,13 +3288,7 @@
         <w:rPr>
           <w:rFonts w:ascii="Liberation Serif" w:hAnsi="Liberation Serif"/>
         </w:rPr>
-        <w:t>Master.j</w:t>
-      </w:r>
-      <w:r>
-        <w:rPr>
-          <w:rFonts w:ascii="Liberation Serif" w:hAnsi="Liberation Serif"/>
-        </w:rPr>
-        <w:t>ar</w:t>
+        <w:t>Master.jar</w:t>
       </w:r>
     </w:p>
     <w:p>
@@ -3635,55 +3412,49 @@
         <w:rPr>
           <w:rFonts w:ascii="Linux Libertine Display O" w:hAnsi="Linux Libertine Display O"/>
         </w:rPr>
-        <w:t>java</w:t>
-      </w:r>
-      <w:r>
+        <w:t>java -jar Master.jar</w:t>
+      </w:r>
+    </w:p>
+    <w:p>
+      <w:pPr>
+        <w:spacing w:line="276" w:lineRule="auto"/>
+        <w:rPr>
+          <w:rFonts w:ascii="Liberation Serif" w:hAnsi="Liberation Serif"/>
+        </w:rPr>
+      </w:pPr>
+      <w:r>
+        <w:rPr>
+          <w:rFonts w:ascii="Liberation Serif" w:hAnsi="Liberation Serif"/>
+        </w:rPr>
+        <w:t>And the master should be up and running, creating the necessary files and directories.</w:t>
+      </w:r>
+    </w:p>
+    <w:p>
+      <w:pPr>
+        <w:spacing w:line="276" w:lineRule="auto"/>
+        <w:rPr>
+          <w:rFonts w:ascii="Liberation Serif" w:hAnsi="Liberation Serif"/>
+        </w:rPr>
+      </w:pPr>
+      <w:r>
+        <w:rPr>
+          <w:rFonts w:ascii="Liberation Serif" w:hAnsi="Liberation Serif"/>
+        </w:rPr>
+        <w:t>To run the worker, go to one of the other terminals and run</w:t>
+      </w:r>
+    </w:p>
+    <w:p>
+      <w:pPr>
+        <w:spacing w:line="276" w:lineRule="auto"/>
+        <w:jc w:val="center"/>
         <w:rPr>
           <w:rFonts w:ascii="Linux Libertine Display O" w:hAnsi="Linux Libertine Display O"/>
         </w:rPr>
-        <w:t xml:space="preserve"> -jar Master.jar</w:t>
-      </w:r>
-    </w:p>
-    <w:p>
-      <w:pPr>
-        <w:spacing w:line="276" w:lineRule="auto"/>
-        <w:rPr>
-          <w:rFonts w:ascii="Liberation Serif" w:hAnsi="Liberation Serif"/>
-        </w:rPr>
-      </w:pPr>
-      <w:r>
-        <w:rPr>
-          <w:rFonts w:ascii="Liberation Serif" w:hAnsi="Liberation Serif"/>
-        </w:rPr>
-        <w:t>And the master should be up and running, creating the necessary files and directories.</w:t>
-      </w:r>
-    </w:p>
-    <w:p>
-      <w:pPr>
-        <w:spacing w:line="276" w:lineRule="auto"/>
-        <w:rPr>
-          <w:rFonts w:ascii="Liberation Serif" w:hAnsi="Liberation Serif"/>
-        </w:rPr>
-      </w:pPr>
-      <w:r>
-        <w:rPr>
-          <w:rFonts w:ascii="Liberation Serif" w:hAnsi="Liberation Serif"/>
-        </w:rPr>
-        <w:t>To run the worker, go to one of the other terminals and run</w:t>
-      </w:r>
-    </w:p>
-    <w:p>
-      <w:pPr>
-        <w:spacing w:line="276" w:lineRule="auto"/>
-        <w:jc w:val="center"/>
+      </w:pPr>
+      <w:r>
         <w:rPr>
           <w:rFonts w:ascii="Linux Libertine Display O" w:hAnsi="Linux Libertine Display O"/>
         </w:rPr>
-      </w:pPr>
-      <w:r>
-        <w:rPr>
-          <w:rFonts w:ascii="Linux Libertine Display O" w:hAnsi="Linux Libertine Display O"/>
-        </w:rPr>
         <w:t>java -jar Worker.jar &amp; ...&amp;</w:t>
       </w:r>
     </w:p>
@@ -3698,13 +3469,7 @@
         <w:rPr>
           <w:rFonts w:ascii="Liberation Serif" w:hAnsi="Liberation Serif"/>
         </w:rPr>
-        <w:t xml:space="preserve">We can repeat the ‘java -jar’ command for the number of workers </w:t>
-      </w:r>
-      <w:r>
-        <w:rPr>
-          <w:rFonts w:ascii="Liberation Serif" w:hAnsi="Liberation Serif"/>
-        </w:rPr>
-        <w:t xml:space="preserve">that we want, so if we want 3 workers then we can do </w:t>
+        <w:t xml:space="preserve">We can repeat the ‘java -jar’ command for the number of workers that we want, so if we want 3 workers then we can do </w:t>
       </w:r>
     </w:p>
     <w:p>
@@ -3915,13 +3680,7 @@
         <w:rPr>
           <w:rFonts w:ascii="Liberation Serif" w:hAnsi="Liberation Serif"/>
         </w:rPr>
-        <w:t>The client will wait 5 seconds before executing the request to let the</w:t>
-      </w:r>
-      <w:r>
-        <w:rPr>
-          <w:rFonts w:ascii="Liberation Serif" w:hAnsi="Liberation Serif"/>
-        </w:rPr>
-        <w:t xml:space="preserve"> user make sure and cancel if it is incorrect.</w:t>
+        <w:t>The client will wait 5 seconds before executing the request to let the user make sure and cancel if it is incorrect.</w:t>
       </w:r>
     </w:p>
     <w:p>
@@ -4200,15 +3959,7 @@
           <w:sz w:val="20"/>
           <w:szCs w:val="20"/>
         </w:rPr>
-        <w:t>Copy the</w:t>
-      </w:r>
-      <w:r>
-        <w:rPr>
-          <w:color w:val="000000" w:themeColor="text1"/>
-          <w:sz w:val="20"/>
-          <w:szCs w:val="20"/>
-        </w:rPr>
-        <w:t xml:space="preserve"> input files in this directory from the Hadoop server (cd into the directory where input files are stored)</w:t>
+        <w:t>Copy the input files in this directory from the Hadoop server (cd into the directory where input files are stored)</w:t>
       </w:r>
     </w:p>
     <w:p>
@@ -4389,15 +4140,7 @@
           <w:sz w:val="20"/>
           <w:szCs w:val="20"/>
         </w:rPr>
-        <w:t>Compile first (cd int</w:t>
-      </w:r>
-      <w:r>
-        <w:rPr>
-          <w:color w:val="000000" w:themeColor="text1"/>
-          <w:sz w:val="20"/>
-          <w:szCs w:val="20"/>
-        </w:rPr>
-        <w:t>o the location where ‘</w:t>
+        <w:t>Compile first (cd into the location where ‘</w:t>
       </w:r>
       <w:proofErr w:type="spellStart"/>
       <w:r>
@@ -4495,15 +4238,7 @@
           <w:sz w:val="20"/>
           <w:szCs w:val="20"/>
         </w:rPr>
-        <w:t>it will create class</w:t>
-      </w:r>
-      <w:r>
-        <w:rPr>
-          <w:color w:val="000000" w:themeColor="text1"/>
-          <w:sz w:val="20"/>
-          <w:szCs w:val="20"/>
-        </w:rPr>
-        <w:t xml:space="preserve"> files in the ‘class’ folder</w:t>
+        <w:t>it will create class files in the ‘class’ folder</w:t>
       </w:r>
     </w:p>
     <w:p>
@@ -4521,15 +4256,7 @@
           <w:sz w:val="20"/>
           <w:szCs w:val="20"/>
         </w:rPr>
-        <w:t>C</w:t>
-      </w:r>
-      <w:r>
-        <w:rPr>
-          <w:color w:val="000000" w:themeColor="text1"/>
-          <w:sz w:val="20"/>
-          <w:szCs w:val="20"/>
-        </w:rPr>
-        <w:t>reate jar file:</w:t>
+        <w:t>Create jar file:</w:t>
       </w:r>
     </w:p>
     <w:p>
@@ -4661,15 +4388,7 @@
           <w:sz w:val="20"/>
           <w:szCs w:val="20"/>
         </w:rPr>
-        <w:t>R</w:t>
-      </w:r>
-      <w:r>
-        <w:rPr>
-          <w:color w:val="000000" w:themeColor="text1"/>
-          <w:sz w:val="20"/>
-          <w:szCs w:val="20"/>
-        </w:rPr>
-        <w:t>un Index of the document</w:t>
+        <w:t>Run Index of the document</w:t>
       </w:r>
     </w:p>
     <w:p>
@@ -4833,66 +4552,28 @@
           <w:sz w:val="20"/>
           <w:szCs w:val="20"/>
         </w:rPr>
-        <w:t>WordC</w:t>
-      </w:r>
-      <w:r>
-        <w:rPr>
-          <w:rFonts w:ascii="Calibri" w:hAnsi="Calibri"/>
-          <w:color w:val="000000" w:themeColor="text1"/>
-          <w:sz w:val="20"/>
-          <w:szCs w:val="20"/>
-        </w:rPr>
-        <w:t>ount</w:t>
-      </w:r>
-      <w:proofErr w:type="spellEnd"/>
-      <w:r>
-        <w:rPr>
-          <w:rFonts w:ascii="Calibri" w:hAnsi="Calibri"/>
-          <w:color w:val="000000" w:themeColor="text1"/>
-          <w:sz w:val="20"/>
-          <w:szCs w:val="20"/>
-        </w:rPr>
-        <w:t xml:space="preserve"> [</w:t>
-      </w:r>
-      <w:proofErr w:type="spellStart"/>
-      <w:r>
-        <w:rPr>
-          <w:rFonts w:ascii="Calibri" w:hAnsi="Calibri"/>
-          <w:color w:val="000000" w:themeColor="text1"/>
-          <w:sz w:val="20"/>
-          <w:szCs w:val="20"/>
-        </w:rPr>
-        <w:t>wordcount</w:t>
-      </w:r>
-      <w:proofErr w:type="spellEnd"/>
-      <w:r>
-        <w:rPr>
-          <w:rFonts w:ascii="Calibri" w:hAnsi="Calibri"/>
-          <w:color w:val="000000" w:themeColor="text1"/>
-          <w:sz w:val="20"/>
-          <w:szCs w:val="20"/>
-        </w:rPr>
-        <w:t>/</w:t>
-      </w:r>
-      <w:proofErr w:type="spellStart"/>
-      <w:r>
-        <w:rPr>
-          <w:rFonts w:ascii="Calibri" w:hAnsi="Calibri"/>
-          <w:color w:val="000000" w:themeColor="text1"/>
-          <w:sz w:val="20"/>
-          <w:szCs w:val="20"/>
-        </w:rPr>
-        <w:t>inputdemo</w:t>
-      </w:r>
-      <w:proofErr w:type="spellEnd"/>
-      <w:r>
-        <w:rPr>
-          <w:rFonts w:ascii="Calibri" w:hAnsi="Calibri"/>
-          <w:color w:val="000000" w:themeColor="text1"/>
-          <w:sz w:val="20"/>
-          <w:szCs w:val="20"/>
-        </w:rPr>
-        <w:t>] [</w:t>
+        <w:t>hadoopIndexer</w:t>
+      </w:r>
+      <w:proofErr w:type="spellEnd"/>
+      <w:r>
+        <w:rPr>
+          <w:rFonts w:ascii="Calibri" w:hAnsi="Calibri"/>
+          <w:color w:val="000000" w:themeColor="text1"/>
+          <w:sz w:val="20"/>
+          <w:szCs w:val="20"/>
+        </w:rPr>
+        <w:t xml:space="preserve"> </w:t>
+      </w:r>
+      <w:bookmarkStart w:id="0" w:name="_GoBack"/>
+      <w:bookmarkEnd w:id="0"/>
+      <w:r>
+        <w:rPr>
+          <w:rFonts w:ascii="Calibri" w:hAnsi="Calibri"/>
+          <w:color w:val="000000" w:themeColor="text1"/>
+          <w:sz w:val="20"/>
+          <w:szCs w:val="20"/>
+        </w:rPr>
+        <w:t>[wordcount/inputdemo] [</w:t>
       </w:r>
       <w:proofErr w:type="spellStart"/>
       <w:r>
@@ -5083,15 +4764,7 @@
           <w:sz w:val="20"/>
           <w:szCs w:val="20"/>
         </w:rPr>
-        <w:t>R</w:t>
-      </w:r>
-      <w:r>
-        <w:rPr>
-          <w:color w:val="000000" w:themeColor="text1"/>
-          <w:sz w:val="20"/>
-          <w:szCs w:val="20"/>
-        </w:rPr>
-        <w:t xml:space="preserve">un Search: the output path on the precious step is the input path for this step, so </w:t>
+        <w:t xml:space="preserve">Run Search: the output path on the precious step is the input path for this step, so </w:t>
       </w:r>
     </w:p>
     <w:p>
@@ -5275,17 +4948,26 @@
           <w:sz w:val="20"/>
           <w:szCs w:val="20"/>
         </w:rPr>
-        <w:t>WordCountQuery</w:t>
-      </w:r>
-      <w:proofErr w:type="spellEnd"/>
-      <w:r>
-        <w:rPr>
-          <w:rFonts w:ascii="Calibri" w:hAnsi="Calibri"/>
-          <w:color w:val="000000" w:themeColor="text1"/>
-          <w:sz w:val="20"/>
-          <w:szCs w:val="20"/>
-        </w:rPr>
-        <w:t xml:space="preserve"> [</w:t>
+        <w:t>hadoopQuery</w:t>
+      </w:r>
+      <w:proofErr w:type="spellEnd"/>
+      <w:r>
+        <w:rPr>
+          <w:rFonts w:ascii="Calibri" w:hAnsi="Calibri"/>
+          <w:color w:val="000000" w:themeColor="text1"/>
+          <w:sz w:val="20"/>
+          <w:szCs w:val="20"/>
+        </w:rPr>
+        <w:t xml:space="preserve"> </w:t>
+      </w:r>
+      <w:r>
+        <w:rPr>
+          <w:rFonts w:ascii="Calibri" w:hAnsi="Calibri"/>
+          <w:color w:val="000000" w:themeColor="text1"/>
+          <w:sz w:val="20"/>
+          <w:szCs w:val="20"/>
+        </w:rPr>
+        <w:t>[</w:t>
       </w:r>
       <w:proofErr w:type="spellStart"/>
       <w:r>
@@ -5335,16 +5017,7 @@
           <w:sz w:val="20"/>
           <w:szCs w:val="20"/>
         </w:rPr>
-        <w:t>wordcoun</w:t>
-      </w:r>
-      <w:r>
-        <w:rPr>
-          <w:rFonts w:ascii="Calibri" w:hAnsi="Calibri"/>
-          <w:color w:val="000000" w:themeColor="text1"/>
-          <w:sz w:val="20"/>
-          <w:szCs w:val="20"/>
-        </w:rPr>
-        <w:t>t</w:t>
+        <w:t>wordcount</w:t>
       </w:r>
       <w:proofErr w:type="spellEnd"/>
       <w:r>
@@ -5471,15 +5144,7 @@
           <w:sz w:val="20"/>
           <w:szCs w:val="20"/>
         </w:rPr>
-        <w:t>F</w:t>
-      </w:r>
-      <w:r>
-        <w:rPr>
-          <w:color w:val="000000" w:themeColor="text1"/>
-          <w:sz w:val="20"/>
-          <w:szCs w:val="20"/>
-        </w:rPr>
-        <w:t>or both steps c &amp; d the output folder name has to be changed since it throws an exception if the folder is already present.</w:t>
+        <w:t>For both steps c &amp; d the output folder name has to be changed since it throws an exception if the folder is already present.</w:t>
       </w:r>
     </w:p>
     <w:p>
@@ -5497,15 +5162,7 @@
           <w:sz w:val="20"/>
           <w:szCs w:val="20"/>
         </w:rPr>
-        <w:t xml:space="preserve">To check for </w:t>
-      </w:r>
-      <w:r>
-        <w:rPr>
-          <w:color w:val="000000" w:themeColor="text1"/>
-          <w:sz w:val="20"/>
-          <w:szCs w:val="20"/>
-        </w:rPr>
-        <w:t>any folder in HDFS, do</w:t>
+        <w:t>To check for any folder in HDFS, do</w:t>
       </w:r>
     </w:p>
     <w:p>
@@ -5720,15 +5377,7 @@
           <w:sz w:val="20"/>
           <w:szCs w:val="20"/>
         </w:rPr>
-        <w:t xml:space="preserve"> fs </w:t>
-      </w:r>
-      <w:r>
-        <w:rPr>
-          <w:color w:val="000000" w:themeColor="text1"/>
-          <w:sz w:val="20"/>
-          <w:szCs w:val="20"/>
-        </w:rPr>
-        <w:t xml:space="preserve">–cat </w:t>
+        <w:t xml:space="preserve"> fs –cat </w:t>
       </w:r>
       <w:proofErr w:type="spellStart"/>
       <w:r>
@@ -5843,13 +5492,7 @@
         <w:rPr>
           <w:rFonts w:ascii="Liberation Serif" w:hAnsi="Liberation Serif"/>
         </w:rPr>
-        <w:t xml:space="preserve"> and the times for indexing with a 1-3 workers is shown in the excel file. </w:t>
-      </w:r>
-      <w:r>
-        <w:rPr>
-          <w:rFonts w:ascii="Liberation Serif" w:hAnsi="Liberation Serif"/>
-        </w:rPr>
-        <w:t xml:space="preserve">The time was measured using </w:t>
+        <w:t xml:space="preserve"> and the times for indexing with a 1-3 workers is shown in the excel file. The time was measured using </w:t>
       </w:r>
       <w:proofErr w:type="spellStart"/>
       <w:r>
@@ -5877,13 +5520,7 @@
         <w:rPr>
           <w:rFonts w:ascii="Liberation Serif" w:hAnsi="Liberation Serif"/>
         </w:rPr>
-        <w:t xml:space="preserve">The indexing time seems to follow an exponential decay pattern as </w:t>
-      </w:r>
-      <w:r>
-        <w:rPr>
-          <w:rFonts w:ascii="Liberation Serif" w:hAnsi="Liberation Serif"/>
-        </w:rPr>
-        <w:t xml:space="preserve">the number of workers increases. Also, it seems that our implementation will be as fast as the </w:t>
+        <w:t xml:space="preserve">The indexing time seems to follow an exponential decay pattern as the number of workers increases. Also, it seems that our implementation will be as fast as the </w:t>
       </w:r>
       <w:proofErr w:type="spellStart"/>
       <w:r>
@@ -5911,13 +5548,7 @@
         <w:rPr>
           <w:rFonts w:ascii="Liberation Serif" w:hAnsi="Liberation Serif"/>
         </w:rPr>
-        <w:t>We also ran one search of “freedom night” on the three indexed documents and this request took around the same</w:t>
-      </w:r>
-      <w:r>
-        <w:rPr>
-          <w:rFonts w:ascii="Liberation Serif" w:hAnsi="Liberation Serif"/>
-        </w:rPr>
-        <w:t xml:space="preserve"> amount of time for 1 through 3 workers to complete the search. </w:t>
+        <w:t xml:space="preserve">We also ran one search of “freedom night” on the three indexed documents and this request took around the same amount of time for 1 through 3 workers to complete the search. </w:t>
       </w:r>
     </w:p>
     <w:p>
@@ -5974,13 +5605,7 @@
         <w:rPr>
           <w:rFonts w:ascii="Liberation Serif" w:hAnsi="Liberation Serif"/>
         </w:rPr>
-        <w:t xml:space="preserve"> keeps a consistent time among every request it receives. This m</w:t>
-      </w:r>
-      <w:r>
-        <w:rPr>
-          <w:rFonts w:ascii="Liberation Serif" w:hAnsi="Liberation Serif"/>
-        </w:rPr>
-        <w:t xml:space="preserve">ay be the case because it speculatively executes more workers to potentially get the job done faster. Therefore, </w:t>
+        <w:t xml:space="preserve"> keeps a consistent time among every request it receives. This may be the case because it speculatively executes more workers to potentially get the job done faster. Therefore, </w:t>
       </w:r>
       <w:proofErr w:type="spellStart"/>
       <w:r>
@@ -6015,13 +5640,7 @@
         <w:rPr>
           <w:rFonts w:ascii="Liberation Serif" w:hAnsi="Liberation Serif"/>
         </w:rPr>
-        <w:t xml:space="preserve"> takes around the 16second</w:t>
-      </w:r>
-      <w:r>
-        <w:rPr>
-          <w:rFonts w:ascii="Liberation Serif" w:hAnsi="Liberation Serif"/>
-        </w:rPr>
-        <w:t>s to execute a search when our system takes around 1 second.</w:t>
+        <w:t xml:space="preserve"> takes around the 16seconds to execute a search when our system takes around 1 second.</w:t>
       </w:r>
     </w:p>
     <w:p>
@@ -6072,13 +5691,7 @@
         <w:rPr>
           <w:rFonts w:ascii="Liberation Serif" w:hAnsi="Liberation Serif"/>
         </w:rPr>
-        <w:t xml:space="preserve"> provides a response in a consistent amount of time of between 15-30 seconds, and is easier to implement in. This means that if the require</w:t>
-      </w:r>
-      <w:r>
-        <w:rPr>
-          <w:rFonts w:ascii="Liberation Serif" w:hAnsi="Liberation Serif"/>
-        </w:rPr>
-        <w:t xml:space="preserve">ments of a user </w:t>
+        <w:t xml:space="preserve"> provides a response in a consistent amount of time of between 15-30 seconds, and is easier to implement in. This means that if the requirements of a user </w:t>
       </w:r>
       <w:proofErr w:type="gramStart"/>
       <w:r>
@@ -6106,13 +5719,7 @@
         <w:rPr>
           <w:rFonts w:ascii="Liberation Serif" w:hAnsi="Liberation Serif"/>
         </w:rPr>
-        <w:t xml:space="preserve"> would be a good tool to use. Unfortunately, if this is too slow for some reason, then manually implementing a solution could provide better results, despite the difficulty in implementing such a system</w:t>
-      </w:r>
-      <w:r>
-        <w:rPr>
-          <w:rFonts w:ascii="Liberation Serif" w:hAnsi="Liberation Serif"/>
-        </w:rPr>
-        <w:t>.</w:t>
+        <w:t xml:space="preserve"> would be a good tool to use. Unfortunately, if this is too slow for some reason, then manually implementing a solution could provide better results, despite the difficulty in implementing such a system.</w:t>
       </w:r>
     </w:p>
     <w:sectPr>
@@ -6737,6 +6344,7 @@
   <w:style w:type="character" w:default="1" w:styleId="DefaultParagraphFont">
     <w:name w:val="Default Paragraph Font"/>
     <w:uiPriority w:val="1"/>
+    <w:semiHidden/>
     <w:unhideWhenUsed/>
   </w:style>
   <w:style w:type="table" w:default="1" w:styleId="TableNormal">

</xml_diff>